<commit_message>
Create Project - ASP.NET Core Web App
</commit_message>
<xml_diff>
--- a/Plan.docx
+++ b/Plan.docx
@@ -2,6 +2,17 @@
 <file path=word/document.xml><?xml version="1.0" encoding="utf-8"?>
 <w:document xmlns:wpc="http://schemas.microsoft.com/office/word/2010/wordprocessingCanvas" xmlns:cx="http://schemas.microsoft.com/office/drawing/2014/chartex" xmlns:cx1="http://schemas.microsoft.com/office/drawing/2015/9/8/chartex" xmlns:cx2="http://schemas.microsoft.com/office/drawing/2015/10/21/chartex" xmlns:cx3="http://schemas.microsoft.com/office/drawing/2016/5/9/chartex" xmlns:cx4="http://schemas.microsoft.com/office/drawing/2016/5/10/chartex" xmlns:cx5="http://schemas.microsoft.com/office/drawing/2016/5/11/chartex" xmlns:cx6="http://schemas.microsoft.com/office/drawing/2016/5/12/chartex" xmlns:cx7="http://schemas.microsoft.com/office/drawing/2016/5/13/chartex" xmlns:cx8="http://schemas.microsoft.com/office/drawing/2016/5/14/chartex" xmlns:mc="http://schemas.openxmlformats.org/markup-compatibility/2006" xmlns:aink="http://schemas.microsoft.com/office/drawing/2016/ink" xmlns:am3d="http://schemas.microsoft.com/office/drawing/2017/model3d" xmlns:o="urn:schemas-microsoft-com:office:office" xmlns:r="http://schemas.openxmlformats.org/officeDocument/2006/relationships" xmlns:m="http://schemas.openxmlformats.org/officeDocument/2006/math" xmlns:v="urn:schemas-microsoft-com:vml" xmlns:wp14="http://schemas.microsoft.com/office/word/2010/wordprocessingDrawing" xmlns:wp="http://schemas.openxmlformats.org/drawingml/2006/wordprocessingDrawing" xmlns:w10="urn:schemas-microsoft-com:office:word" xmlns:w="http://schemas.openxmlformats.org/wordprocessingml/2006/main" xmlns:w14="http://schemas.microsoft.com/office/word/2010/wordml" xmlns:w15="http://schemas.microsoft.com/office/word/2012/wordml" xmlns:w16cex="http://schemas.microsoft.com/office/word/2018/wordml/cex" xmlns:w16cid="http://schemas.microsoft.com/office/word/2016/wordml/cid" xmlns:w16="http://schemas.microsoft.com/office/word/2018/wordml" xmlns:w16sdtdh="http://schemas.microsoft.com/office/word/2020/wordml/sdtdatahash" xmlns:w16se="http://schemas.microsoft.com/office/word/2015/wordml/symex" xmlns:wpg="http://schemas.microsoft.com/office/word/2010/wordprocessingGroup" xmlns:wpi="http://schemas.microsoft.com/office/word/2010/wordprocessingInk" xmlns:wne="http://schemas.microsoft.com/office/word/2006/wordml" xmlns:wps="http://schemas.microsoft.com/office/word/2010/wordprocessingShape" mc:Ignorable="w14 w15 w16se w16cid w16 w16cex w16sdtdh wp14">
   <w:body>
+    <w:p>
+      <w:pPr>
+        <w:pStyle w:val="Heading4"/>
+      </w:pPr>
+      <w:r>
+        <w:rPr>
+          <w:highlight w:val="yellow"/>
+        </w:rPr>
+        <w:t>Ở đây sẽ lưu lại toàn bộ quá trình làm Project</w:t>
+      </w:r>
+    </w:p>
     <w:p>
       <w:pPr>
         <w:pStyle w:val="Heading2"/>
@@ -446,6 +457,134 @@
       </w:r>
     </w:p>
     <w:p/>
+    <w:p/>
+    <w:p/>
+    <w:p/>
+    <w:p/>
+    <w:p/>
+    <w:p/>
+    <w:p/>
+    <w:p/>
+    <w:p/>
+    <w:p/>
+    <w:p/>
+    <w:p/>
+    <w:p/>
+    <w:p/>
+    <w:p/>
+    <w:p/>
+    <w:p/>
+    <w:p/>
+    <w:p/>
+    <w:p/>
+    <w:p>
+      <w:pPr>
+        <w:pStyle w:val="Heading2"/>
+      </w:pPr>
+      <w:r>
+        <w:lastRenderedPageBreak/>
+        <w:t>Create Project</w:t>
+      </w:r>
+      <w:r>
+        <w:t>:</w:t>
+      </w:r>
+    </w:p>
+    <w:p>
+      <w:pPr>
+        <w:pStyle w:val="ListParagraph"/>
+        <w:numPr>
+          <w:ilvl w:val="0"/>
+          <w:numId w:val="1"/>
+        </w:numPr>
+      </w:pPr>
+      <w:r>
+        <w:rPr>
+          <w:u w:val="single"/>
+        </w:rPr>
+        <w:t>Tạo Project</w:t>
+      </w:r>
+      <w:r>
+        <w:t xml:space="preserve">: </w:t>
+      </w:r>
+      <w:r>
+        <w:rPr>
+          <w:color w:val="00B050"/>
+        </w:rPr>
+        <w:t>ASP.NET Core Web Application</w:t>
+      </w:r>
+      <w:r>
+        <w:tab/>
+      </w:r>
+    </w:p>
+    <w:p>
+      <w:pPr>
+        <w:pStyle w:val="ListParagraph"/>
+        <w:numPr>
+          <w:ilvl w:val="1"/>
+          <w:numId w:val="1"/>
+        </w:numPr>
+        <w:rPr>
+          <w:i/>
+          <w:iCs/>
+        </w:rPr>
+      </w:pPr>
+      <w:r>
+        <w:rPr>
+          <w:i/>
+          <w:iCs/>
+        </w:rPr>
+        <w:t>.NET 5.0</w:t>
+      </w:r>
+    </w:p>
+    <w:p>
+      <w:pPr>
+        <w:pStyle w:val="ListParagraph"/>
+        <w:numPr>
+          <w:ilvl w:val="1"/>
+          <w:numId w:val="1"/>
+        </w:numPr>
+      </w:pPr>
+      <w:r>
+        <w:t xml:space="preserve">Bỏ </w:t>
+      </w:r>
+      <w:r>
+        <w:rPr>
+          <w:i/>
+          <w:iCs/>
+        </w:rPr>
+        <w:t>Configure HTTPS</w:t>
+      </w:r>
+    </w:p>
+    <w:p>
+      <w:pPr>
+        <w:pStyle w:val="ListParagraph"/>
+        <w:numPr>
+          <w:ilvl w:val="0"/>
+          <w:numId w:val="1"/>
+        </w:numPr>
+      </w:pPr>
+      <w:r>
+        <w:t xml:space="preserve">Build Model </w:t>
+      </w:r>
+      <w:r>
+        <w:rPr>
+          <w:rFonts w:hint="eastAsia"/>
+        </w:rPr>
+        <w:t>→</w:t>
+      </w:r>
+      <w:r>
+        <w:t xml:space="preserve"> Entity Framework</w:t>
+      </w:r>
+    </w:p>
+    <w:p>
+      <w:pPr>
+        <w:pStyle w:val="ListParagraph"/>
+        <w:numPr>
+          <w:ilvl w:val="0"/>
+          <w:numId w:val="1"/>
+        </w:numPr>
+      </w:pPr>
+    </w:p>
     <w:p/>
     <w:sectPr>
       <w:pgSz w:w="12240" w:h="15840"/>
@@ -1048,6 +1187,28 @@
       <w:szCs w:val="24"/>
     </w:rPr>
   </w:style>
+  <w:style w:type="paragraph" w:styleId="Heading4">
+    <w:name w:val="heading 4"/>
+    <w:basedOn w:val="Normal"/>
+    <w:next w:val="Normal"/>
+    <w:link w:val="Heading4Char"/>
+    <w:uiPriority w:val="9"/>
+    <w:unhideWhenUsed/>
+    <w:qFormat/>
+    <w:rsid w:val="00312D1D"/>
+    <w:pPr>
+      <w:keepNext/>
+      <w:keepLines/>
+      <w:spacing w:before="40" w:after="0"/>
+      <w:outlineLvl w:val="3"/>
+    </w:pPr>
+    <w:rPr>
+      <w:rFonts w:asciiTheme="majorHAnsi" w:eastAsiaTheme="majorEastAsia" w:hAnsiTheme="majorHAnsi" w:cstheme="majorBidi"/>
+      <w:i/>
+      <w:iCs/>
+      <w:color w:val="365F91" w:themeColor="accent1" w:themeShade="BF"/>
+    </w:rPr>
+  </w:style>
   <w:style w:type="character" w:default="1" w:styleId="DefaultParagraphFont">
     <w:name w:val="Default Paragraph Font"/>
     <w:uiPriority w:val="1"/>
@@ -1163,6 +1324,20 @@
       <w:ind w:left="720"/>
       <w:contextualSpacing/>
     </w:pPr>
+  </w:style>
+  <w:style w:type="character" w:customStyle="1" w:styleId="Heading4Char">
+    <w:name w:val="Heading 4 Char"/>
+    <w:basedOn w:val="DefaultParagraphFont"/>
+    <w:link w:val="Heading4"/>
+    <w:uiPriority w:val="9"/>
+    <w:rsid w:val="00312D1D"/>
+    <w:rPr>
+      <w:rFonts w:asciiTheme="majorHAnsi" w:eastAsiaTheme="majorEastAsia" w:hAnsiTheme="majorHAnsi" w:cstheme="majorBidi"/>
+      <w:i/>
+      <w:iCs/>
+      <w:color w:val="365F91" w:themeColor="accent1" w:themeShade="BF"/>
+      <w:sz w:val="28"/>
+    </w:rPr>
   </w:style>
 </w:styles>
 </file>

</xml_diff>

<commit_message>
Install Library NuGet Package - EntityFrameworkCore.SQL & Design Version 5.0.13
</commit_message>
<xml_diff>
--- a/Plan.docx
+++ b/Plan.docx
@@ -564,7 +564,13 @@
         </w:numPr>
       </w:pPr>
       <w:r>
-        <w:t xml:space="preserve">Build Model </w:t>
+        <w:t xml:space="preserve">Build </w:t>
+      </w:r>
+      <w:r>
+        <w:rPr>
+          <w:color w:val="E36C0A" w:themeColor="accent6" w:themeShade="BF"/>
+        </w:rPr>
+        <w:t xml:space="preserve">Model </w:t>
       </w:r>
       <w:r>
         <w:rPr>
@@ -573,7 +579,13 @@
         <w:t>→</w:t>
       </w:r>
       <w:r>
-        <w:t xml:space="preserve"> Entity Framework</w:t>
+        <w:t xml:space="preserve"> </w:t>
+      </w:r>
+      <w:r>
+        <w:rPr>
+          <w:color w:val="00B050"/>
+        </w:rPr>
+        <w:t>Entity Framework</w:t>
       </w:r>
     </w:p>
     <w:p>

</xml_diff>

<commit_message>
Test connection to DB and Display to CSHTML with Controller
</commit_message>
<xml_diff>
--- a/Plan.docx
+++ b/Plan.docx
@@ -460,29 +460,11 @@
     <w:p/>
     <w:p/>
     <w:p/>
-    <w:p/>
-    <w:p/>
-    <w:p/>
-    <w:p/>
-    <w:p/>
-    <w:p/>
-    <w:p/>
-    <w:p/>
-    <w:p/>
-    <w:p/>
-    <w:p/>
-    <w:p/>
-    <w:p/>
-    <w:p/>
-    <w:p/>
-    <w:p/>
-    <w:p/>
     <w:p>
       <w:pPr>
         <w:pStyle w:val="Heading2"/>
       </w:pPr>
       <w:r>
-        <w:lastRenderedPageBreak/>
         <w:t>Create Project</w:t>
       </w:r>
       <w:r>
@@ -592,11 +574,101 @@
       <w:pPr>
         <w:pStyle w:val="ListParagraph"/>
         <w:numPr>
+          <w:ilvl w:val="1"/>
+          <w:numId w:val="1"/>
+        </w:numPr>
+      </w:pPr>
+      <w:r>
+        <w:t>ConnectionString:</w:t>
+      </w:r>
+    </w:p>
+    <w:p>
+      <w:pPr>
+        <w:pStyle w:val="ListParagraph"/>
+        <w:numPr>
+          <w:ilvl w:val="2"/>
+          <w:numId w:val="1"/>
+        </w:numPr>
+      </w:pPr>
+      <w:r>
+        <w:t>Giang: cho ra appsettings.json</w:t>
+      </w:r>
+    </w:p>
+    <w:p>
+      <w:pPr>
+        <w:pStyle w:val="ListParagraph"/>
+        <w:numPr>
+          <w:ilvl w:val="2"/>
+          <w:numId w:val="1"/>
+        </w:numPr>
+      </w:pPr>
+      <w:r>
+        <w:t>Đạt: sửa gitignore</w:t>
+      </w:r>
+    </w:p>
+    <w:p>
+      <w:pPr>
+        <w:pStyle w:val="ListParagraph"/>
+        <w:numPr>
+          <w:ilvl w:val="3"/>
+          <w:numId w:val="1"/>
+        </w:numPr>
+      </w:pPr>
+      <w:r>
+        <w:t>chạy thử xem lỗi gì ko</w:t>
+      </w:r>
+    </w:p>
+    <w:p/>
+    <w:p/>
+    <w:p/>
+    <w:p>
+      <w:pPr>
+        <w:pStyle w:val="Heading2"/>
+      </w:pPr>
+      <w:r>
+        <w:t>Front-end Design:</w:t>
+      </w:r>
+    </w:p>
+    <w:p>
+      <w:pPr>
+        <w:pStyle w:val="ListParagraph"/>
+        <w:numPr>
           <w:ilvl w:val="0"/>
           <w:numId w:val="1"/>
         </w:numPr>
       </w:pPr>
-    </w:p>
+      <w:r>
+        <w:rPr>
+          <w:b/>
+          <w:bCs/>
+          <w:color w:val="0070C0"/>
+        </w:rPr>
+        <w:t>HTML</w:t>
+      </w:r>
+      <w:r>
+        <w:rPr>
+          <w:b/>
+          <w:bCs/>
+          <w:color w:val="0070C0"/>
+        </w:rPr>
+        <w:t xml:space="preserve"> / CSS</w:t>
+      </w:r>
+      <w:r>
+        <w:t xml:space="preserve">: Lấy từ </w:t>
+      </w:r>
+      <w:r>
+        <w:rPr>
+          <w:b/>
+          <w:bCs/>
+          <w:color w:val="00B0F0"/>
+        </w:rPr>
+        <w:t>Project Java</w:t>
+      </w:r>
+    </w:p>
+    <w:p/>
+    <w:p/>
+    <w:p/>
+    <w:p/>
     <w:p/>
     <w:sectPr>
       <w:pgSz w:w="12240" w:h="15840"/>

</xml_diff>

<commit_message>
Add: DAO & functions
</commit_message>
<xml_diff>
--- a/Plan.docx
+++ b/Plan.docx
@@ -626,7 +626,10 @@
         <w:pStyle w:val="Heading2"/>
       </w:pPr>
       <w:r>
-        <w:t>Front-end Design:</w:t>
+        <w:t>Code</w:t>
+      </w:r>
+      <w:r>
+        <w:t>:</w:t>
       </w:r>
     </w:p>
     <w:p>
@@ -665,10 +668,70 @@
         <w:t>Project Java</w:t>
       </w:r>
     </w:p>
-    <w:p/>
-    <w:p/>
-    <w:p/>
-    <w:p/>
+    <w:p>
+      <w:pPr>
+        <w:pStyle w:val="ListParagraph"/>
+        <w:numPr>
+          <w:ilvl w:val="0"/>
+          <w:numId w:val="1"/>
+        </w:numPr>
+      </w:pPr>
+      <w:r>
+        <w:rPr>
+          <w:b/>
+          <w:bCs/>
+          <w:color w:val="0070C0"/>
+        </w:rPr>
+        <w:t xml:space="preserve">Database: </w:t>
+      </w:r>
+      <w:r>
+        <w:t>Lấy từ Project Java</w:t>
+      </w:r>
+    </w:p>
+    <w:p>
+      <w:pPr>
+        <w:pStyle w:val="ListParagraph"/>
+        <w:numPr>
+          <w:ilvl w:val="0"/>
+          <w:numId w:val="1"/>
+        </w:numPr>
+      </w:pPr>
+      <w:r>
+        <w:rPr>
+          <w:b/>
+          <w:bCs/>
+          <w:color w:val="0070C0"/>
+        </w:rPr>
+        <w:t>Code</w:t>
+      </w:r>
+      <w:r>
+        <w:t>: Translate code từ Project Java sang (front-end, controller, từng function và nội dung các function trong controller, code DAO,...)</w:t>
+      </w:r>
+    </w:p>
+    <w:p/>
+    <w:p/>
+    <w:p/>
+    <w:p>
+      <w:pPr>
+        <w:pStyle w:val="Heading2"/>
+      </w:pPr>
+      <w:r>
+        <w:lastRenderedPageBreak/>
+        <w:t>Kế hoạch:</w:t>
+      </w:r>
+    </w:p>
+    <w:p>
+      <w:pPr>
+        <w:pStyle w:val="ListParagraph"/>
+        <w:numPr>
+          <w:ilvl w:val="0"/>
+          <w:numId w:val="1"/>
+        </w:numPr>
+      </w:pPr>
+      <w:r>
+        <w:t>Chuyển code theo Design Pattern</w:t>
+      </w:r>
+    </w:p>
     <w:p/>
     <w:sectPr>
       <w:pgSz w:w="12240" w:h="15840"/>

</xml_diff>

<commit_message>
[Function] View Product Detail: DAO
</commit_message>
<xml_diff>
--- a/Plan.docx
+++ b/Plan.docx
@@ -717,6 +717,223 @@
       </w:pPr>
       <w:r>
         <w:lastRenderedPageBreak/>
+        <w:t>Tiến độ:</w:t>
+      </w:r>
+    </w:p>
+    <w:p>
+      <w:pPr>
+        <w:pStyle w:val="ListParagraph"/>
+        <w:numPr>
+          <w:ilvl w:val="0"/>
+          <w:numId w:val="1"/>
+        </w:numPr>
+      </w:pPr>
+      <w:r>
+        <w:t>Mỗi Page làm 1 Controller</w:t>
+      </w:r>
+    </w:p>
+    <w:p>
+      <w:pPr>
+        <w:pStyle w:val="ListParagraph"/>
+        <w:numPr>
+          <w:ilvl w:val="1"/>
+          <w:numId w:val="1"/>
+        </w:numPr>
+      </w:pPr>
+      <w:r>
+        <w:t>Guest:</w:t>
+      </w:r>
+    </w:p>
+    <w:p>
+      <w:pPr>
+        <w:pStyle w:val="ListParagraph"/>
+        <w:numPr>
+          <w:ilvl w:val="2"/>
+          <w:numId w:val="1"/>
+        </w:numPr>
+        <w:rPr>
+          <w:color w:val="A6A6A6" w:themeColor="background1" w:themeShade="A6"/>
+        </w:rPr>
+      </w:pPr>
+      <w:r>
+        <w:rPr>
+          <w:color w:val="A6A6A6" w:themeColor="background1" w:themeShade="A6"/>
+        </w:rPr>
+        <w:t>View all products</w:t>
+      </w:r>
+    </w:p>
+    <w:p>
+      <w:pPr>
+        <w:pStyle w:val="ListParagraph"/>
+        <w:numPr>
+          <w:ilvl w:val="3"/>
+          <w:numId w:val="1"/>
+        </w:numPr>
+      </w:pPr>
+      <w:r>
+        <w:t>Paging</w:t>
+      </w:r>
+    </w:p>
+    <w:p>
+      <w:pPr>
+        <w:pStyle w:val="ListParagraph"/>
+        <w:numPr>
+          <w:ilvl w:val="2"/>
+          <w:numId w:val="1"/>
+        </w:numPr>
+      </w:pPr>
+      <w:r>
+        <w:t>Search for a product</w:t>
+      </w:r>
+    </w:p>
+    <w:p>
+      <w:pPr>
+        <w:pStyle w:val="ListParagraph"/>
+        <w:numPr>
+          <w:ilvl w:val="2"/>
+          <w:numId w:val="1"/>
+        </w:numPr>
+      </w:pPr>
+      <w:r>
+        <w:t>Find Product By Category</w:t>
+      </w:r>
+    </w:p>
+    <w:p>
+      <w:pPr>
+        <w:pStyle w:val="ListParagraph"/>
+        <w:numPr>
+          <w:ilvl w:val="2"/>
+          <w:numId w:val="1"/>
+        </w:numPr>
+      </w:pPr>
+      <w:r>
+        <w:t>View a product detail</w:t>
+      </w:r>
+    </w:p>
+    <w:p>
+      <w:pPr>
+        <w:pStyle w:val="ListParagraph"/>
+        <w:numPr>
+          <w:ilvl w:val="1"/>
+          <w:numId w:val="1"/>
+        </w:numPr>
+      </w:pPr>
+      <w:r>
+        <w:t>Customer:</w:t>
+      </w:r>
+    </w:p>
+    <w:p>
+      <w:pPr>
+        <w:pStyle w:val="ListParagraph"/>
+        <w:numPr>
+          <w:ilvl w:val="2"/>
+          <w:numId w:val="1"/>
+        </w:numPr>
+      </w:pPr>
+      <w:r>
+        <w:t>Add product to cart</w:t>
+      </w:r>
+    </w:p>
+    <w:p>
+      <w:pPr>
+        <w:pStyle w:val="ListParagraph"/>
+        <w:numPr>
+          <w:ilvl w:val="2"/>
+          <w:numId w:val="1"/>
+        </w:numPr>
+      </w:pPr>
+      <w:r>
+        <w:t>Checkout</w:t>
+      </w:r>
+    </w:p>
+    <w:p>
+      <w:pPr>
+        <w:pStyle w:val="ListParagraph"/>
+        <w:numPr>
+          <w:ilvl w:val="1"/>
+          <w:numId w:val="1"/>
+        </w:numPr>
+      </w:pPr>
+      <w:r>
+        <w:t>Seller:</w:t>
+      </w:r>
+    </w:p>
+    <w:p>
+      <w:pPr>
+        <w:pStyle w:val="ListParagraph"/>
+        <w:numPr>
+          <w:ilvl w:val="2"/>
+          <w:numId w:val="1"/>
+        </w:numPr>
+      </w:pPr>
+      <w:r>
+        <w:t>Manage product – CRUD</w:t>
+      </w:r>
+    </w:p>
+    <w:p>
+      <w:pPr>
+        <w:pStyle w:val="ListParagraph"/>
+        <w:numPr>
+          <w:ilvl w:val="2"/>
+          <w:numId w:val="1"/>
+        </w:numPr>
+      </w:pPr>
+      <w:r>
+        <w:t xml:space="preserve">Dashboard </w:t>
+      </w:r>
+      <w:r>
+        <w:rPr>
+          <w:rFonts w:hint="eastAsia"/>
+        </w:rPr>
+        <w:t>→</w:t>
+      </w:r>
+      <w:r>
+        <w:t xml:space="preserve"> Sale Statistic Report</w:t>
+      </w:r>
+    </w:p>
+    <w:p>
+      <w:pPr>
+        <w:pStyle w:val="ListParagraph"/>
+        <w:numPr>
+          <w:ilvl w:val="3"/>
+          <w:numId w:val="1"/>
+        </w:numPr>
+      </w:pPr>
+      <w:r>
+        <w:t>Sẽ cần thêm Table Order – Order Detail</w:t>
+      </w:r>
+    </w:p>
+    <w:p>
+      <w:pPr>
+        <w:pStyle w:val="ListParagraph"/>
+        <w:numPr>
+          <w:ilvl w:val="1"/>
+          <w:numId w:val="1"/>
+        </w:numPr>
+      </w:pPr>
+      <w:r>
+        <w:t>Admin:</w:t>
+      </w:r>
+    </w:p>
+    <w:p>
+      <w:pPr>
+        <w:pStyle w:val="ListParagraph"/>
+        <w:numPr>
+          <w:ilvl w:val="2"/>
+          <w:numId w:val="1"/>
+        </w:numPr>
+      </w:pPr>
+      <w:r>
+        <w:t>Manage account – CRUD</w:t>
+      </w:r>
+    </w:p>
+    <w:p/>
+    <w:p/>
+    <w:p>
+      <w:pPr>
+        <w:pStyle w:val="Heading2"/>
+      </w:pPr>
+      <w:r>
         <w:t>Kế hoạch:</w:t>
       </w:r>
     </w:p>
@@ -732,6 +949,43 @@
         <w:t>Chuyển code theo Design Pattern</w:t>
       </w:r>
     </w:p>
+    <w:p>
+      <w:pPr>
+        <w:pStyle w:val="ListParagraph"/>
+        <w:numPr>
+          <w:ilvl w:val="1"/>
+          <w:numId w:val="1"/>
+        </w:numPr>
+      </w:pPr>
+      <w:r>
+        <w:t>Singleton cho các DAO</w:t>
+      </w:r>
+    </w:p>
+    <w:p>
+      <w:pPr>
+        <w:pStyle w:val="ListParagraph"/>
+        <w:numPr>
+          <w:ilvl w:val="1"/>
+          <w:numId w:val="1"/>
+        </w:numPr>
+      </w:pPr>
+      <w:r>
+        <w:t>Thêm repository</w:t>
+      </w:r>
+    </w:p>
+    <w:p>
+      <w:pPr>
+        <w:pStyle w:val="ListParagraph"/>
+        <w:numPr>
+          <w:ilvl w:val="1"/>
+          <w:numId w:val="1"/>
+        </w:numPr>
+      </w:pPr>
+      <w:r>
+        <w:t>các method của DAO thì bao trong try_catch, khi dùng thì cx cho vào try_catch r chuyển đến trang Error nếu có lỗi</w:t>
+      </w:r>
+    </w:p>
+    <w:p/>
     <w:p/>
     <w:sectPr>
       <w:pgSz w:w="12240" w:h="15840"/>

</xml_diff>

<commit_message>
[Function] View Product Detail: Code View
</commit_message>
<xml_diff>
--- a/Plan.docx
+++ b/Plan.docx
@@ -832,6 +832,30 @@
       </w:pPr>
       <w:r>
         <w:t>Add product to cart</w:t>
+      </w:r>
+    </w:p>
+    <w:p>
+      <w:pPr>
+        <w:pStyle w:val="ListParagraph"/>
+        <w:numPr>
+          <w:ilvl w:val="3"/>
+          <w:numId w:val="1"/>
+        </w:numPr>
+      </w:pPr>
+      <w:r>
+        <w:t>ListProduct: Add 1</w:t>
+      </w:r>
+    </w:p>
+    <w:p>
+      <w:pPr>
+        <w:pStyle w:val="ListParagraph"/>
+        <w:numPr>
+          <w:ilvl w:val="3"/>
+          <w:numId w:val="1"/>
+        </w:numPr>
+      </w:pPr>
+      <w:r>
+        <w:t>ProductDetail: Add Many</w:t>
       </w:r>
     </w:p>
     <w:p>

</xml_diff>

<commit_message>
[Function] Find Product By Category: DAO
</commit_message>
<xml_diff>
--- a/Plan.docx
+++ b/Plan.docx
@@ -805,8 +805,14 @@
           <w:ilvl w:val="2"/>
           <w:numId w:val="1"/>
         </w:numPr>
-      </w:pPr>
-      <w:r>
+        <w:rPr>
+          <w:color w:val="A6A6A6" w:themeColor="background1" w:themeShade="A6"/>
+        </w:rPr>
+      </w:pPr>
+      <w:r>
+        <w:rPr>
+          <w:color w:val="A6A6A6" w:themeColor="background1" w:themeShade="A6"/>
+        </w:rPr>
         <w:t>View a product detail</w:t>
       </w:r>
     </w:p>

</xml_diff>

<commit_message>
[Function] Search Product by Name: Move Style to Stylesheet
</commit_message>
<xml_diff>
--- a/Plan.docx
+++ b/Plan.docx
@@ -781,8 +781,14 @@
           <w:ilvl w:val="2"/>
           <w:numId w:val="1"/>
         </w:numPr>
-      </w:pPr>
-      <w:r>
+        <w:rPr>
+          <w:color w:val="A6A6A6" w:themeColor="background1" w:themeShade="A6"/>
+        </w:rPr>
+      </w:pPr>
+      <w:r>
+        <w:rPr>
+          <w:color w:val="A6A6A6" w:themeColor="background1" w:themeShade="A6"/>
+        </w:rPr>
         <w:t>Search for a product</w:t>
       </w:r>
     </w:p>

</xml_diff>

<commit_message>
[Login]: Create Views & Controller
</commit_message>
<xml_diff>
--- a/Plan.docx
+++ b/Plan.docx
@@ -838,6 +838,48 @@
       </w:pPr>
       <w:r>
         <w:t>Customer:</w:t>
+      </w:r>
+    </w:p>
+    <w:p>
+      <w:pPr>
+        <w:pStyle w:val="ListParagraph"/>
+        <w:numPr>
+          <w:ilvl w:val="2"/>
+          <w:numId w:val="1"/>
+        </w:numPr>
+      </w:pPr>
+      <w:r>
+        <w:t>Log</w:t>
+      </w:r>
+      <w:r>
+        <w:t xml:space="preserve"> </w:t>
+      </w:r>
+      <w:r>
+        <w:t>in</w:t>
+      </w:r>
+    </w:p>
+    <w:p>
+      <w:pPr>
+        <w:pStyle w:val="ListParagraph"/>
+        <w:numPr>
+          <w:ilvl w:val="2"/>
+          <w:numId w:val="1"/>
+        </w:numPr>
+      </w:pPr>
+      <w:r>
+        <w:t>Log out</w:t>
+      </w:r>
+    </w:p>
+    <w:p>
+      <w:pPr>
+        <w:pStyle w:val="ListParagraph"/>
+        <w:numPr>
+          <w:ilvl w:val="2"/>
+          <w:numId w:val="1"/>
+        </w:numPr>
+      </w:pPr>
+      <w:r>
+        <w:t>Sign up</w:t>
       </w:r>
     </w:p>
     <w:p>

</xml_diff>

<commit_message>
[Login] - FrontEnd: Login & Signup Page
</commit_message>
<xml_diff>
--- a/Plan.docx
+++ b/Plan.docx
@@ -1069,7 +1069,59 @@
         <w:t>các method của DAO thì bao trong try_catch, khi dùng thì cx cho vào try_catch r chuyển đến trang Error nếu có lỗi</w:t>
       </w:r>
     </w:p>
-    <w:p/>
+    <w:p>
+      <w:pPr>
+        <w:pStyle w:val="Heading2"/>
+      </w:pPr>
+      <w:r>
+        <w:lastRenderedPageBreak/>
+        <w:t>Code:</w:t>
+      </w:r>
+    </w:p>
+    <w:p>
+      <w:pPr>
+        <w:pStyle w:val="ListParagraph"/>
+        <w:numPr>
+          <w:ilvl w:val="0"/>
+          <w:numId w:val="1"/>
+        </w:numPr>
+      </w:pPr>
+      <w:r>
+        <w:t>Sử dụng Session</w:t>
+      </w:r>
+      <w:r>
+        <w:t>/Cookie</w:t>
+      </w:r>
+      <w:r>
+        <w:t xml:space="preserve"> cho Authentication:</w:t>
+      </w:r>
+    </w:p>
+    <w:p>
+      <w:pPr>
+        <w:pStyle w:val="ListParagraph"/>
+        <w:numPr>
+          <w:ilvl w:val="1"/>
+          <w:numId w:val="1"/>
+        </w:numPr>
+      </w:pPr>
+      <w:hyperlink r:id="rId6" w:history="1">
+        <w:r>
+          <w:rPr>
+            <w:rStyle w:val="Hyperlink"/>
+          </w:rPr>
+          <w:t>https://tranvantoanblog.wordpress.com/2018/08/20/session-application-cookie-trong-mvc/</w:t>
+        </w:r>
+      </w:hyperlink>
+    </w:p>
+    <w:p>
+      <w:pPr>
+        <w:pStyle w:val="ListParagraph"/>
+        <w:numPr>
+          <w:ilvl w:val="0"/>
+          <w:numId w:val="1"/>
+        </w:numPr>
+      </w:pPr>
+    </w:p>
     <w:p/>
     <w:sectPr>
       <w:pgSz w:w="12240" w:h="15840"/>
@@ -1824,6 +1876,29 @@
       <w:sz w:val="28"/>
     </w:rPr>
   </w:style>
+  <w:style w:type="character" w:styleId="Hyperlink">
+    <w:name w:val="Hyperlink"/>
+    <w:basedOn w:val="DefaultParagraphFont"/>
+    <w:uiPriority w:val="99"/>
+    <w:unhideWhenUsed/>
+    <w:rsid w:val="00166746"/>
+    <w:rPr>
+      <w:color w:val="0000FF" w:themeColor="hyperlink"/>
+      <w:u w:val="single"/>
+    </w:rPr>
+  </w:style>
+  <w:style w:type="character" w:styleId="UnresolvedMention">
+    <w:name w:val="Unresolved Mention"/>
+    <w:basedOn w:val="DefaultParagraphFont"/>
+    <w:uiPriority w:val="99"/>
+    <w:semiHidden/>
+    <w:unhideWhenUsed/>
+    <w:rsid w:val="00166746"/>
+    <w:rPr>
+      <w:color w:val="605E5C"/>
+      <w:shd w:val="clear" w:color="auto" w:fill="E1DFDD"/>
+    </w:rPr>
+  </w:style>
 </w:styles>
 </file>
 

</xml_diff>

<commit_message>
[Login] - BackEnd: Config for using Session/Cookie
</commit_message>
<xml_diff>
--- a/Plan.docx
+++ b/Plan.docx
@@ -1109,7 +1109,24 @@
           <w:rPr>
             <w:rStyle w:val="Hyperlink"/>
           </w:rPr>
-          <w:t>https://tranvantoanblog.wordpress.com/2018/08/20/session-application-cookie-trong-mvc/</w:t>
+          <w:t>https://www.c-sharpcorner.com/article/how-to-use-session-in-asp-net-core/?fbclid=IwAR0PgCrKsjsbzDpcK3NRdOOIC_-k3eEeLmGfrAyco0RRzdOje8fE0Tui-RQ</w:t>
+        </w:r>
+      </w:hyperlink>
+    </w:p>
+    <w:p>
+      <w:pPr>
+        <w:pStyle w:val="ListParagraph"/>
+        <w:numPr>
+          <w:ilvl w:val="1"/>
+          <w:numId w:val="1"/>
+        </w:numPr>
+      </w:pPr>
+      <w:hyperlink r:id="rId7" w:history="1">
+        <w:r>
+          <w:rPr>
+            <w:rStyle w:val="Hyperlink"/>
+          </w:rPr>
+          <w:t>https://www.c-sharpcorner.com/article/all-about-session-in-asp-net-core/?fbclid=IwAR0k-UaN0ZES1oztyCbZzCRbDY7JZkDYhDBxBlZxtMaLKnBGL8Q20xutlOE</w:t>
         </w:r>
       </w:hyperlink>
     </w:p>

</xml_diff>

<commit_message>
[Login] - BackEnd: Get data from Cookies
</commit_message>
<xml_diff>
--- a/Plan.docx
+++ b/Plan.docx
@@ -717,6 +717,65 @@
       </w:pPr>
       <w:r>
         <w:lastRenderedPageBreak/>
+        <w:t>Kế hoạch:</w:t>
+      </w:r>
+    </w:p>
+    <w:p>
+      <w:pPr>
+        <w:pStyle w:val="ListParagraph"/>
+        <w:numPr>
+          <w:ilvl w:val="0"/>
+          <w:numId w:val="1"/>
+        </w:numPr>
+      </w:pPr>
+      <w:r>
+        <w:t>Chuyển code theo Design Pattern</w:t>
+      </w:r>
+    </w:p>
+    <w:p>
+      <w:pPr>
+        <w:pStyle w:val="ListParagraph"/>
+        <w:numPr>
+          <w:ilvl w:val="1"/>
+          <w:numId w:val="1"/>
+        </w:numPr>
+      </w:pPr>
+      <w:r>
+        <w:t>Singleton cho các DAO</w:t>
+      </w:r>
+    </w:p>
+    <w:p>
+      <w:pPr>
+        <w:pStyle w:val="ListParagraph"/>
+        <w:numPr>
+          <w:ilvl w:val="1"/>
+          <w:numId w:val="1"/>
+        </w:numPr>
+      </w:pPr>
+      <w:r>
+        <w:t>Thêm repository</w:t>
+      </w:r>
+    </w:p>
+    <w:p>
+      <w:pPr>
+        <w:pStyle w:val="ListParagraph"/>
+        <w:numPr>
+          <w:ilvl w:val="1"/>
+          <w:numId w:val="1"/>
+        </w:numPr>
+      </w:pPr>
+      <w:r>
+        <w:t>các method của DAO thì bao trong try_catch, khi dùng thì cx cho vào try_catch r chuyển đến trang Error nếu có lỗi</w:t>
+      </w:r>
+    </w:p>
+    <w:p/>
+    <w:p/>
+    <w:p/>
+    <w:p>
+      <w:pPr>
+        <w:pStyle w:val="Heading2"/>
+      </w:pPr>
+      <w:r>
         <w:t>Tiến độ:</w:t>
       </w:r>
     </w:p>
@@ -727,8 +786,14 @@
           <w:ilvl w:val="0"/>
           <w:numId w:val="1"/>
         </w:numPr>
-      </w:pPr>
-      <w:r>
+        <w:rPr>
+          <w:color w:val="A6A6A6" w:themeColor="background1" w:themeShade="A6"/>
+        </w:rPr>
+      </w:pPr>
+      <w:r>
+        <w:rPr>
+          <w:color w:val="A6A6A6" w:themeColor="background1" w:themeShade="A6"/>
+        </w:rPr>
         <w:t>Mỗi Page làm 1 Controller</w:t>
       </w:r>
     </w:p>
@@ -736,7 +801,7 @@
       <w:pPr>
         <w:pStyle w:val="ListParagraph"/>
         <w:numPr>
-          <w:ilvl w:val="1"/>
+          <w:ilvl w:val="0"/>
           <w:numId w:val="1"/>
         </w:numPr>
       </w:pPr>
@@ -748,9 +813,39 @@
       <w:pPr>
         <w:pStyle w:val="ListParagraph"/>
         <w:numPr>
+          <w:ilvl w:val="1"/>
+          <w:numId w:val="1"/>
+        </w:numPr>
+        <w:rPr>
+          <w:color w:val="A6A6A6" w:themeColor="background1" w:themeShade="A6"/>
+        </w:rPr>
+      </w:pPr>
+      <w:r>
+        <w:rPr>
+          <w:color w:val="A6A6A6" w:themeColor="background1" w:themeShade="A6"/>
+        </w:rPr>
+        <w:t>View all products</w:t>
+      </w:r>
+    </w:p>
+    <w:p>
+      <w:pPr>
+        <w:pStyle w:val="ListParagraph"/>
+        <w:numPr>
           <w:ilvl w:val="2"/>
           <w:numId w:val="1"/>
         </w:numPr>
+      </w:pPr>
+      <w:r>
+        <w:t>Paging</w:t>
+      </w:r>
+    </w:p>
+    <w:p>
+      <w:pPr>
+        <w:pStyle w:val="ListParagraph"/>
+        <w:numPr>
+          <w:ilvl w:val="1"/>
+          <w:numId w:val="1"/>
+        </w:numPr>
         <w:rPr>
           <w:color w:val="A6A6A6" w:themeColor="background1" w:themeShade="A6"/>
         </w:rPr>
@@ -759,7 +854,145 @@
         <w:rPr>
           <w:color w:val="A6A6A6" w:themeColor="background1" w:themeShade="A6"/>
         </w:rPr>
-        <w:t>View all products</w:t>
+        <w:t>Search for a product</w:t>
+      </w:r>
+    </w:p>
+    <w:p>
+      <w:pPr>
+        <w:pStyle w:val="ListParagraph"/>
+        <w:numPr>
+          <w:ilvl w:val="2"/>
+          <w:numId w:val="1"/>
+        </w:numPr>
+        <w:rPr>
+          <w:color w:val="A6A6A6" w:themeColor="background1" w:themeShade="A6"/>
+        </w:rPr>
+      </w:pPr>
+      <w:r>
+        <w:rPr>
+          <w:color w:val="A6A6A6" w:themeColor="background1" w:themeShade="A6"/>
+        </w:rPr>
+        <w:t>search by Name</w:t>
+      </w:r>
+    </w:p>
+    <w:p>
+      <w:pPr>
+        <w:pStyle w:val="ListParagraph"/>
+        <w:numPr>
+          <w:ilvl w:val="1"/>
+          <w:numId w:val="1"/>
+        </w:numPr>
+        <w:rPr>
+          <w:color w:val="A6A6A6" w:themeColor="background1" w:themeShade="A6"/>
+        </w:rPr>
+      </w:pPr>
+      <w:r>
+        <w:rPr>
+          <w:color w:val="A6A6A6" w:themeColor="background1" w:themeShade="A6"/>
+        </w:rPr>
+        <w:t>Find Product By Category</w:t>
+      </w:r>
+    </w:p>
+    <w:p>
+      <w:pPr>
+        <w:pStyle w:val="ListParagraph"/>
+        <w:numPr>
+          <w:ilvl w:val="2"/>
+          <w:numId w:val="1"/>
+        </w:numPr>
+        <w:rPr>
+          <w:color w:val="A6A6A6" w:themeColor="background1" w:themeShade="A6"/>
+        </w:rPr>
+      </w:pPr>
+      <w:r>
+        <w:rPr>
+          <w:color w:val="A6A6A6" w:themeColor="background1" w:themeShade="A6"/>
+        </w:rPr>
+        <w:t>filter theo từng Category</w:t>
+      </w:r>
+    </w:p>
+    <w:p>
+      <w:pPr>
+        <w:pStyle w:val="ListParagraph"/>
+        <w:numPr>
+          <w:ilvl w:val="1"/>
+          <w:numId w:val="1"/>
+        </w:numPr>
+        <w:rPr>
+          <w:color w:val="A6A6A6" w:themeColor="background1" w:themeShade="A6"/>
+        </w:rPr>
+      </w:pPr>
+      <w:r>
+        <w:rPr>
+          <w:color w:val="A6A6A6" w:themeColor="background1" w:themeShade="A6"/>
+        </w:rPr>
+        <w:t>View a product detail</w:t>
+      </w:r>
+    </w:p>
+    <w:p>
+      <w:pPr>
+        <w:pStyle w:val="ListParagraph"/>
+        <w:numPr>
+          <w:ilvl w:val="0"/>
+          <w:numId w:val="1"/>
+        </w:numPr>
+      </w:pPr>
+      <w:r>
+        <w:t>Customer:</w:t>
+      </w:r>
+    </w:p>
+    <w:p>
+      <w:pPr>
+        <w:pStyle w:val="ListParagraph"/>
+        <w:numPr>
+          <w:ilvl w:val="1"/>
+          <w:numId w:val="1"/>
+        </w:numPr>
+      </w:pPr>
+      <w:r>
+        <w:t>Log in</w:t>
+      </w:r>
+    </w:p>
+    <w:p>
+      <w:pPr>
+        <w:pStyle w:val="ListParagraph"/>
+        <w:numPr>
+          <w:ilvl w:val="2"/>
+          <w:numId w:val="1"/>
+        </w:numPr>
+      </w:pPr>
+      <w:r>
+        <w:t xml:space="preserve">Session </w:t>
+      </w:r>
+      <w:r>
+        <w:rPr>
+          <w:rFonts w:hint="eastAsia"/>
+        </w:rPr>
+        <w:t>→</w:t>
+      </w:r>
+      <w:r>
+        <w:t xml:space="preserve"> lưu thông tin ng dùng cho các Page khác</w:t>
+      </w:r>
+    </w:p>
+    <w:p>
+      <w:pPr>
+        <w:pStyle w:val="ListParagraph"/>
+        <w:numPr>
+          <w:ilvl w:val="2"/>
+          <w:numId w:val="1"/>
+        </w:numPr>
+      </w:pPr>
+      <w:r>
+        <w:t xml:space="preserve">Cookies </w:t>
+      </w:r>
+      <w:r>
+        <w:rPr>
+          <w:rFonts w:hint="eastAsia"/>
+        </w:rPr>
+        <w:t>→</w:t>
+      </w:r>
+      <w:r>
+        <w:t xml:space="preserve"> Auto login</w:t>
       </w:r>
     </w:p>
     <w:p>
@@ -771,7 +1004,79 @@
         </w:numPr>
       </w:pPr>
       <w:r>
-        <w:t>Paging</w:t>
+        <w:t xml:space="preserve">nếu ng dùng click [Remember Me] </w:t>
+      </w:r>
+      <w:r>
+        <w:rPr>
+          <w:rFonts w:hint="eastAsia"/>
+        </w:rPr>
+        <w:t>→</w:t>
+      </w:r>
+      <w:r>
+        <w:rPr>
+          <w:rFonts w:hint="eastAsia"/>
+        </w:rPr>
+        <w:t xml:space="preserve"> </w:t>
+      </w:r>
+      <w:r>
+        <w:t>lưu tk &amp; mk</w:t>
+      </w:r>
+    </w:p>
+    <w:p>
+      <w:pPr>
+        <w:pStyle w:val="ListParagraph"/>
+        <w:numPr>
+          <w:ilvl w:val="3"/>
+          <w:numId w:val="1"/>
+        </w:numPr>
+      </w:pPr>
+      <w:r>
+        <w:t xml:space="preserve">nếu ko </w:t>
+      </w:r>
+      <w:r>
+        <w:rPr>
+          <w:rFonts w:hint="eastAsia"/>
+        </w:rPr>
+        <w:t>→</w:t>
+      </w:r>
+      <w:r>
+        <w:t xml:space="preserve"> chỉ lưu tk</w:t>
+      </w:r>
+    </w:p>
+    <w:p>
+      <w:pPr>
+        <w:pStyle w:val="ListParagraph"/>
+        <w:numPr>
+          <w:ilvl w:val="1"/>
+          <w:numId w:val="1"/>
+        </w:numPr>
+      </w:pPr>
+      <w:r>
+        <w:t>Log out</w:t>
+      </w:r>
+    </w:p>
+    <w:p>
+      <w:pPr>
+        <w:pStyle w:val="ListParagraph"/>
+        <w:numPr>
+          <w:ilvl w:val="1"/>
+          <w:numId w:val="1"/>
+        </w:numPr>
+      </w:pPr>
+      <w:r>
+        <w:t>Sign up</w:t>
+      </w:r>
+    </w:p>
+    <w:p>
+      <w:pPr>
+        <w:pStyle w:val="ListParagraph"/>
+        <w:numPr>
+          <w:ilvl w:val="1"/>
+          <w:numId w:val="1"/>
+        </w:numPr>
+      </w:pPr>
+      <w:r>
+        <w:t>Add product to cart</w:t>
       </w:r>
     </w:p>
     <w:p>
@@ -781,15 +1086,9 @@
           <w:ilvl w:val="2"/>
           <w:numId w:val="1"/>
         </w:numPr>
-        <w:rPr>
-          <w:color w:val="A6A6A6" w:themeColor="background1" w:themeShade="A6"/>
-        </w:rPr>
-      </w:pPr>
-      <w:r>
-        <w:rPr>
-          <w:color w:val="A6A6A6" w:themeColor="background1" w:themeShade="A6"/>
-        </w:rPr>
-        <w:t>Search for a product</w:t>
+      </w:pPr>
+      <w:r>
+        <w:t>ListProduct: Add 1</w:t>
       </w:r>
     </w:p>
     <w:p>
@@ -799,15 +1098,67 @@
           <w:ilvl w:val="2"/>
           <w:numId w:val="1"/>
         </w:numPr>
-        <w:rPr>
-          <w:color w:val="A6A6A6" w:themeColor="background1" w:themeShade="A6"/>
-        </w:rPr>
-      </w:pPr>
-      <w:r>
-        <w:rPr>
-          <w:color w:val="A6A6A6" w:themeColor="background1" w:themeShade="A6"/>
-        </w:rPr>
-        <w:t>Find Product By Category</w:t>
+      </w:pPr>
+      <w:r>
+        <w:t>ProductDetail: Add Many</w:t>
+      </w:r>
+    </w:p>
+    <w:p>
+      <w:pPr>
+        <w:pStyle w:val="ListParagraph"/>
+        <w:numPr>
+          <w:ilvl w:val="1"/>
+          <w:numId w:val="1"/>
+        </w:numPr>
+      </w:pPr>
+      <w:r>
+        <w:lastRenderedPageBreak/>
+        <w:t>Checkout</w:t>
+      </w:r>
+    </w:p>
+    <w:p>
+      <w:pPr>
+        <w:pStyle w:val="ListParagraph"/>
+        <w:numPr>
+          <w:ilvl w:val="0"/>
+          <w:numId w:val="1"/>
+        </w:numPr>
+      </w:pPr>
+      <w:r>
+        <w:t>Seller:</w:t>
+      </w:r>
+    </w:p>
+    <w:p>
+      <w:pPr>
+        <w:pStyle w:val="ListParagraph"/>
+        <w:numPr>
+          <w:ilvl w:val="1"/>
+          <w:numId w:val="1"/>
+        </w:numPr>
+      </w:pPr>
+      <w:r>
+        <w:t>Manage product – CRUD</w:t>
+      </w:r>
+    </w:p>
+    <w:p>
+      <w:pPr>
+        <w:pStyle w:val="ListParagraph"/>
+        <w:numPr>
+          <w:ilvl w:val="1"/>
+          <w:numId w:val="1"/>
+        </w:numPr>
+      </w:pPr>
+      <w:r>
+        <w:t xml:space="preserve">Dashboard </w:t>
+      </w:r>
+      <w:r>
+        <w:rPr>
+          <w:rFonts w:hint="eastAsia"/>
+        </w:rPr>
+        <w:t>→</w:t>
+      </w:r>
+      <w:r>
+        <w:t xml:space="preserve"> Sale Statistic Report</w:t>
       </w:r>
     </w:p>
     <w:p>
@@ -817,27 +1168,77 @@
           <w:ilvl w:val="2"/>
           <w:numId w:val="1"/>
         </w:numPr>
-        <w:rPr>
-          <w:color w:val="A6A6A6" w:themeColor="background1" w:themeShade="A6"/>
-        </w:rPr>
-      </w:pPr>
-      <w:r>
-        <w:rPr>
-          <w:color w:val="A6A6A6" w:themeColor="background1" w:themeShade="A6"/>
-        </w:rPr>
-        <w:t>View a product detail</w:t>
-      </w:r>
-    </w:p>
-    <w:p>
-      <w:pPr>
-        <w:pStyle w:val="ListParagraph"/>
-        <w:numPr>
-          <w:ilvl w:val="1"/>
-          <w:numId w:val="1"/>
-        </w:numPr>
-      </w:pPr>
-      <w:r>
-        <w:t>Customer:</w:t>
+      </w:pPr>
+      <w:r>
+        <w:t>Sẽ cần thêm Table Order – Order Detail</w:t>
+      </w:r>
+    </w:p>
+    <w:p>
+      <w:pPr>
+        <w:pStyle w:val="ListParagraph"/>
+        <w:numPr>
+          <w:ilvl w:val="0"/>
+          <w:numId w:val="1"/>
+        </w:numPr>
+      </w:pPr>
+      <w:r>
+        <w:t>Admin:</w:t>
+      </w:r>
+    </w:p>
+    <w:p>
+      <w:pPr>
+        <w:pStyle w:val="ListParagraph"/>
+        <w:numPr>
+          <w:ilvl w:val="1"/>
+          <w:numId w:val="1"/>
+        </w:numPr>
+      </w:pPr>
+      <w:r>
+        <w:t>Manage account – CRUD</w:t>
+      </w:r>
+    </w:p>
+    <w:p/>
+    <w:p/>
+    <w:p/>
+    <w:p/>
+    <w:p/>
+    <w:p/>
+    <w:p>
+      <w:pPr>
+        <w:pStyle w:val="Heading2"/>
+      </w:pPr>
+      <w:r>
+        <w:t>Code:</w:t>
+      </w:r>
+    </w:p>
+    <w:p>
+      <w:pPr>
+        <w:pStyle w:val="ListParagraph"/>
+        <w:numPr>
+          <w:ilvl w:val="0"/>
+          <w:numId w:val="1"/>
+        </w:numPr>
+      </w:pPr>
+      <w:r>
+        <w:t>Sử dụng Session</w:t>
+      </w:r>
+      <w:r>
+        <w:t>/Cookie</w:t>
+      </w:r>
+      <w:r>
+        <w:t xml:space="preserve"> cho Authentication:</w:t>
+      </w:r>
+    </w:p>
+    <w:p>
+      <w:pPr>
+        <w:pStyle w:val="ListParagraph"/>
+        <w:numPr>
+          <w:ilvl w:val="1"/>
+          <w:numId w:val="1"/>
+        </w:numPr>
+      </w:pPr>
+      <w:r>
+        <w:t>Session:</w:t>
       </w:r>
     </w:p>
     <w:p>
@@ -845,262 +1246,6 @@
         <w:pStyle w:val="ListParagraph"/>
         <w:numPr>
           <w:ilvl w:val="2"/>
-          <w:numId w:val="1"/>
-        </w:numPr>
-      </w:pPr>
-      <w:r>
-        <w:t>Log</w:t>
-      </w:r>
-      <w:r>
-        <w:t xml:space="preserve"> </w:t>
-      </w:r>
-      <w:r>
-        <w:t>in</w:t>
-      </w:r>
-    </w:p>
-    <w:p>
-      <w:pPr>
-        <w:pStyle w:val="ListParagraph"/>
-        <w:numPr>
-          <w:ilvl w:val="2"/>
-          <w:numId w:val="1"/>
-        </w:numPr>
-      </w:pPr>
-      <w:r>
-        <w:t>Log out</w:t>
-      </w:r>
-    </w:p>
-    <w:p>
-      <w:pPr>
-        <w:pStyle w:val="ListParagraph"/>
-        <w:numPr>
-          <w:ilvl w:val="2"/>
-          <w:numId w:val="1"/>
-        </w:numPr>
-      </w:pPr>
-      <w:r>
-        <w:t>Sign up</w:t>
-      </w:r>
-    </w:p>
-    <w:p>
-      <w:pPr>
-        <w:pStyle w:val="ListParagraph"/>
-        <w:numPr>
-          <w:ilvl w:val="2"/>
-          <w:numId w:val="1"/>
-        </w:numPr>
-      </w:pPr>
-      <w:r>
-        <w:t>Add product to cart</w:t>
-      </w:r>
-    </w:p>
-    <w:p>
-      <w:pPr>
-        <w:pStyle w:val="ListParagraph"/>
-        <w:numPr>
-          <w:ilvl w:val="3"/>
-          <w:numId w:val="1"/>
-        </w:numPr>
-      </w:pPr>
-      <w:r>
-        <w:t>ListProduct: Add 1</w:t>
-      </w:r>
-    </w:p>
-    <w:p>
-      <w:pPr>
-        <w:pStyle w:val="ListParagraph"/>
-        <w:numPr>
-          <w:ilvl w:val="3"/>
-          <w:numId w:val="1"/>
-        </w:numPr>
-      </w:pPr>
-      <w:r>
-        <w:t>ProductDetail: Add Many</w:t>
-      </w:r>
-    </w:p>
-    <w:p>
-      <w:pPr>
-        <w:pStyle w:val="ListParagraph"/>
-        <w:numPr>
-          <w:ilvl w:val="2"/>
-          <w:numId w:val="1"/>
-        </w:numPr>
-      </w:pPr>
-      <w:r>
-        <w:t>Checkout</w:t>
-      </w:r>
-    </w:p>
-    <w:p>
-      <w:pPr>
-        <w:pStyle w:val="ListParagraph"/>
-        <w:numPr>
-          <w:ilvl w:val="1"/>
-          <w:numId w:val="1"/>
-        </w:numPr>
-      </w:pPr>
-      <w:r>
-        <w:t>Seller:</w:t>
-      </w:r>
-    </w:p>
-    <w:p>
-      <w:pPr>
-        <w:pStyle w:val="ListParagraph"/>
-        <w:numPr>
-          <w:ilvl w:val="2"/>
-          <w:numId w:val="1"/>
-        </w:numPr>
-      </w:pPr>
-      <w:r>
-        <w:t>Manage product – CRUD</w:t>
-      </w:r>
-    </w:p>
-    <w:p>
-      <w:pPr>
-        <w:pStyle w:val="ListParagraph"/>
-        <w:numPr>
-          <w:ilvl w:val="2"/>
-          <w:numId w:val="1"/>
-        </w:numPr>
-      </w:pPr>
-      <w:r>
-        <w:t xml:space="preserve">Dashboard </w:t>
-      </w:r>
-      <w:r>
-        <w:rPr>
-          <w:rFonts w:hint="eastAsia"/>
-        </w:rPr>
-        <w:t>→</w:t>
-      </w:r>
-      <w:r>
-        <w:t xml:space="preserve"> Sale Statistic Report</w:t>
-      </w:r>
-    </w:p>
-    <w:p>
-      <w:pPr>
-        <w:pStyle w:val="ListParagraph"/>
-        <w:numPr>
-          <w:ilvl w:val="3"/>
-          <w:numId w:val="1"/>
-        </w:numPr>
-      </w:pPr>
-      <w:r>
-        <w:t>Sẽ cần thêm Table Order – Order Detail</w:t>
-      </w:r>
-    </w:p>
-    <w:p>
-      <w:pPr>
-        <w:pStyle w:val="ListParagraph"/>
-        <w:numPr>
-          <w:ilvl w:val="1"/>
-          <w:numId w:val="1"/>
-        </w:numPr>
-      </w:pPr>
-      <w:r>
-        <w:t>Admin:</w:t>
-      </w:r>
-    </w:p>
-    <w:p>
-      <w:pPr>
-        <w:pStyle w:val="ListParagraph"/>
-        <w:numPr>
-          <w:ilvl w:val="2"/>
-          <w:numId w:val="1"/>
-        </w:numPr>
-      </w:pPr>
-      <w:r>
-        <w:t>Manage account – CRUD</w:t>
-      </w:r>
-    </w:p>
-    <w:p/>
-    <w:p/>
-    <w:p>
-      <w:pPr>
-        <w:pStyle w:val="Heading2"/>
-      </w:pPr>
-      <w:r>
-        <w:t>Kế hoạch:</w:t>
-      </w:r>
-    </w:p>
-    <w:p>
-      <w:pPr>
-        <w:pStyle w:val="ListParagraph"/>
-        <w:numPr>
-          <w:ilvl w:val="0"/>
-          <w:numId w:val="1"/>
-        </w:numPr>
-      </w:pPr>
-      <w:r>
-        <w:t>Chuyển code theo Design Pattern</w:t>
-      </w:r>
-    </w:p>
-    <w:p>
-      <w:pPr>
-        <w:pStyle w:val="ListParagraph"/>
-        <w:numPr>
-          <w:ilvl w:val="1"/>
-          <w:numId w:val="1"/>
-        </w:numPr>
-      </w:pPr>
-      <w:r>
-        <w:t>Singleton cho các DAO</w:t>
-      </w:r>
-    </w:p>
-    <w:p>
-      <w:pPr>
-        <w:pStyle w:val="ListParagraph"/>
-        <w:numPr>
-          <w:ilvl w:val="1"/>
-          <w:numId w:val="1"/>
-        </w:numPr>
-      </w:pPr>
-      <w:r>
-        <w:t>Thêm repository</w:t>
-      </w:r>
-    </w:p>
-    <w:p>
-      <w:pPr>
-        <w:pStyle w:val="ListParagraph"/>
-        <w:numPr>
-          <w:ilvl w:val="1"/>
-          <w:numId w:val="1"/>
-        </w:numPr>
-      </w:pPr>
-      <w:r>
-        <w:t>các method của DAO thì bao trong try_catch, khi dùng thì cx cho vào try_catch r chuyển đến trang Error nếu có lỗi</w:t>
-      </w:r>
-    </w:p>
-    <w:p>
-      <w:pPr>
-        <w:pStyle w:val="Heading2"/>
-      </w:pPr>
-      <w:r>
-        <w:lastRenderedPageBreak/>
-        <w:t>Code:</w:t>
-      </w:r>
-    </w:p>
-    <w:p>
-      <w:pPr>
-        <w:pStyle w:val="ListParagraph"/>
-        <w:numPr>
-          <w:ilvl w:val="0"/>
-          <w:numId w:val="1"/>
-        </w:numPr>
-      </w:pPr>
-      <w:r>
-        <w:t>Sử dụng Session</w:t>
-      </w:r>
-      <w:r>
-        <w:t>/Cookie</w:t>
-      </w:r>
-      <w:r>
-        <w:t xml:space="preserve"> cho Authentication:</w:t>
-      </w:r>
-    </w:p>
-    <w:p>
-      <w:pPr>
-        <w:pStyle w:val="ListParagraph"/>
-        <w:numPr>
-          <w:ilvl w:val="1"/>
           <w:numId w:val="1"/>
         </w:numPr>
       </w:pPr>
@@ -1117,7 +1262,7 @@
       <w:pPr>
         <w:pStyle w:val="ListParagraph"/>
         <w:numPr>
-          <w:ilvl w:val="1"/>
+          <w:ilvl w:val="2"/>
           <w:numId w:val="1"/>
         </w:numPr>
       </w:pPr>
@@ -1127,6 +1272,35 @@
             <w:rStyle w:val="Hyperlink"/>
           </w:rPr>
           <w:t>https://www.c-sharpcorner.com/article/all-about-session-in-asp-net-core/?fbclid=IwAR0k-UaN0ZES1oztyCbZzCRbDY7JZkDYhDBxBlZxtMaLKnBGL8Q20xutlOE</w:t>
+        </w:r>
+      </w:hyperlink>
+    </w:p>
+    <w:p>
+      <w:pPr>
+        <w:pStyle w:val="ListParagraph"/>
+        <w:numPr>
+          <w:ilvl w:val="1"/>
+          <w:numId w:val="1"/>
+        </w:numPr>
+      </w:pPr>
+      <w:r>
+        <w:t>Cookies:</w:t>
+      </w:r>
+    </w:p>
+    <w:p>
+      <w:pPr>
+        <w:pStyle w:val="ListParagraph"/>
+        <w:numPr>
+          <w:ilvl w:val="2"/>
+          <w:numId w:val="1"/>
+        </w:numPr>
+      </w:pPr>
+      <w:hyperlink r:id="rId8" w:history="1">
+        <w:r>
+          <w:rPr>
+            <w:rStyle w:val="Hyperlink"/>
+          </w:rPr>
+          <w:t>https://asp.mvc-tutorial.com/httpcontext/cookies/</w:t>
         </w:r>
       </w:hyperlink>
     </w:p>

</xml_diff>

<commit_message>
[Login] - FrontEnd: Logout link
</commit_message>
<xml_diff>
--- a/Plan.docx
+++ b/Plan.docx
@@ -948,8 +948,14 @@
           <w:ilvl w:val="1"/>
           <w:numId w:val="1"/>
         </w:numPr>
-      </w:pPr>
-      <w:r>
+        <w:rPr>
+          <w:color w:val="A6A6A6" w:themeColor="background1" w:themeShade="A6"/>
+        </w:rPr>
+      </w:pPr>
+      <w:r>
+        <w:rPr>
+          <w:color w:val="A6A6A6" w:themeColor="background1" w:themeShade="A6"/>
+        </w:rPr>
         <w:t>Log in</w:t>
       </w:r>
     </w:p>
@@ -960,17 +966,27 @@
           <w:ilvl w:val="2"/>
           <w:numId w:val="1"/>
         </w:numPr>
-      </w:pPr>
-      <w:r>
+        <w:rPr>
+          <w:color w:val="A6A6A6" w:themeColor="background1" w:themeShade="A6"/>
+        </w:rPr>
+      </w:pPr>
+      <w:r>
+        <w:rPr>
+          <w:color w:val="A6A6A6" w:themeColor="background1" w:themeShade="A6"/>
+        </w:rPr>
         <w:t xml:space="preserve">Session </w:t>
       </w:r>
       <w:r>
         <w:rPr>
           <w:rFonts w:hint="eastAsia"/>
+          <w:color w:val="A6A6A6" w:themeColor="background1" w:themeShade="A6"/>
         </w:rPr>
         <w:t>→</w:t>
       </w:r>
       <w:r>
+        <w:rPr>
+          <w:color w:val="A6A6A6" w:themeColor="background1" w:themeShade="A6"/>
+        </w:rPr>
         <w:t xml:space="preserve"> lưu thông tin ng dùng cho các Page khác</w:t>
       </w:r>
     </w:p>
@@ -981,17 +997,27 @@
           <w:ilvl w:val="2"/>
           <w:numId w:val="1"/>
         </w:numPr>
-      </w:pPr>
-      <w:r>
+        <w:rPr>
+          <w:color w:val="A6A6A6" w:themeColor="background1" w:themeShade="A6"/>
+        </w:rPr>
+      </w:pPr>
+      <w:r>
+        <w:rPr>
+          <w:color w:val="A6A6A6" w:themeColor="background1" w:themeShade="A6"/>
+        </w:rPr>
         <w:t xml:space="preserve">Cookies </w:t>
       </w:r>
       <w:r>
         <w:rPr>
           <w:rFonts w:hint="eastAsia"/>
+          <w:color w:val="A6A6A6" w:themeColor="background1" w:themeShade="A6"/>
         </w:rPr>
         <w:t>→</w:t>
       </w:r>
       <w:r>
+        <w:rPr>
+          <w:color w:val="A6A6A6" w:themeColor="background1" w:themeShade="A6"/>
+        </w:rPr>
         <w:t xml:space="preserve"> Auto login</w:t>
       </w:r>
     </w:p>
@@ -1002,23 +1028,34 @@
           <w:ilvl w:val="3"/>
           <w:numId w:val="1"/>
         </w:numPr>
-      </w:pPr>
-      <w:r>
+        <w:rPr>
+          <w:color w:val="A6A6A6" w:themeColor="background1" w:themeShade="A6"/>
+        </w:rPr>
+      </w:pPr>
+      <w:r>
+        <w:rPr>
+          <w:color w:val="A6A6A6" w:themeColor="background1" w:themeShade="A6"/>
+        </w:rPr>
         <w:t xml:space="preserve">nếu ng dùng click [Remember Me] </w:t>
       </w:r>
       <w:r>
         <w:rPr>
           <w:rFonts w:hint="eastAsia"/>
+          <w:color w:val="A6A6A6" w:themeColor="background1" w:themeShade="A6"/>
         </w:rPr>
         <w:t>→</w:t>
       </w:r>
       <w:r>
         <w:rPr>
           <w:rFonts w:hint="eastAsia"/>
+          <w:color w:val="A6A6A6" w:themeColor="background1" w:themeShade="A6"/>
         </w:rPr>
         <w:t xml:space="preserve"> </w:t>
       </w:r>
       <w:r>
+        <w:rPr>
+          <w:color w:val="A6A6A6" w:themeColor="background1" w:themeShade="A6"/>
+        </w:rPr>
         <w:t>lưu tk &amp; mk</w:t>
       </w:r>
     </w:p>
@@ -1029,17 +1066,27 @@
           <w:ilvl w:val="3"/>
           <w:numId w:val="1"/>
         </w:numPr>
-      </w:pPr>
-      <w:r>
+        <w:rPr>
+          <w:color w:val="A6A6A6" w:themeColor="background1" w:themeShade="A6"/>
+        </w:rPr>
+      </w:pPr>
+      <w:r>
+        <w:rPr>
+          <w:color w:val="A6A6A6" w:themeColor="background1" w:themeShade="A6"/>
+        </w:rPr>
         <w:t xml:space="preserve">nếu ko </w:t>
       </w:r>
       <w:r>
         <w:rPr>
           <w:rFonts w:hint="eastAsia"/>
+          <w:color w:val="A6A6A6" w:themeColor="background1" w:themeShade="A6"/>
         </w:rPr>
         <w:t>→</w:t>
       </w:r>
       <w:r>
+        <w:rPr>
+          <w:color w:val="A6A6A6" w:themeColor="background1" w:themeShade="A6"/>
+        </w:rPr>
         <w:t xml:space="preserve"> chỉ lưu tk</w:t>
       </w:r>
     </w:p>
@@ -2090,6 +2137,18 @@
       <w:shd w:val="clear" w:color="auto" w:fill="E1DFDD"/>
     </w:rPr>
   </w:style>
+  <w:style w:type="character" w:styleId="FollowedHyperlink">
+    <w:name w:val="FollowedHyperlink"/>
+    <w:basedOn w:val="DefaultParagraphFont"/>
+    <w:uiPriority w:val="99"/>
+    <w:semiHidden/>
+    <w:unhideWhenUsed/>
+    <w:rsid w:val="00784C47"/>
+    <w:rPr>
+      <w:color w:val="800080" w:themeColor="followedHyperlink"/>
+      <w:u w:val="single"/>
+    </w:rPr>
+  </w:style>
 </w:styles>
 </file>
 

</xml_diff>

<commit_message>
[Login] - BackEnd: Logout Controller;
</commit_message>
<xml_diff>
--- a/Plan.docx
+++ b/Plan.docx
@@ -1097,8 +1097,14 @@
           <w:ilvl w:val="1"/>
           <w:numId w:val="1"/>
         </w:numPr>
-      </w:pPr>
-      <w:r>
+        <w:rPr>
+          <w:color w:val="A6A6A6" w:themeColor="background1" w:themeShade="A6"/>
+        </w:rPr>
+      </w:pPr>
+      <w:r>
+        <w:rPr>
+          <w:color w:val="A6A6A6" w:themeColor="background1" w:themeShade="A6"/>
+        </w:rPr>
         <w:t>Log out</w:t>
       </w:r>
     </w:p>
@@ -1118,11 +1124,36 @@
       <w:pPr>
         <w:pStyle w:val="ListParagraph"/>
         <w:numPr>
-          <w:ilvl w:val="1"/>
-          <w:numId w:val="1"/>
-        </w:numPr>
-      </w:pPr>
-      <w:r>
+          <w:ilvl w:val="2"/>
+          <w:numId w:val="1"/>
+        </w:numPr>
+      </w:pPr>
+      <w:r>
+        <w:t>nhập Email để khi Checkout sản phẩm thì cửa hàng sẽ liên lạc qua email để thanh toán</w:t>
+      </w:r>
+    </w:p>
+    <w:p>
+      <w:pPr>
+        <w:pStyle w:val="ListParagraph"/>
+        <w:numPr>
+          <w:ilvl w:val="2"/>
+          <w:numId w:val="1"/>
+        </w:numPr>
+      </w:pPr>
+      <w:r>
+        <w:t>Role mặc định: Customer</w:t>
+      </w:r>
+    </w:p>
+    <w:p>
+      <w:pPr>
+        <w:pStyle w:val="ListParagraph"/>
+        <w:numPr>
+          <w:ilvl w:val="1"/>
+          <w:numId w:val="1"/>
+        </w:numPr>
+      </w:pPr>
+      <w:r>
+        <w:lastRenderedPageBreak/>
         <w:t>Add product to cart</w:t>
       </w:r>
     </w:p>
@@ -1159,7 +1190,6 @@
         </w:numPr>
       </w:pPr>
       <w:r>
-        <w:lastRenderedPageBreak/>
         <w:t>Checkout</w:t>
       </w:r>
     </w:p>

</xml_diff>

<commit_message>
[Login] - BackEnd: Controller-Signup
</commit_message>
<xml_diff>
--- a/Plan.docx
+++ b/Plan.docx
@@ -1115,8 +1115,14 @@
           <w:ilvl w:val="1"/>
           <w:numId w:val="1"/>
         </w:numPr>
-      </w:pPr>
-      <w:r>
+        <w:rPr>
+          <w:color w:val="A6A6A6" w:themeColor="background1" w:themeShade="A6"/>
+        </w:rPr>
+      </w:pPr>
+      <w:r>
+        <w:rPr>
+          <w:color w:val="A6A6A6" w:themeColor="background1" w:themeShade="A6"/>
+        </w:rPr>
         <w:t>Sign up</w:t>
       </w:r>
     </w:p>
@@ -1127,8 +1133,14 @@
           <w:ilvl w:val="2"/>
           <w:numId w:val="1"/>
         </w:numPr>
-      </w:pPr>
-      <w:r>
+        <w:rPr>
+          <w:color w:val="A6A6A6" w:themeColor="background1" w:themeShade="A6"/>
+        </w:rPr>
+      </w:pPr>
+      <w:r>
+        <w:rPr>
+          <w:color w:val="A6A6A6" w:themeColor="background1" w:themeShade="A6"/>
+        </w:rPr>
         <w:t>nhập Email để khi Checkout sản phẩm thì cửa hàng sẽ liên lạc qua email để thanh toán</w:t>
       </w:r>
     </w:p>
@@ -1139,8 +1151,14 @@
           <w:ilvl w:val="2"/>
           <w:numId w:val="1"/>
         </w:numPr>
-      </w:pPr>
-      <w:r>
+        <w:rPr>
+          <w:color w:val="A6A6A6" w:themeColor="background1" w:themeShade="A6"/>
+        </w:rPr>
+      </w:pPr>
+      <w:r>
+        <w:rPr>
+          <w:color w:val="A6A6A6" w:themeColor="background1" w:themeShade="A6"/>
+        </w:rPr>
         <w:t>Role mặc định: Customer</w:t>
       </w:r>
     </w:p>
@@ -1148,12 +1166,92 @@
       <w:pPr>
         <w:pStyle w:val="ListParagraph"/>
         <w:numPr>
+          <w:ilvl w:val="2"/>
+          <w:numId w:val="1"/>
+        </w:numPr>
+        <w:rPr>
+          <w:color w:val="A6A6A6" w:themeColor="background1" w:themeShade="A6"/>
+        </w:rPr>
+      </w:pPr>
+      <w:r>
+        <w:rPr>
+          <w:color w:val="A6A6A6" w:themeColor="background1" w:themeShade="A6"/>
+        </w:rPr>
+        <w:lastRenderedPageBreak/>
+        <w:t>kết quả:</w:t>
+      </w:r>
+    </w:p>
+    <w:p>
+      <w:pPr>
+        <w:pStyle w:val="ListParagraph"/>
+        <w:numPr>
+          <w:ilvl w:val="3"/>
+          <w:numId w:val="1"/>
+        </w:numPr>
+        <w:rPr>
+          <w:color w:val="A6A6A6" w:themeColor="background1" w:themeShade="A6"/>
+        </w:rPr>
+      </w:pPr>
+      <w:r>
+        <w:rPr>
+          <w:color w:val="A6A6A6" w:themeColor="background1" w:themeShade="A6"/>
+        </w:rPr>
+        <w:t xml:space="preserve">thành công </w:t>
+      </w:r>
+      <w:r>
+        <w:rPr>
+          <w:rFonts w:hint="eastAsia"/>
+          <w:color w:val="A6A6A6" w:themeColor="background1" w:themeShade="A6"/>
+        </w:rPr>
+        <w:t>→</w:t>
+      </w:r>
+      <w:r>
+        <w:rPr>
+          <w:color w:val="A6A6A6" w:themeColor="background1" w:themeShade="A6"/>
+        </w:rPr>
+        <w:t xml:space="preserve"> về login, cho sẵn thông tin đăng nhập</w:t>
+      </w:r>
+    </w:p>
+    <w:p>
+      <w:pPr>
+        <w:pStyle w:val="ListParagraph"/>
+        <w:numPr>
+          <w:ilvl w:val="3"/>
+          <w:numId w:val="1"/>
+        </w:numPr>
+        <w:rPr>
+          <w:color w:val="A6A6A6" w:themeColor="background1" w:themeShade="A6"/>
+        </w:rPr>
+      </w:pPr>
+      <w:r>
+        <w:rPr>
+          <w:color w:val="A6A6A6" w:themeColor="background1" w:themeShade="A6"/>
+        </w:rPr>
+        <w:t xml:space="preserve">thất bại </w:t>
+      </w:r>
+      <w:r>
+        <w:rPr>
+          <w:rFonts w:hint="eastAsia"/>
+          <w:color w:val="A6A6A6" w:themeColor="background1" w:themeShade="A6"/>
+        </w:rPr>
+        <w:t>→</w:t>
+      </w:r>
+      <w:r>
+        <w:rPr>
+          <w:color w:val="A6A6A6" w:themeColor="background1" w:themeShade="A6"/>
+        </w:rPr>
+        <w:t xml:space="preserve"> về login, thông báo</w:t>
+      </w:r>
+    </w:p>
+    <w:p>
+      <w:pPr>
+        <w:pStyle w:val="ListParagraph"/>
+        <w:numPr>
           <w:ilvl w:val="1"/>
           <w:numId w:val="1"/>
         </w:numPr>
       </w:pPr>
       <w:r>
-        <w:lastRenderedPageBreak/>
         <w:t>Add product to cart</w:t>
       </w:r>
     </w:p>
@@ -1348,7 +1446,14 @@
           <w:rPr>
             <w:rStyle w:val="Hyperlink"/>
           </w:rPr>
-          <w:t>https://www.c-sharpcorner.com/article/all-about-session-in-asp-net-core/?fbclid=IwAR0k-UaN0ZES1oztyCbZzCRbDY7JZkDYhDBxBlZxtMaLKnBGL8Q20xutlOE</w:t>
+          <w:t>https://www.c-sharpcorner.com/article/all-about-session-in-asp-net-core/?fbclid=IwAR0k-</w:t>
+        </w:r>
+        <w:r>
+          <w:rPr>
+            <w:rStyle w:val="Hyperlink"/>
+          </w:rPr>
+          <w:lastRenderedPageBreak/>
+          <w:t>UaN0ZES1oztyCbZzCRbDY7JZkDYhDBxBlZxtMaLKnBGL8Q20xutlOE</w:t>
         </w:r>
       </w:hyperlink>
     </w:p>

</xml_diff>

<commit_message>
[MenuBar]: Separate Menu Bar to Partial View
</commit_message>
<xml_diff>
--- a/Plan.docx
+++ b/Plan.docx
@@ -1432,6 +1432,77 @@
         <w:t>Manage account – CRUD</w:t>
       </w:r>
     </w:p>
+    <w:p>
+      <w:pPr>
+        <w:pStyle w:val="ListParagraph"/>
+        <w:numPr>
+          <w:ilvl w:val="0"/>
+          <w:numId w:val="1"/>
+        </w:numPr>
+      </w:pPr>
+      <w:r>
+        <w:t>Menu Bar:</w:t>
+      </w:r>
+    </w:p>
+    <w:p>
+      <w:pPr>
+        <w:pStyle w:val="ListParagraph"/>
+        <w:numPr>
+          <w:ilvl w:val="1"/>
+          <w:numId w:val="1"/>
+        </w:numPr>
+      </w:pPr>
+      <w:r>
+        <w:t xml:space="preserve">Tách ra 1 Page riêng </w:t>
+      </w:r>
+      <w:r>
+        <w:rPr>
+          <w:rFonts w:hint="eastAsia"/>
+        </w:rPr>
+        <w:t>→</w:t>
+      </w:r>
+      <w:r>
+        <w:t xml:space="preserve"> include vào từng trang = RenderPartial</w:t>
+      </w:r>
+    </w:p>
+    <w:p>
+      <w:pPr>
+        <w:pStyle w:val="ListParagraph"/>
+        <w:numPr>
+          <w:ilvl w:val="1"/>
+          <w:numId w:val="1"/>
+        </w:numPr>
+      </w:pPr>
+      <w:r>
+        <w:t>2 loại:</w:t>
+      </w:r>
+    </w:p>
+    <w:p>
+      <w:pPr>
+        <w:pStyle w:val="ListParagraph"/>
+        <w:numPr>
+          <w:ilvl w:val="2"/>
+          <w:numId w:val="1"/>
+        </w:numPr>
+      </w:pPr>
+      <w:r>
+        <w:t>có Search bar</w:t>
+      </w:r>
+    </w:p>
+    <w:p>
+      <w:pPr>
+        <w:pStyle w:val="ListParagraph"/>
+        <w:numPr>
+          <w:ilvl w:val="2"/>
+          <w:numId w:val="1"/>
+        </w:numPr>
+      </w:pPr>
+      <w:r>
+        <w:t>ko có Search bar</w:t>
+      </w:r>
+    </w:p>
+    <w:p/>
+    <w:p/>
     <w:p/>
     <w:p/>
     <w:p/>
@@ -1547,7 +1618,98 @@
           <w:numId w:val="1"/>
         </w:numPr>
       </w:pPr>
-    </w:p>
+      <w:r>
+        <w:t>Tách Menu bar ra Page riêng:</w:t>
+      </w:r>
+    </w:p>
+    <w:p>
+      <w:pPr>
+        <w:pStyle w:val="ListParagraph"/>
+        <w:numPr>
+          <w:ilvl w:val="1"/>
+          <w:numId w:val="1"/>
+        </w:numPr>
+      </w:pPr>
+      <w:hyperlink r:id="rId9" w:history="1">
+        <w:r>
+          <w:rPr>
+            <w:rStyle w:val="Hyperlink"/>
+          </w:rPr>
+          <w:t>https://www.tutorialsteacher.com/mvc/partial-view-in-asp.net-mvc</w:t>
+        </w:r>
+      </w:hyperlink>
+    </w:p>
+    <w:p/>
+    <w:p/>
+    <w:p/>
+    <w:p/>
+    <w:p/>
+    <w:p/>
+    <w:p/>
+    <w:p/>
+    <w:p/>
+    <w:p/>
+    <w:p>
+      <w:pPr>
+        <w:pStyle w:val="Heading2"/>
+      </w:pPr>
+      <w:r>
+        <w:lastRenderedPageBreak/>
+        <w:t>Later – Optional:</w:t>
+      </w:r>
+    </w:p>
+    <w:p>
+      <w:pPr>
+        <w:pStyle w:val="ListParagraph"/>
+        <w:numPr>
+          <w:ilvl w:val="0"/>
+          <w:numId w:val="1"/>
+        </w:numPr>
+      </w:pPr>
+      <w:r>
+        <w:t xml:space="preserve">Sử dụng </w:t>
+      </w:r>
+      <w:r>
+        <w:rPr>
+          <w:b/>
+          <w:bCs/>
+          <w:color w:val="00B050"/>
+        </w:rPr>
+        <w:t>Filter</w:t>
+      </w:r>
+      <w:r>
+        <w:t>:</w:t>
+      </w:r>
+    </w:p>
+    <w:p>
+      <w:pPr>
+        <w:pStyle w:val="ListParagraph"/>
+        <w:numPr>
+          <w:ilvl w:val="1"/>
+          <w:numId w:val="1"/>
+        </w:numPr>
+      </w:pPr>
+      <w:hyperlink r:id="rId10" w:history="1">
+        <w:r>
+          <w:rPr>
+            <w:rStyle w:val="Hyperlink"/>
+          </w:rPr>
+          <w:t>https://www.tutorialsteacher.com/mvc/filters-in-asp.net-mvc</w:t>
+        </w:r>
+      </w:hyperlink>
+    </w:p>
+    <w:p>
+      <w:pPr>
+        <w:pStyle w:val="ListParagraph"/>
+        <w:numPr>
+          <w:ilvl w:val="0"/>
+          <w:numId w:val="1"/>
+        </w:numPr>
+      </w:pPr>
+    </w:p>
+    <w:p/>
+    <w:p/>
+    <w:p/>
     <w:p/>
     <w:sectPr>
       <w:pgSz w:w="12240" w:h="15840"/>

</xml_diff>

<commit_message>
[ManageProduct-List]: Display Data (Controller)
</commit_message>
<xml_diff>
--- a/Plan.docx
+++ b/Plan.docx
@@ -1439,8 +1439,14 @@
           <w:ilvl w:val="0"/>
           <w:numId w:val="1"/>
         </w:numPr>
-      </w:pPr>
-      <w:r>
+        <w:rPr>
+          <w:color w:val="A6A6A6" w:themeColor="background1" w:themeShade="A6"/>
+        </w:rPr>
+      </w:pPr>
+      <w:r>
+        <w:rPr>
+          <w:color w:val="A6A6A6" w:themeColor="background1" w:themeShade="A6"/>
+        </w:rPr>
         <w:t>Menu Bar:</w:t>
       </w:r>
     </w:p>
@@ -1451,17 +1457,27 @@
           <w:ilvl w:val="1"/>
           <w:numId w:val="1"/>
         </w:numPr>
-      </w:pPr>
-      <w:r>
+        <w:rPr>
+          <w:color w:val="A6A6A6" w:themeColor="background1" w:themeShade="A6"/>
+        </w:rPr>
+      </w:pPr>
+      <w:r>
+        <w:rPr>
+          <w:color w:val="A6A6A6" w:themeColor="background1" w:themeShade="A6"/>
+        </w:rPr>
         <w:t xml:space="preserve">Tách ra 1 Page riêng </w:t>
       </w:r>
       <w:r>
         <w:rPr>
           <w:rFonts w:hint="eastAsia"/>
+          <w:color w:val="A6A6A6" w:themeColor="background1" w:themeShade="A6"/>
         </w:rPr>
         <w:t>→</w:t>
       </w:r>
       <w:r>
+        <w:rPr>
+          <w:color w:val="A6A6A6" w:themeColor="background1" w:themeShade="A6"/>
+        </w:rPr>
         <w:t xml:space="preserve"> include vào từng trang = RenderPartial</w:t>
       </w:r>
     </w:p>
@@ -1472,8 +1488,14 @@
           <w:ilvl w:val="1"/>
           <w:numId w:val="1"/>
         </w:numPr>
-      </w:pPr>
-      <w:r>
+        <w:rPr>
+          <w:color w:val="A6A6A6" w:themeColor="background1" w:themeShade="A6"/>
+        </w:rPr>
+      </w:pPr>
+      <w:r>
+        <w:rPr>
+          <w:color w:val="A6A6A6" w:themeColor="background1" w:themeShade="A6"/>
+        </w:rPr>
         <w:t>2 loại:</w:t>
       </w:r>
     </w:p>
@@ -1484,8 +1506,14 @@
           <w:ilvl w:val="2"/>
           <w:numId w:val="1"/>
         </w:numPr>
-      </w:pPr>
-      <w:r>
+        <w:rPr>
+          <w:color w:val="A6A6A6" w:themeColor="background1" w:themeShade="A6"/>
+        </w:rPr>
+      </w:pPr>
+      <w:r>
+        <w:rPr>
+          <w:color w:val="A6A6A6" w:themeColor="background1" w:themeShade="A6"/>
+        </w:rPr>
         <w:t>có Search bar</w:t>
       </w:r>
     </w:p>
@@ -1496,8 +1524,14 @@
           <w:ilvl w:val="2"/>
           <w:numId w:val="1"/>
         </w:numPr>
-      </w:pPr>
-      <w:r>
+        <w:rPr>
+          <w:color w:val="A6A6A6" w:themeColor="background1" w:themeShade="A6"/>
+        </w:rPr>
+      </w:pPr>
+      <w:r>
+        <w:rPr>
+          <w:color w:val="A6A6A6" w:themeColor="background1" w:themeShade="A6"/>
+        </w:rPr>
         <w:t>ko có Search bar</w:t>
       </w:r>
     </w:p>

</xml_diff>

<commit_message>
[ManageProduct-List]: {FrontEnd} Move Style to StyleSheet
</commit_message>
<xml_diff>
--- a/Plan.docx
+++ b/Plan.docx
@@ -1322,20 +1322,33 @@
           <w:ilvl w:val="2"/>
           <w:numId w:val="1"/>
         </w:numPr>
-      </w:pPr>
-      <w:r>
+        <w:rPr>
+          <w:color w:val="A6A6A6" w:themeColor="background1" w:themeShade="A6"/>
+        </w:rPr>
+      </w:pPr>
+      <w:r>
+        <w:rPr>
+          <w:color w:val="A6A6A6" w:themeColor="background1" w:themeShade="A6"/>
+        </w:rPr>
         <w:t>List</w:t>
       </w:r>
       <w:r>
+        <w:rPr>
+          <w:color w:val="A6A6A6" w:themeColor="background1" w:themeShade="A6"/>
+        </w:rPr>
         <w:t xml:space="preserve"> </w:t>
       </w:r>
       <w:r>
         <w:rPr>
           <w:rFonts w:hint="eastAsia"/>
+          <w:color w:val="A6A6A6" w:themeColor="background1" w:themeShade="A6"/>
         </w:rPr>
         <w:t>→</w:t>
       </w:r>
       <w:r>
+        <w:rPr>
+          <w:color w:val="A6A6A6" w:themeColor="background1" w:themeShade="A6"/>
+        </w:rPr>
         <w:t xml:space="preserve"> (products of this seller)</w:t>
       </w:r>
     </w:p>
@@ -1350,6 +1363,33 @@
       <w:r>
         <w:t>Add</w:t>
       </w:r>
+      <w:r>
+        <w:t>: Display Modal</w:t>
+      </w:r>
+    </w:p>
+    <w:p>
+      <w:pPr>
+        <w:pStyle w:val="ListParagraph"/>
+        <w:numPr>
+          <w:ilvl w:val="3"/>
+          <w:numId w:val="1"/>
+        </w:numPr>
+      </w:pPr>
+      <w:r>
+        <w:t>Select Category từ list</w:t>
+      </w:r>
+    </w:p>
+    <w:p>
+      <w:pPr>
+        <w:pStyle w:val="ListParagraph"/>
+        <w:numPr>
+          <w:ilvl w:val="3"/>
+          <w:numId w:val="1"/>
+        </w:numPr>
+      </w:pPr>
+      <w:r>
+        <w:t>Seller: mặc định là user hiện tại</w:t>
+      </w:r>
     </w:p>
     <w:p>
       <w:pPr>
@@ -1367,12 +1407,42 @@
       <w:pPr>
         <w:pStyle w:val="ListParagraph"/>
         <w:numPr>
+          <w:ilvl w:val="3"/>
+          <w:numId w:val="1"/>
+        </w:numPr>
+      </w:pPr>
+      <w:r>
+        <w:t>Select Category từ list</w:t>
+      </w:r>
+    </w:p>
+    <w:p>
+      <w:pPr>
+        <w:pStyle w:val="ListParagraph"/>
+        <w:numPr>
+          <w:ilvl w:val="3"/>
+          <w:numId w:val="1"/>
+        </w:numPr>
+      </w:pPr>
+      <w:r>
+        <w:t xml:space="preserve">Seller: </w:t>
+      </w:r>
+      <w:r>
+        <w:t>không sửa được</w:t>
+      </w:r>
+    </w:p>
+    <w:p>
+      <w:pPr>
+        <w:pStyle w:val="ListParagraph"/>
+        <w:numPr>
           <w:ilvl w:val="2"/>
           <w:numId w:val="1"/>
         </w:numPr>
       </w:pPr>
       <w:r>
         <w:t>Delete</w:t>
+      </w:r>
+      <w:r>
+        <w:t>: Display Modal</w:t>
       </w:r>
     </w:p>
     <w:p>
@@ -1688,7 +1758,6 @@
         <w:pStyle w:val="Heading2"/>
       </w:pPr>
       <w:r>
-        <w:lastRenderedPageBreak/>
         <w:t>Later – Optional:</w:t>
       </w:r>
     </w:p>

</xml_diff>

<commit_message>
[Cart-Buy]: Front-end + View + Display Ship Price
</commit_message>
<xml_diff>
--- a/Plan.docx
+++ b/Plan.docx
@@ -1760,8 +1760,14 @@
           <w:ilvl w:val="2"/>
           <w:numId w:val="1"/>
         </w:numPr>
-      </w:pPr>
-      <w:r>
+        <w:rPr>
+          <w:color w:val="A6A6A6" w:themeColor="background1" w:themeShade="A6"/>
+        </w:rPr>
+      </w:pPr>
+      <w:r>
+        <w:rPr>
+          <w:color w:val="A6A6A6" w:themeColor="background1" w:themeShade="A6"/>
+        </w:rPr>
         <w:t>khi bấm vào nút [Pay] trong Show Cart</w:t>
       </w:r>
     </w:p>
@@ -1772,8 +1778,14 @@
           <w:ilvl w:val="2"/>
           <w:numId w:val="1"/>
         </w:numPr>
-      </w:pPr>
-      <w:r>
+        <w:rPr>
+          <w:color w:val="A6A6A6" w:themeColor="background1" w:themeShade="A6"/>
+        </w:rPr>
+      </w:pPr>
+      <w:r>
+        <w:rPr>
+          <w:color w:val="A6A6A6" w:themeColor="background1" w:themeShade="A6"/>
+        </w:rPr>
         <w:t>nếu ko có sản phẩm nào trong giỏ hàng thì quay trở lại đây</w:t>
       </w:r>
     </w:p>
@@ -1784,7 +1796,228 @@
           <w:ilvl w:val="2"/>
           <w:numId w:val="1"/>
         </w:numPr>
-      </w:pPr>
+        <w:rPr>
+          <w:color w:val="A6A6A6" w:themeColor="background1" w:themeShade="A6"/>
+        </w:rPr>
+      </w:pPr>
+      <w:r>
+        <w:rPr>
+          <w:color w:val="A6A6A6" w:themeColor="background1" w:themeShade="A6"/>
+        </w:rPr>
+        <w:t>hiển thị thông tin:</w:t>
+      </w:r>
+    </w:p>
+    <w:p>
+      <w:pPr>
+        <w:pStyle w:val="ListParagraph"/>
+        <w:numPr>
+          <w:ilvl w:val="3"/>
+          <w:numId w:val="1"/>
+        </w:numPr>
+        <w:rPr>
+          <w:color w:val="A6A6A6" w:themeColor="background1" w:themeShade="A6"/>
+        </w:rPr>
+      </w:pPr>
+      <w:r>
+        <w:rPr>
+          <w:color w:val="A6A6A6" w:themeColor="background1" w:themeShade="A6"/>
+        </w:rPr>
+        <w:t>tổng số sản phẩm</w:t>
+      </w:r>
+    </w:p>
+    <w:p>
+      <w:pPr>
+        <w:pStyle w:val="ListParagraph"/>
+        <w:numPr>
+          <w:ilvl w:val="3"/>
+          <w:numId w:val="1"/>
+        </w:numPr>
+        <w:rPr>
+          <w:color w:val="A6A6A6" w:themeColor="background1" w:themeShade="A6"/>
+        </w:rPr>
+      </w:pPr>
+      <w:r>
+        <w:rPr>
+          <w:color w:val="A6A6A6" w:themeColor="background1" w:themeShade="A6"/>
+        </w:rPr>
+        <w:lastRenderedPageBreak/>
+        <w:t>danh sách các sản phẩm</w:t>
+      </w:r>
+    </w:p>
+    <w:p>
+      <w:pPr>
+        <w:pStyle w:val="ListParagraph"/>
+        <w:numPr>
+          <w:ilvl w:val="3"/>
+          <w:numId w:val="1"/>
+        </w:numPr>
+        <w:rPr>
+          <w:color w:val="A6A6A6" w:themeColor="background1" w:themeShade="A6"/>
+        </w:rPr>
+      </w:pPr>
+      <w:r>
+        <w:rPr>
+          <w:color w:val="A6A6A6" w:themeColor="background1" w:themeShade="A6"/>
+        </w:rPr>
+        <w:t>tổng tiền</w:t>
+      </w:r>
+    </w:p>
+    <w:p>
+      <w:pPr>
+        <w:pStyle w:val="ListParagraph"/>
+        <w:numPr>
+          <w:ilvl w:val="2"/>
+          <w:numId w:val="1"/>
+        </w:numPr>
+        <w:rPr>
+          <w:color w:val="A6A6A6" w:themeColor="background1" w:themeShade="A6"/>
+        </w:rPr>
+      </w:pPr>
+      <w:r>
+        <w:rPr>
+          <w:color w:val="A6A6A6" w:themeColor="background1" w:themeShade="A6"/>
+        </w:rPr>
+        <w:t>ng dùng nhập thông tin thanh toán:</w:t>
+      </w:r>
+    </w:p>
+    <w:p>
+      <w:pPr>
+        <w:pStyle w:val="ListParagraph"/>
+        <w:numPr>
+          <w:ilvl w:val="3"/>
+          <w:numId w:val="1"/>
+        </w:numPr>
+        <w:rPr>
+          <w:color w:val="A6A6A6" w:themeColor="background1" w:themeShade="A6"/>
+        </w:rPr>
+      </w:pPr>
+      <w:r>
+        <w:rPr>
+          <w:color w:val="A6A6A6" w:themeColor="background1" w:themeShade="A6"/>
+        </w:rPr>
+        <w:t>tên</w:t>
+      </w:r>
+    </w:p>
+    <w:p>
+      <w:pPr>
+        <w:pStyle w:val="ListParagraph"/>
+        <w:numPr>
+          <w:ilvl w:val="3"/>
+          <w:numId w:val="1"/>
+        </w:numPr>
+        <w:rPr>
+          <w:color w:val="A6A6A6" w:themeColor="background1" w:themeShade="A6"/>
+        </w:rPr>
+      </w:pPr>
+      <w:r>
+        <w:rPr>
+          <w:color w:val="A6A6A6" w:themeColor="background1" w:themeShade="A6"/>
+        </w:rPr>
+        <w:t>email (lấy default là email ng dùng đăng ký, có thể sửa)</w:t>
+      </w:r>
+    </w:p>
+    <w:p>
+      <w:pPr>
+        <w:pStyle w:val="ListParagraph"/>
+        <w:numPr>
+          <w:ilvl w:val="3"/>
+          <w:numId w:val="1"/>
+        </w:numPr>
+        <w:rPr>
+          <w:color w:val="A6A6A6" w:themeColor="background1" w:themeShade="A6"/>
+        </w:rPr>
+      </w:pPr>
+      <w:r>
+        <w:rPr>
+          <w:color w:val="A6A6A6" w:themeColor="background1" w:themeShade="A6"/>
+        </w:rPr>
+        <w:t xml:space="preserve">chọn </w:t>
+      </w:r>
+      <w:r>
+        <w:rPr>
+          <w:color w:val="A6A6A6" w:themeColor="background1" w:themeShade="A6"/>
+        </w:rPr>
+        <w:t>Thành phố:</w:t>
+      </w:r>
+      <w:r>
+        <w:rPr>
+          <w:color w:val="A6A6A6" w:themeColor="background1" w:themeShade="A6"/>
+        </w:rPr>
+        <w:t xml:space="preserve"> (danh sách các thành phố từ DB)</w:t>
+      </w:r>
+      <w:r>
+        <w:rPr>
+          <w:color w:val="A6A6A6" w:themeColor="background1" w:themeShade="A6"/>
+        </w:rPr>
+        <w:t xml:space="preserve"> tùy thuộc vào thành phố khác nhau mà có giá Ship khác nhau</w:t>
+      </w:r>
+    </w:p>
+    <w:p>
+      <w:pPr>
+        <w:pStyle w:val="ListParagraph"/>
+        <w:numPr>
+          <w:ilvl w:val="4"/>
+          <w:numId w:val="1"/>
+        </w:numPr>
+        <w:rPr>
+          <w:color w:val="A6A6A6" w:themeColor="background1" w:themeShade="A6"/>
+        </w:rPr>
+      </w:pPr>
+      <w:r>
+        <w:rPr>
+          <w:rFonts w:hint="eastAsia"/>
+          <w:color w:val="A6A6A6" w:themeColor="background1" w:themeShade="A6"/>
+        </w:rPr>
+        <w:t>→</w:t>
+      </w:r>
+      <w:r>
+        <w:rPr>
+          <w:color w:val="A6A6A6" w:themeColor="background1" w:themeShade="A6"/>
+        </w:rPr>
+        <w:t xml:space="preserve"> </w:t>
+      </w:r>
+      <w:r>
+        <w:rPr>
+          <w:color w:val="A6A6A6" w:themeColor="background1" w:themeShade="A6"/>
+        </w:rPr>
+        <w:t>sửa giá ship hiển thị tương ứng</w:t>
+      </w:r>
+    </w:p>
+    <w:p>
+      <w:pPr>
+        <w:pStyle w:val="ListParagraph"/>
+        <w:numPr>
+          <w:ilvl w:val="3"/>
+          <w:numId w:val="1"/>
+        </w:numPr>
+        <w:rPr>
+          <w:color w:val="A6A6A6" w:themeColor="background1" w:themeShade="A6"/>
+        </w:rPr>
+      </w:pPr>
+      <w:r>
+        <w:rPr>
+          <w:color w:val="A6A6A6" w:themeColor="background1" w:themeShade="A6"/>
+        </w:rPr>
+        <w:t>chọn phương thức thanh toán</w:t>
+      </w:r>
+    </w:p>
+    <w:p>
+      <w:pPr>
+        <w:pStyle w:val="ListParagraph"/>
+        <w:numPr>
+          <w:ilvl w:val="2"/>
+          <w:numId w:val="1"/>
+        </w:numPr>
+        <w:rPr>
+          <w:color w:val="A6A6A6" w:themeColor="background1" w:themeShade="A6"/>
+        </w:rPr>
+      </w:pPr>
+      <w:r>
+        <w:rPr>
+          <w:color w:val="A6A6A6" w:themeColor="background1" w:themeShade="A6"/>
+        </w:rPr>
+        <w:t>Bấm Checkout để thanh toán</w:t>
+      </w:r>
     </w:p>
     <w:p>
       <w:pPr>
@@ -1807,32 +2040,578 @@
         </w:numPr>
       </w:pPr>
       <w:r>
+        <w:t>Thêm Cart vào Order</w:t>
+      </w:r>
+    </w:p>
+    <w:p>
+      <w:pPr>
+        <w:pStyle w:val="ListParagraph"/>
+        <w:numPr>
+          <w:ilvl w:val="2"/>
+          <w:numId w:val="1"/>
+        </w:numPr>
+      </w:pPr>
+      <w:r>
+        <w:t>Xóa Cart</w:t>
+      </w:r>
+    </w:p>
+    <w:p>
+      <w:pPr>
+        <w:pStyle w:val="ListParagraph"/>
+        <w:numPr>
+          <w:ilvl w:val="1"/>
+          <w:numId w:val="1"/>
+        </w:numPr>
+      </w:pPr>
+      <w:r>
+        <w:t>Finish</w:t>
+      </w:r>
+    </w:p>
+    <w:p>
+      <w:pPr>
+        <w:pStyle w:val="ListParagraph"/>
+        <w:numPr>
+          <w:ilvl w:val="0"/>
+          <w:numId w:val="1"/>
+        </w:numPr>
+      </w:pPr>
+      <w:r>
+        <w:t>Seller:</w:t>
+      </w:r>
+    </w:p>
+    <w:p>
+      <w:pPr>
+        <w:pStyle w:val="ListParagraph"/>
+        <w:numPr>
+          <w:ilvl w:val="1"/>
+          <w:numId w:val="1"/>
+        </w:numPr>
+      </w:pPr>
+      <w:r>
+        <w:t>Manage product – CRUD</w:t>
+      </w:r>
+    </w:p>
+    <w:p>
+      <w:pPr>
+        <w:pStyle w:val="ListParagraph"/>
+        <w:numPr>
+          <w:ilvl w:val="2"/>
+          <w:numId w:val="1"/>
+        </w:numPr>
+        <w:rPr>
+          <w:color w:val="A6A6A6" w:themeColor="background1" w:themeShade="A6"/>
+        </w:rPr>
+      </w:pPr>
+      <w:r>
+        <w:rPr>
+          <w:color w:val="A6A6A6" w:themeColor="background1" w:themeShade="A6"/>
+        </w:rPr>
+        <w:t>List</w:t>
+      </w:r>
+      <w:r>
+        <w:rPr>
+          <w:color w:val="A6A6A6" w:themeColor="background1" w:themeShade="A6"/>
+        </w:rPr>
+        <w:t xml:space="preserve"> </w:t>
+      </w:r>
+      <w:r>
+        <w:rPr>
+          <w:rFonts w:hint="eastAsia"/>
+          <w:color w:val="A6A6A6" w:themeColor="background1" w:themeShade="A6"/>
+        </w:rPr>
+        <w:t>→</w:t>
+      </w:r>
+      <w:r>
+        <w:rPr>
+          <w:color w:val="A6A6A6" w:themeColor="background1" w:themeShade="A6"/>
+        </w:rPr>
+        <w:t xml:space="preserve"> (products of this seller)</w:t>
+      </w:r>
+    </w:p>
+    <w:p>
+      <w:pPr>
+        <w:pStyle w:val="ListParagraph"/>
+        <w:numPr>
+          <w:ilvl w:val="3"/>
+          <w:numId w:val="1"/>
+        </w:numPr>
+      </w:pPr>
+      <w:r>
+        <w:t xml:space="preserve">Bấm vào 1 Product </w:t>
+      </w:r>
+      <w:r>
+        <w:rPr>
+          <w:rFonts w:hint="eastAsia"/>
+        </w:rPr>
+        <w:t>→</w:t>
+      </w:r>
+      <w:r>
+        <w:t xml:space="preserve"> Product Detail (để xem đầy đủ các thông tin product này, mà ở list ko hiển thị hết (description))</w:t>
+      </w:r>
+    </w:p>
+    <w:p>
+      <w:pPr>
+        <w:pStyle w:val="ListParagraph"/>
+        <w:numPr>
+          <w:ilvl w:val="2"/>
+          <w:numId w:val="1"/>
+        </w:numPr>
+        <w:rPr>
+          <w:color w:val="A6A6A6" w:themeColor="background1" w:themeShade="A6"/>
+        </w:rPr>
+      </w:pPr>
+      <w:r>
+        <w:rPr>
+          <w:color w:val="A6A6A6" w:themeColor="background1" w:themeShade="A6"/>
+        </w:rPr>
+        <w:t>Add</w:t>
+      </w:r>
+      <w:r>
+        <w:rPr>
+          <w:color w:val="A6A6A6" w:themeColor="background1" w:themeShade="A6"/>
+        </w:rPr>
+        <w:t>: Display Modal</w:t>
+      </w:r>
+    </w:p>
+    <w:p>
+      <w:pPr>
+        <w:pStyle w:val="ListParagraph"/>
+        <w:numPr>
+          <w:ilvl w:val="3"/>
+          <w:numId w:val="1"/>
+        </w:numPr>
+        <w:rPr>
+          <w:color w:val="A6A6A6" w:themeColor="background1" w:themeShade="A6"/>
+        </w:rPr>
+      </w:pPr>
+      <w:r>
+        <w:rPr>
+          <w:color w:val="A6A6A6" w:themeColor="background1" w:themeShade="A6"/>
+        </w:rPr>
+        <w:t>Select Category từ list</w:t>
+      </w:r>
+    </w:p>
+    <w:p>
+      <w:pPr>
+        <w:pStyle w:val="ListParagraph"/>
+        <w:numPr>
+          <w:ilvl w:val="3"/>
+          <w:numId w:val="1"/>
+        </w:numPr>
+        <w:rPr>
+          <w:color w:val="A6A6A6" w:themeColor="background1" w:themeShade="A6"/>
+        </w:rPr>
+      </w:pPr>
+      <w:r>
+        <w:rPr>
+          <w:color w:val="A6A6A6" w:themeColor="background1" w:themeShade="A6"/>
+        </w:rPr>
+        <w:t>Seller: mặc định là user hiện tại</w:t>
+      </w:r>
+    </w:p>
+    <w:p>
+      <w:pPr>
+        <w:pStyle w:val="ListParagraph"/>
+        <w:numPr>
+          <w:ilvl w:val="3"/>
+          <w:numId w:val="1"/>
+        </w:numPr>
+        <w:rPr>
+          <w:color w:val="A6A6A6" w:themeColor="background1" w:themeShade="A6"/>
+        </w:rPr>
+      </w:pPr>
+      <w:r>
+        <w:rPr>
+          <w:color w:val="A6A6A6" w:themeColor="background1" w:themeShade="A6"/>
+        </w:rPr>
+        <w:t xml:space="preserve">Validation: </w:t>
+      </w:r>
+      <w:r>
+        <w:rPr>
+          <w:color w:val="A6A6A6" w:themeColor="background1" w:themeShade="A6"/>
+        </w:rPr>
+        <w:t xml:space="preserve">Xử lý lỗi khi Input sai: nếu xảy ra Exception </w:t>
+      </w:r>
+      <w:r>
+        <w:rPr>
+          <w:rFonts w:hint="eastAsia"/>
+          <w:color w:val="A6A6A6" w:themeColor="background1" w:themeShade="A6"/>
+        </w:rPr>
+        <w:t>→</w:t>
+      </w:r>
+      <w:r>
+        <w:rPr>
+          <w:rFonts w:hint="eastAsia"/>
+          <w:color w:val="A6A6A6" w:themeColor="background1" w:themeShade="A6"/>
+        </w:rPr>
+        <w:t xml:space="preserve"> </w:t>
+      </w:r>
+      <w:r>
+        <w:rPr>
+          <w:color w:val="A6A6A6" w:themeColor="background1" w:themeShade="A6"/>
+        </w:rPr>
+        <w:t>hiển thị alert, thông báo yêu cầu nhập lại</w:t>
+      </w:r>
+      <w:r>
+        <w:rPr>
+          <w:color w:val="A6A6A6" w:themeColor="background1" w:themeShade="A6"/>
+        </w:rPr>
+        <w:t>:</w:t>
+      </w:r>
+    </w:p>
+    <w:p>
+      <w:pPr>
+        <w:pStyle w:val="ListParagraph"/>
+        <w:numPr>
+          <w:ilvl w:val="4"/>
+          <w:numId w:val="1"/>
+        </w:numPr>
+        <w:rPr>
+          <w:color w:val="A6A6A6" w:themeColor="background1" w:themeShade="A6"/>
+        </w:rPr>
+      </w:pPr>
+      <w:r>
+        <w:rPr>
+          <w:color w:val="A6A6A6" w:themeColor="background1" w:themeShade="A6"/>
+        </w:rPr>
+        <w:t>khi add vào DB</w:t>
+      </w:r>
+    </w:p>
+    <w:p>
+      <w:pPr>
+        <w:pStyle w:val="ListParagraph"/>
+        <w:numPr>
+          <w:ilvl w:val="3"/>
+          <w:numId w:val="1"/>
+        </w:numPr>
+      </w:pPr>
+      <w:r>
+        <w:t xml:space="preserve">Image: input File </w:t>
+      </w:r>
+      <w:r>
+        <w:rPr>
+          <w:rFonts w:hint="eastAsia"/>
+        </w:rPr>
+        <w:t>→</w:t>
+      </w:r>
+      <w:r>
+        <w:t xml:space="preserve"> Copy vào thư mục Project</w:t>
+      </w:r>
+    </w:p>
+    <w:p>
+      <w:pPr>
+        <w:pStyle w:val="ListParagraph"/>
+        <w:numPr>
+          <w:ilvl w:val="2"/>
+          <w:numId w:val="1"/>
+        </w:numPr>
+      </w:pPr>
+      <w:r>
+        <w:t>Edit</w:t>
+      </w:r>
+    </w:p>
+    <w:p>
+      <w:pPr>
+        <w:pStyle w:val="ListParagraph"/>
+        <w:numPr>
+          <w:ilvl w:val="3"/>
+          <w:numId w:val="1"/>
+        </w:numPr>
+        <w:rPr>
+          <w:color w:val="A6A6A6" w:themeColor="background1" w:themeShade="A6"/>
+        </w:rPr>
+      </w:pPr>
+      <w:r>
+        <w:rPr>
+          <w:color w:val="A6A6A6" w:themeColor="background1" w:themeShade="A6"/>
+        </w:rPr>
+        <w:t>Select Category từ list</w:t>
+      </w:r>
+    </w:p>
+    <w:p>
+      <w:pPr>
+        <w:pStyle w:val="ListParagraph"/>
+        <w:numPr>
+          <w:ilvl w:val="3"/>
+          <w:numId w:val="1"/>
+        </w:numPr>
+        <w:rPr>
+          <w:color w:val="A6A6A6" w:themeColor="background1" w:themeShade="A6"/>
+        </w:rPr>
+      </w:pPr>
+      <w:r>
+        <w:rPr>
+          <w:color w:val="A6A6A6" w:themeColor="background1" w:themeShade="A6"/>
+        </w:rPr>
+        <w:t>Seller: không sửa được</w:t>
+      </w:r>
+    </w:p>
+    <w:p>
+      <w:pPr>
+        <w:pStyle w:val="ListParagraph"/>
+        <w:numPr>
+          <w:ilvl w:val="3"/>
+          <w:numId w:val="1"/>
+        </w:numPr>
+        <w:rPr>
+          <w:color w:val="A6A6A6" w:themeColor="background1" w:themeShade="A6"/>
+        </w:rPr>
+      </w:pPr>
+      <w:r>
+        <w:rPr>
+          <w:color w:val="A6A6A6" w:themeColor="background1" w:themeShade="A6"/>
+        </w:rPr>
+        <w:t>hiển thị các giá trị cũ của Product vào Input</w:t>
+      </w:r>
+    </w:p>
+    <w:p>
+      <w:pPr>
+        <w:pStyle w:val="ListParagraph"/>
+        <w:numPr>
+          <w:ilvl w:val="4"/>
+          <w:numId w:val="1"/>
+        </w:numPr>
+        <w:rPr>
+          <w:color w:val="A6A6A6" w:themeColor="background1" w:themeShade="A6"/>
+        </w:rPr>
+      </w:pPr>
+      <w:r>
+        <w:rPr>
+          <w:color w:val="A6A6A6" w:themeColor="background1" w:themeShade="A6"/>
+        </w:rPr>
         <w:lastRenderedPageBreak/>
-        <w:t>Thêm Cart vào Order</w:t>
-      </w:r>
-    </w:p>
-    <w:p>
-      <w:pPr>
-        <w:pStyle w:val="ListParagraph"/>
-        <w:numPr>
-          <w:ilvl w:val="2"/>
-          <w:numId w:val="1"/>
-        </w:numPr>
-      </w:pPr>
-      <w:r>
-        <w:t>Xóa Cart</w:t>
-      </w:r>
-    </w:p>
-    <w:p>
-      <w:pPr>
-        <w:pStyle w:val="ListParagraph"/>
-        <w:numPr>
-          <w:ilvl w:val="1"/>
-          <w:numId w:val="1"/>
-        </w:numPr>
-      </w:pPr>
-      <w:r>
-        <w:t>Finish</w:t>
+        <w:t>&lt;select&gt; thì chọn sẵn giá trị cũ</w:t>
+      </w:r>
+    </w:p>
+    <w:p>
+      <w:pPr>
+        <w:pStyle w:val="ListParagraph"/>
+        <w:numPr>
+          <w:ilvl w:val="3"/>
+          <w:numId w:val="1"/>
+        </w:numPr>
+        <w:rPr>
+          <w:color w:val="A6A6A6" w:themeColor="background1" w:themeShade="A6"/>
+        </w:rPr>
+      </w:pPr>
+      <w:r>
+        <w:rPr>
+          <w:color w:val="A6A6A6" w:themeColor="background1" w:themeShade="A6"/>
+        </w:rPr>
+        <w:t>Bấm X / Cancel: quay lại Manage Product</w:t>
+      </w:r>
+    </w:p>
+    <w:p>
+      <w:pPr>
+        <w:pStyle w:val="ListParagraph"/>
+        <w:numPr>
+          <w:ilvl w:val="3"/>
+          <w:numId w:val="1"/>
+        </w:numPr>
+        <w:rPr>
+          <w:color w:val="A6A6A6" w:themeColor="background1" w:themeShade="A6"/>
+        </w:rPr>
+      </w:pPr>
+      <w:r>
+        <w:rPr>
+          <w:color w:val="A6A6A6" w:themeColor="background1" w:themeShade="A6"/>
+        </w:rPr>
+        <w:t xml:space="preserve">Validation: Xử lý lỗi khi Input sai: nếu xảy ra Exception </w:t>
+      </w:r>
+      <w:r>
+        <w:rPr>
+          <w:rFonts w:hint="eastAsia"/>
+          <w:color w:val="A6A6A6" w:themeColor="background1" w:themeShade="A6"/>
+        </w:rPr>
+        <w:t>→</w:t>
+      </w:r>
+      <w:r>
+        <w:rPr>
+          <w:rFonts w:hint="eastAsia"/>
+          <w:color w:val="A6A6A6" w:themeColor="background1" w:themeShade="A6"/>
+        </w:rPr>
+        <w:t xml:space="preserve"> </w:t>
+      </w:r>
+      <w:r>
+        <w:rPr>
+          <w:color w:val="A6A6A6" w:themeColor="background1" w:themeShade="A6"/>
+        </w:rPr>
+        <w:t>hiển thị alert, thông báo yêu cầu nhập lại:</w:t>
+      </w:r>
+    </w:p>
+    <w:p>
+      <w:pPr>
+        <w:pStyle w:val="ListParagraph"/>
+        <w:numPr>
+          <w:ilvl w:val="4"/>
+          <w:numId w:val="1"/>
+        </w:numPr>
+        <w:rPr>
+          <w:color w:val="A6A6A6" w:themeColor="background1" w:themeShade="A6"/>
+        </w:rPr>
+      </w:pPr>
+      <w:r>
+        <w:rPr>
+          <w:color w:val="A6A6A6" w:themeColor="background1" w:themeShade="A6"/>
+        </w:rPr>
+        <w:t>khi add vào DB</w:t>
+      </w:r>
+    </w:p>
+    <w:p>
+      <w:pPr>
+        <w:pStyle w:val="ListParagraph"/>
+        <w:numPr>
+          <w:ilvl w:val="3"/>
+          <w:numId w:val="1"/>
+        </w:numPr>
+      </w:pPr>
+      <w:r>
+        <w:t xml:space="preserve">Image: input File </w:t>
+      </w:r>
+      <w:r>
+        <w:rPr>
+          <w:rFonts w:hint="eastAsia"/>
+        </w:rPr>
+        <w:t>→</w:t>
+      </w:r>
+      <w:r>
+        <w:t xml:space="preserve"> Copy vào thư mục Project</w:t>
+      </w:r>
+    </w:p>
+    <w:p>
+      <w:pPr>
+        <w:pStyle w:val="ListParagraph"/>
+        <w:numPr>
+          <w:ilvl w:val="4"/>
+          <w:numId w:val="1"/>
+        </w:numPr>
+      </w:pPr>
+      <w:r>
+        <w:t>Nếu input rỗng thì ko sửa file cũ</w:t>
+      </w:r>
+    </w:p>
+    <w:p>
+      <w:pPr>
+        <w:pStyle w:val="ListParagraph"/>
+        <w:numPr>
+          <w:ilvl w:val="2"/>
+          <w:numId w:val="1"/>
+        </w:numPr>
+        <w:rPr>
+          <w:color w:val="A6A6A6" w:themeColor="background1" w:themeShade="A6"/>
+        </w:rPr>
+      </w:pPr>
+      <w:r>
+        <w:rPr>
+          <w:color w:val="A6A6A6" w:themeColor="background1" w:themeShade="A6"/>
+        </w:rPr>
+        <w:t>Delete</w:t>
+      </w:r>
+      <w:r>
+        <w:rPr>
+          <w:color w:val="A6A6A6" w:themeColor="background1" w:themeShade="A6"/>
+        </w:rPr>
+        <w:t>: Display Modal</w:t>
+      </w:r>
+      <w:r>
+        <w:rPr>
+          <w:color w:val="A6A6A6" w:themeColor="background1" w:themeShade="A6"/>
+        </w:rPr>
+        <w:t xml:space="preserve"> </w:t>
+      </w:r>
+      <w:r>
+        <w:rPr>
+          <w:rFonts w:hint="eastAsia"/>
+          <w:color w:val="A6A6A6" w:themeColor="background1" w:themeShade="A6"/>
+        </w:rPr>
+        <w:t>→</w:t>
+      </w:r>
+      <w:r>
+        <w:rPr>
+          <w:color w:val="A6A6A6" w:themeColor="background1" w:themeShade="A6"/>
+        </w:rPr>
+        <w:t xml:space="preserve"> Confirm Delete</w:t>
+      </w:r>
+    </w:p>
+    <w:p>
+      <w:pPr>
+        <w:pStyle w:val="ListParagraph"/>
+        <w:numPr>
+          <w:ilvl w:val="3"/>
+          <w:numId w:val="1"/>
+        </w:numPr>
+      </w:pPr>
+      <w:r>
+        <w:t>Xóa hết những Cart có Product này</w:t>
+      </w:r>
+    </w:p>
+    <w:p>
+      <w:pPr>
+        <w:pStyle w:val="ListParagraph"/>
+        <w:numPr>
+          <w:ilvl w:val="3"/>
+          <w:numId w:val="1"/>
+        </w:numPr>
+      </w:pPr>
+      <w:r>
+        <w:t>Xóa hết những OrderDetail về Product này</w:t>
+      </w:r>
+    </w:p>
+    <w:p>
+      <w:pPr>
+        <w:pStyle w:val="ListParagraph"/>
+        <w:numPr>
+          <w:ilvl w:val="2"/>
+          <w:numId w:val="1"/>
+        </w:numPr>
+      </w:pPr>
+      <w:r>
+        <w:t>Search Product</w:t>
+      </w:r>
+    </w:p>
+    <w:p>
+      <w:pPr>
+        <w:pStyle w:val="ListParagraph"/>
+        <w:numPr>
+          <w:ilvl w:val="1"/>
+          <w:numId w:val="1"/>
+        </w:numPr>
+      </w:pPr>
+      <w:r>
+        <w:t xml:space="preserve">Dashboard </w:t>
+      </w:r>
+      <w:r>
+        <w:rPr>
+          <w:rFonts w:hint="eastAsia"/>
+        </w:rPr>
+        <w:t>→</w:t>
+      </w:r>
+      <w:r>
+        <w:t xml:space="preserve"> Sale Statistic Report</w:t>
+      </w:r>
+    </w:p>
+    <w:p>
+      <w:pPr>
+        <w:pStyle w:val="ListParagraph"/>
+        <w:numPr>
+          <w:ilvl w:val="2"/>
+          <w:numId w:val="1"/>
+        </w:numPr>
+      </w:pPr>
+      <w:r>
+        <w:t>Sẽ cần thêm Table Order – Order Detail</w:t>
+      </w:r>
+    </w:p>
+    <w:p>
+      <w:pPr>
+        <w:pStyle w:val="ListParagraph"/>
+        <w:numPr>
+          <w:ilvl w:val="2"/>
+          <w:numId w:val="1"/>
+        </w:numPr>
+      </w:pPr>
+      <w:r>
+        <w:t>Lấy từ Project SWP – Code Javascript</w:t>
       </w:r>
     </w:p>
     <w:p>
@@ -1842,71 +2621,254 @@
           <w:ilvl w:val="0"/>
           <w:numId w:val="1"/>
         </w:numPr>
-      </w:pPr>
-      <w:r>
-        <w:t>Seller:</w:t>
-      </w:r>
-    </w:p>
-    <w:p>
-      <w:pPr>
-        <w:pStyle w:val="ListParagraph"/>
-        <w:numPr>
-          <w:ilvl w:val="1"/>
-          <w:numId w:val="1"/>
-        </w:numPr>
-      </w:pPr>
-      <w:r>
-        <w:t>Manage product – CRUD</w:t>
-      </w:r>
-    </w:p>
-    <w:p>
-      <w:pPr>
-        <w:pStyle w:val="ListParagraph"/>
-        <w:numPr>
-          <w:ilvl w:val="2"/>
-          <w:numId w:val="1"/>
-        </w:numPr>
-        <w:rPr>
-          <w:color w:val="A6A6A6" w:themeColor="background1" w:themeShade="A6"/>
-        </w:rPr>
-      </w:pPr>
-      <w:r>
-        <w:rPr>
-          <w:color w:val="A6A6A6" w:themeColor="background1" w:themeShade="A6"/>
-        </w:rPr>
-        <w:t>List</w:t>
-      </w:r>
-      <w:r>
-        <w:rPr>
-          <w:color w:val="A6A6A6" w:themeColor="background1" w:themeShade="A6"/>
-        </w:rPr>
-        <w:t xml:space="preserve"> </w:t>
+        <w:rPr>
+          <w:color w:val="A6A6A6" w:themeColor="background1" w:themeShade="A6"/>
+        </w:rPr>
+      </w:pPr>
+      <w:r>
+        <w:rPr>
+          <w:color w:val="A6A6A6" w:themeColor="background1" w:themeShade="A6"/>
+        </w:rPr>
+        <w:t>Admin:</w:t>
+      </w:r>
+    </w:p>
+    <w:p>
+      <w:pPr>
+        <w:pStyle w:val="ListParagraph"/>
+        <w:numPr>
+          <w:ilvl w:val="1"/>
+          <w:numId w:val="1"/>
+        </w:numPr>
+        <w:rPr>
+          <w:color w:val="A6A6A6" w:themeColor="background1" w:themeShade="A6"/>
+        </w:rPr>
+      </w:pPr>
+      <w:r>
+        <w:rPr>
+          <w:color w:val="A6A6A6" w:themeColor="background1" w:themeShade="A6"/>
+        </w:rPr>
+        <w:t>Manage account – CRUD</w:t>
+      </w:r>
+    </w:p>
+    <w:p>
+      <w:pPr>
+        <w:pStyle w:val="ListParagraph"/>
+        <w:numPr>
+          <w:ilvl w:val="2"/>
+          <w:numId w:val="1"/>
+        </w:numPr>
+        <w:rPr>
+          <w:color w:val="A6A6A6" w:themeColor="background1" w:themeShade="A6"/>
+        </w:rPr>
+      </w:pPr>
+      <w:r>
+        <w:rPr>
+          <w:color w:val="A6A6A6" w:themeColor="background1" w:themeShade="A6"/>
+        </w:rPr>
+        <w:t xml:space="preserve">List </w:t>
       </w:r>
       <w:r>
         <w:rPr>
           <w:rFonts w:hint="eastAsia"/>
           <w:color w:val="A6A6A6" w:themeColor="background1" w:themeShade="A6"/>
         </w:rPr>
+        <w:t>A</w:t>
+      </w:r>
+      <w:r>
+        <w:rPr>
+          <w:color w:val="A6A6A6" w:themeColor="background1" w:themeShade="A6"/>
+        </w:rPr>
+        <w:t>ccounts</w:t>
+      </w:r>
+    </w:p>
+    <w:p>
+      <w:pPr>
+        <w:pStyle w:val="ListParagraph"/>
+        <w:numPr>
+          <w:ilvl w:val="2"/>
+          <w:numId w:val="1"/>
+        </w:numPr>
+        <w:rPr>
+          <w:color w:val="A6A6A6" w:themeColor="background1" w:themeShade="A6"/>
+        </w:rPr>
+      </w:pPr>
+      <w:r>
+        <w:rPr>
+          <w:color w:val="A6A6A6" w:themeColor="background1" w:themeShade="A6"/>
+        </w:rPr>
+        <w:t>[Add: ko cần vì có Sign Up r]</w:t>
+      </w:r>
+    </w:p>
+    <w:p>
+      <w:pPr>
+        <w:pStyle w:val="ListParagraph"/>
+        <w:numPr>
+          <w:ilvl w:val="2"/>
+          <w:numId w:val="1"/>
+        </w:numPr>
+        <w:rPr>
+          <w:color w:val="A6A6A6" w:themeColor="background1" w:themeShade="A6"/>
+        </w:rPr>
+      </w:pPr>
+      <w:r>
+        <w:rPr>
+          <w:color w:val="A6A6A6" w:themeColor="background1" w:themeShade="A6"/>
+        </w:rPr>
+        <w:t xml:space="preserve">Update: </w:t>
+      </w:r>
+    </w:p>
+    <w:p>
+      <w:pPr>
+        <w:pStyle w:val="ListParagraph"/>
+        <w:numPr>
+          <w:ilvl w:val="3"/>
+          <w:numId w:val="1"/>
+        </w:numPr>
+        <w:rPr>
+          <w:color w:val="A6A6A6" w:themeColor="background1" w:themeShade="A6"/>
+        </w:rPr>
+      </w:pPr>
+      <w:r>
+        <w:rPr>
+          <w:color w:val="A6A6A6" w:themeColor="background1" w:themeShade="A6"/>
+        </w:rPr>
+        <w:t>ko nên cho phép Admin sửa thông tin ng dùng</w:t>
+      </w:r>
+      <w:r>
+        <w:rPr>
+          <w:color w:val="A6A6A6" w:themeColor="background1" w:themeShade="A6"/>
+        </w:rPr>
+        <w:t>, không cho nhìn mật khẩu</w:t>
+      </w:r>
+    </w:p>
+    <w:p>
+      <w:pPr>
+        <w:pStyle w:val="ListParagraph"/>
+        <w:numPr>
+          <w:ilvl w:val="3"/>
+          <w:numId w:val="1"/>
+        </w:numPr>
+        <w:rPr>
+          <w:color w:val="A6A6A6" w:themeColor="background1" w:themeShade="A6"/>
+        </w:rPr>
+      </w:pPr>
+      <w:r>
+        <w:rPr>
+          <w:color w:val="A6A6A6" w:themeColor="background1" w:themeShade="A6"/>
+        </w:rPr>
+        <w:t>chỉ được chỉnh sửa Role thôi</w:t>
+      </w:r>
+    </w:p>
+    <w:p>
+      <w:pPr>
+        <w:pStyle w:val="ListParagraph"/>
+        <w:numPr>
+          <w:ilvl w:val="2"/>
+          <w:numId w:val="1"/>
+        </w:numPr>
+        <w:rPr>
+          <w:color w:val="A6A6A6" w:themeColor="background1" w:themeShade="A6"/>
+        </w:rPr>
+      </w:pPr>
+      <w:r>
+        <w:rPr>
+          <w:color w:val="A6A6A6" w:themeColor="background1" w:themeShade="A6"/>
+        </w:rPr>
+        <w:t>Delete</w:t>
+      </w:r>
+    </w:p>
+    <w:p>
+      <w:pPr>
+        <w:pStyle w:val="ListParagraph"/>
+        <w:numPr>
+          <w:ilvl w:val="3"/>
+          <w:numId w:val="1"/>
+        </w:numPr>
+        <w:rPr>
+          <w:color w:val="A6A6A6" w:themeColor="background1" w:themeShade="A6"/>
+        </w:rPr>
+      </w:pPr>
+      <w:r>
+        <w:rPr>
+          <w:color w:val="A6A6A6" w:themeColor="background1" w:themeShade="A6"/>
+        </w:rPr>
+        <w:t>Confirm Delete</w:t>
+      </w:r>
+    </w:p>
+    <w:p>
+      <w:pPr>
+        <w:pStyle w:val="ListParagraph"/>
+        <w:numPr>
+          <w:ilvl w:val="3"/>
+          <w:numId w:val="1"/>
+        </w:numPr>
+      </w:pPr>
+      <w:r>
+        <w:t>Xóa hết những Product của User này</w:t>
+      </w:r>
+    </w:p>
+    <w:p>
+      <w:pPr>
+        <w:pStyle w:val="ListParagraph"/>
+        <w:numPr>
+          <w:ilvl w:val="3"/>
+          <w:numId w:val="1"/>
+        </w:numPr>
+      </w:pPr>
+      <w:r>
+        <w:t>Xóa hết những Cart có Product này</w:t>
+      </w:r>
+    </w:p>
+    <w:p>
+      <w:pPr>
+        <w:pStyle w:val="ListParagraph"/>
+        <w:numPr>
+          <w:ilvl w:val="3"/>
+          <w:numId w:val="1"/>
+        </w:numPr>
+      </w:pPr>
+      <w:r>
+        <w:t>Xóa UserAddress của User này</w:t>
+      </w:r>
+    </w:p>
+    <w:p>
+      <w:pPr>
+        <w:pStyle w:val="ListParagraph"/>
+        <w:numPr>
+          <w:ilvl w:val="3"/>
+          <w:numId w:val="1"/>
+        </w:numPr>
+      </w:pPr>
+      <w:r>
+        <w:t>Xóa hết những Order của User này</w:t>
+      </w:r>
+    </w:p>
+    <w:p>
+      <w:pPr>
+        <w:pStyle w:val="ListParagraph"/>
+        <w:numPr>
+          <w:ilvl w:val="4"/>
+          <w:numId w:val="1"/>
+        </w:numPr>
+      </w:pPr>
+      <w:r>
+        <w:rPr>
+          <w:rFonts w:hint="eastAsia"/>
+        </w:rPr>
         <w:t>→</w:t>
       </w:r>
       <w:r>
-        <w:rPr>
-          <w:color w:val="A6A6A6" w:themeColor="background1" w:themeShade="A6"/>
-        </w:rPr>
-        <w:t xml:space="preserve"> (products of this seller)</w:t>
-      </w:r>
-    </w:p>
-    <w:p>
-      <w:pPr>
-        <w:pStyle w:val="ListParagraph"/>
-        <w:numPr>
-          <w:ilvl w:val="3"/>
-          <w:numId w:val="1"/>
-        </w:numPr>
-      </w:pPr>
-      <w:r>
-        <w:t xml:space="preserve">Bấm vào 1 Product </w:t>
-      </w:r>
+        <w:t xml:space="preserve"> xóa hết những OrderDetail của Order này</w:t>
+      </w:r>
+    </w:p>
+    <w:p>
+      <w:pPr>
+        <w:pStyle w:val="ListParagraph"/>
+        <w:numPr>
+          <w:ilvl w:val="4"/>
+          <w:numId w:val="1"/>
+        </w:numPr>
+      </w:pPr>
       <w:r>
         <w:rPr>
           <w:rFonts w:hint="eastAsia"/>
@@ -1914,91 +2876,43 @@
         <w:t>→</w:t>
       </w:r>
       <w:r>
-        <w:t xml:space="preserve"> Product Detail (để xem đầy đủ các thông tin product này, mà ở list ko hiển thị hết (description))</w:t>
-      </w:r>
-    </w:p>
-    <w:p>
-      <w:pPr>
-        <w:pStyle w:val="ListParagraph"/>
-        <w:numPr>
-          <w:ilvl w:val="2"/>
-          <w:numId w:val="1"/>
-        </w:numPr>
-        <w:rPr>
-          <w:color w:val="A6A6A6" w:themeColor="background1" w:themeShade="A6"/>
-        </w:rPr>
-      </w:pPr>
-      <w:r>
-        <w:rPr>
-          <w:color w:val="A6A6A6" w:themeColor="background1" w:themeShade="A6"/>
-        </w:rPr>
-        <w:t>Add</w:t>
-      </w:r>
-      <w:r>
-        <w:rPr>
-          <w:color w:val="A6A6A6" w:themeColor="background1" w:themeShade="A6"/>
-        </w:rPr>
-        <w:t>: Display Modal</w:t>
-      </w:r>
-    </w:p>
-    <w:p>
-      <w:pPr>
-        <w:pStyle w:val="ListParagraph"/>
-        <w:numPr>
-          <w:ilvl w:val="3"/>
-          <w:numId w:val="1"/>
-        </w:numPr>
-        <w:rPr>
-          <w:color w:val="A6A6A6" w:themeColor="background1" w:themeShade="A6"/>
-        </w:rPr>
-      </w:pPr>
-      <w:r>
-        <w:rPr>
-          <w:color w:val="A6A6A6" w:themeColor="background1" w:themeShade="A6"/>
-        </w:rPr>
-        <w:t>Select Category từ list</w:t>
-      </w:r>
-    </w:p>
-    <w:p>
-      <w:pPr>
-        <w:pStyle w:val="ListParagraph"/>
-        <w:numPr>
-          <w:ilvl w:val="3"/>
-          <w:numId w:val="1"/>
-        </w:numPr>
-        <w:rPr>
-          <w:color w:val="A6A6A6" w:themeColor="background1" w:themeShade="A6"/>
-        </w:rPr>
-      </w:pPr>
-      <w:r>
-        <w:rPr>
-          <w:color w:val="A6A6A6" w:themeColor="background1" w:themeShade="A6"/>
-        </w:rPr>
-        <w:t>Seller: mặc định là user hiện tại</w:t>
-      </w:r>
-    </w:p>
-    <w:p>
-      <w:pPr>
-        <w:pStyle w:val="ListParagraph"/>
-        <w:numPr>
-          <w:ilvl w:val="3"/>
-          <w:numId w:val="1"/>
-        </w:numPr>
-        <w:rPr>
-          <w:color w:val="A6A6A6" w:themeColor="background1" w:themeShade="A6"/>
-        </w:rPr>
-      </w:pPr>
-      <w:r>
-        <w:rPr>
-          <w:color w:val="A6A6A6" w:themeColor="background1" w:themeShade="A6"/>
-        </w:rPr>
-        <w:t xml:space="preserve">Validation: </w:t>
-      </w:r>
-      <w:r>
-        <w:rPr>
-          <w:color w:val="A6A6A6" w:themeColor="background1" w:themeShade="A6"/>
-        </w:rPr>
-        <w:t xml:space="preserve">Xử lý lỗi khi Input sai: nếu xảy ra Exception </w:t>
+        <w:t xml:space="preserve"> xóa hết những ShipInfo của Order này</w:t>
+      </w:r>
+    </w:p>
+    <w:p>
+      <w:pPr>
+        <w:pStyle w:val="ListParagraph"/>
+        <w:numPr>
+          <w:ilvl w:val="0"/>
+          <w:numId w:val="1"/>
+        </w:numPr>
+        <w:rPr>
+          <w:color w:val="A6A6A6" w:themeColor="background1" w:themeShade="A6"/>
+        </w:rPr>
+      </w:pPr>
+      <w:r>
+        <w:rPr>
+          <w:color w:val="A6A6A6" w:themeColor="background1" w:themeShade="A6"/>
+        </w:rPr>
+        <w:t>Menu Bar:</w:t>
+      </w:r>
+    </w:p>
+    <w:p>
+      <w:pPr>
+        <w:pStyle w:val="ListParagraph"/>
+        <w:numPr>
+          <w:ilvl w:val="1"/>
+          <w:numId w:val="1"/>
+        </w:numPr>
+        <w:rPr>
+          <w:color w:val="A6A6A6" w:themeColor="background1" w:themeShade="A6"/>
+        </w:rPr>
+      </w:pPr>
+      <w:r>
+        <w:rPr>
+          <w:color w:val="A6A6A6" w:themeColor="background1" w:themeShade="A6"/>
+        </w:rPr>
+        <w:t xml:space="preserve">Tách ra 1 Page riêng </w:t>
       </w:r>
       <w:r>
         <w:rPr>
@@ -2009,708 +2923,27 @@
       </w:r>
       <w:r>
         <w:rPr>
-          <w:rFonts w:hint="eastAsia"/>
-          <w:color w:val="A6A6A6" w:themeColor="background1" w:themeShade="A6"/>
-        </w:rPr>
-        <w:t xml:space="preserve"> </w:t>
-      </w:r>
-      <w:r>
-        <w:rPr>
-          <w:color w:val="A6A6A6" w:themeColor="background1" w:themeShade="A6"/>
-        </w:rPr>
-        <w:t>hiển thị alert, thông báo yêu cầu nhập lại</w:t>
-      </w:r>
-      <w:r>
-        <w:rPr>
-          <w:color w:val="A6A6A6" w:themeColor="background1" w:themeShade="A6"/>
-        </w:rPr>
-        <w:t>:</w:t>
-      </w:r>
-    </w:p>
-    <w:p>
-      <w:pPr>
-        <w:pStyle w:val="ListParagraph"/>
-        <w:numPr>
-          <w:ilvl w:val="4"/>
-          <w:numId w:val="1"/>
-        </w:numPr>
-        <w:rPr>
-          <w:color w:val="A6A6A6" w:themeColor="background1" w:themeShade="A6"/>
-        </w:rPr>
-      </w:pPr>
-      <w:r>
-        <w:rPr>
-          <w:color w:val="A6A6A6" w:themeColor="background1" w:themeShade="A6"/>
-        </w:rPr>
-        <w:t>khi add vào DB</w:t>
-      </w:r>
-    </w:p>
-    <w:p>
-      <w:pPr>
-        <w:pStyle w:val="ListParagraph"/>
-        <w:numPr>
-          <w:ilvl w:val="3"/>
-          <w:numId w:val="1"/>
-        </w:numPr>
-      </w:pPr>
-      <w:r>
-        <w:t xml:space="preserve">Image: input File </w:t>
-      </w:r>
-      <w:r>
-        <w:rPr>
-          <w:rFonts w:hint="eastAsia"/>
-        </w:rPr>
-        <w:t>→</w:t>
-      </w:r>
-      <w:r>
-        <w:t xml:space="preserve"> Copy vào thư mục Project</w:t>
-      </w:r>
-    </w:p>
-    <w:p>
-      <w:pPr>
-        <w:pStyle w:val="ListParagraph"/>
-        <w:numPr>
-          <w:ilvl w:val="2"/>
-          <w:numId w:val="1"/>
-        </w:numPr>
-      </w:pPr>
-      <w:r>
-        <w:t>Edit</w:t>
-      </w:r>
-    </w:p>
-    <w:p>
-      <w:pPr>
-        <w:pStyle w:val="ListParagraph"/>
-        <w:numPr>
-          <w:ilvl w:val="3"/>
-          <w:numId w:val="1"/>
-        </w:numPr>
-        <w:rPr>
-          <w:color w:val="A6A6A6" w:themeColor="background1" w:themeShade="A6"/>
-        </w:rPr>
-      </w:pPr>
-      <w:r>
-        <w:rPr>
-          <w:color w:val="A6A6A6" w:themeColor="background1" w:themeShade="A6"/>
-        </w:rPr>
-        <w:t>Select Category từ list</w:t>
-      </w:r>
-    </w:p>
-    <w:p>
-      <w:pPr>
-        <w:pStyle w:val="ListParagraph"/>
-        <w:numPr>
-          <w:ilvl w:val="3"/>
-          <w:numId w:val="1"/>
-        </w:numPr>
-        <w:rPr>
-          <w:color w:val="A6A6A6" w:themeColor="background1" w:themeShade="A6"/>
-        </w:rPr>
-      </w:pPr>
-      <w:r>
-        <w:rPr>
-          <w:color w:val="A6A6A6" w:themeColor="background1" w:themeShade="A6"/>
-        </w:rPr>
-        <w:t>Seller: không sửa được</w:t>
-      </w:r>
-    </w:p>
-    <w:p>
-      <w:pPr>
-        <w:pStyle w:val="ListParagraph"/>
-        <w:numPr>
-          <w:ilvl w:val="3"/>
-          <w:numId w:val="1"/>
-        </w:numPr>
-        <w:rPr>
-          <w:color w:val="A6A6A6" w:themeColor="background1" w:themeShade="A6"/>
-        </w:rPr>
-      </w:pPr>
-      <w:r>
-        <w:rPr>
-          <w:color w:val="A6A6A6" w:themeColor="background1" w:themeShade="A6"/>
-        </w:rPr>
-        <w:t>hiển thị các giá trị cũ của Product vào Input</w:t>
-      </w:r>
-    </w:p>
-    <w:p>
-      <w:pPr>
-        <w:pStyle w:val="ListParagraph"/>
-        <w:numPr>
-          <w:ilvl w:val="4"/>
-          <w:numId w:val="1"/>
-        </w:numPr>
-        <w:rPr>
-          <w:color w:val="A6A6A6" w:themeColor="background1" w:themeShade="A6"/>
-        </w:rPr>
-      </w:pPr>
-      <w:r>
-        <w:rPr>
-          <w:color w:val="A6A6A6" w:themeColor="background1" w:themeShade="A6"/>
-        </w:rPr>
-        <w:t>&lt;select&gt; thì chọn sẵn giá trị cũ</w:t>
-      </w:r>
-    </w:p>
-    <w:p>
-      <w:pPr>
-        <w:pStyle w:val="ListParagraph"/>
-        <w:numPr>
-          <w:ilvl w:val="3"/>
-          <w:numId w:val="1"/>
-        </w:numPr>
-        <w:rPr>
-          <w:color w:val="A6A6A6" w:themeColor="background1" w:themeShade="A6"/>
-        </w:rPr>
-      </w:pPr>
-      <w:r>
-        <w:rPr>
-          <w:color w:val="A6A6A6" w:themeColor="background1" w:themeShade="A6"/>
-        </w:rPr>
-        <w:t>Bấm X / Cancel: quay lại Manage Product</w:t>
-      </w:r>
-    </w:p>
-    <w:p>
-      <w:pPr>
-        <w:pStyle w:val="ListParagraph"/>
-        <w:numPr>
-          <w:ilvl w:val="3"/>
-          <w:numId w:val="1"/>
-        </w:numPr>
-        <w:rPr>
-          <w:color w:val="A6A6A6" w:themeColor="background1" w:themeShade="A6"/>
-        </w:rPr>
-      </w:pPr>
-      <w:r>
-        <w:rPr>
-          <w:color w:val="A6A6A6" w:themeColor="background1" w:themeShade="A6"/>
-        </w:rPr>
-        <w:t xml:space="preserve">Validation: Xử lý lỗi khi Input sai: nếu xảy ra Exception </w:t>
-      </w:r>
-      <w:r>
-        <w:rPr>
-          <w:rFonts w:hint="eastAsia"/>
-          <w:color w:val="A6A6A6" w:themeColor="background1" w:themeShade="A6"/>
-        </w:rPr>
-        <w:t>→</w:t>
-      </w:r>
-      <w:r>
-        <w:rPr>
-          <w:rFonts w:hint="eastAsia"/>
-          <w:color w:val="A6A6A6" w:themeColor="background1" w:themeShade="A6"/>
-        </w:rPr>
-        <w:t xml:space="preserve"> </w:t>
-      </w:r>
-      <w:r>
-        <w:rPr>
-          <w:color w:val="A6A6A6" w:themeColor="background1" w:themeShade="A6"/>
-        </w:rPr>
-        <w:t>hiển thị alert, thông báo yêu cầu nhập lại:</w:t>
-      </w:r>
-    </w:p>
-    <w:p>
-      <w:pPr>
-        <w:pStyle w:val="ListParagraph"/>
-        <w:numPr>
-          <w:ilvl w:val="4"/>
-          <w:numId w:val="1"/>
-        </w:numPr>
-        <w:rPr>
-          <w:color w:val="A6A6A6" w:themeColor="background1" w:themeShade="A6"/>
-        </w:rPr>
-      </w:pPr>
-      <w:r>
-        <w:rPr>
-          <w:color w:val="A6A6A6" w:themeColor="background1" w:themeShade="A6"/>
-        </w:rPr>
-        <w:t>khi add vào DB</w:t>
-      </w:r>
-    </w:p>
-    <w:p>
-      <w:pPr>
-        <w:pStyle w:val="ListParagraph"/>
-        <w:numPr>
-          <w:ilvl w:val="3"/>
-          <w:numId w:val="1"/>
-        </w:numPr>
-      </w:pPr>
-      <w:r>
-        <w:t xml:space="preserve">Image: input File </w:t>
-      </w:r>
-      <w:r>
-        <w:rPr>
-          <w:rFonts w:hint="eastAsia"/>
-        </w:rPr>
-        <w:t>→</w:t>
-      </w:r>
-      <w:r>
-        <w:t xml:space="preserve"> Copy vào thư mục Project</w:t>
-      </w:r>
-    </w:p>
-    <w:p>
-      <w:pPr>
-        <w:pStyle w:val="ListParagraph"/>
-        <w:numPr>
-          <w:ilvl w:val="4"/>
-          <w:numId w:val="1"/>
-        </w:numPr>
-      </w:pPr>
-      <w:r>
-        <w:t>Nếu input rỗng thì ko sửa file cũ</w:t>
-      </w:r>
-    </w:p>
-    <w:p>
-      <w:pPr>
-        <w:pStyle w:val="ListParagraph"/>
-        <w:numPr>
-          <w:ilvl w:val="2"/>
-          <w:numId w:val="1"/>
-        </w:numPr>
-        <w:rPr>
-          <w:color w:val="A6A6A6" w:themeColor="background1" w:themeShade="A6"/>
-        </w:rPr>
-      </w:pPr>
-      <w:r>
-        <w:rPr>
-          <w:color w:val="A6A6A6" w:themeColor="background1" w:themeShade="A6"/>
-        </w:rPr>
-        <w:t>Delete</w:t>
-      </w:r>
-      <w:r>
-        <w:rPr>
-          <w:color w:val="A6A6A6" w:themeColor="background1" w:themeShade="A6"/>
-        </w:rPr>
-        <w:t>: Display Modal</w:t>
-      </w:r>
-      <w:r>
-        <w:rPr>
-          <w:color w:val="A6A6A6" w:themeColor="background1" w:themeShade="A6"/>
-        </w:rPr>
-        <w:t xml:space="preserve"> </w:t>
-      </w:r>
-      <w:r>
-        <w:rPr>
-          <w:rFonts w:hint="eastAsia"/>
-          <w:color w:val="A6A6A6" w:themeColor="background1" w:themeShade="A6"/>
-        </w:rPr>
-        <w:t>→</w:t>
-      </w:r>
-      <w:r>
-        <w:rPr>
-          <w:color w:val="A6A6A6" w:themeColor="background1" w:themeShade="A6"/>
-        </w:rPr>
-        <w:t xml:space="preserve"> Confirm Delete</w:t>
-      </w:r>
-    </w:p>
-    <w:p>
-      <w:pPr>
-        <w:pStyle w:val="ListParagraph"/>
-        <w:numPr>
-          <w:ilvl w:val="3"/>
-          <w:numId w:val="1"/>
-        </w:numPr>
-      </w:pPr>
-      <w:r>
-        <w:t>Xóa hết những Cart có Product này</w:t>
-      </w:r>
-    </w:p>
-    <w:p>
-      <w:pPr>
-        <w:pStyle w:val="ListParagraph"/>
-        <w:numPr>
-          <w:ilvl w:val="3"/>
-          <w:numId w:val="1"/>
-        </w:numPr>
-      </w:pPr>
-      <w:r>
-        <w:t>Xóa hết những OrderDetail về Product này</w:t>
-      </w:r>
-    </w:p>
-    <w:p>
-      <w:pPr>
-        <w:pStyle w:val="ListParagraph"/>
-        <w:numPr>
-          <w:ilvl w:val="2"/>
-          <w:numId w:val="1"/>
-        </w:numPr>
-      </w:pPr>
-      <w:r>
-        <w:t>Search Product</w:t>
-      </w:r>
-    </w:p>
-    <w:p>
-      <w:pPr>
-        <w:pStyle w:val="ListParagraph"/>
-        <w:numPr>
-          <w:ilvl w:val="1"/>
-          <w:numId w:val="1"/>
-        </w:numPr>
-      </w:pPr>
-      <w:r>
-        <w:t xml:space="preserve">Dashboard </w:t>
-      </w:r>
-      <w:r>
-        <w:rPr>
-          <w:rFonts w:hint="eastAsia"/>
-        </w:rPr>
-        <w:t>→</w:t>
-      </w:r>
-      <w:r>
-        <w:t xml:space="preserve"> Sale Statistic Report</w:t>
-      </w:r>
-    </w:p>
-    <w:p>
-      <w:pPr>
-        <w:pStyle w:val="ListParagraph"/>
-        <w:numPr>
-          <w:ilvl w:val="2"/>
-          <w:numId w:val="1"/>
-        </w:numPr>
-      </w:pPr>
-      <w:r>
+          <w:color w:val="A6A6A6" w:themeColor="background1" w:themeShade="A6"/>
+        </w:rPr>
+        <w:t xml:space="preserve"> include vào từng trang = RenderPartial</w:t>
+      </w:r>
+    </w:p>
+    <w:p>
+      <w:pPr>
+        <w:pStyle w:val="ListParagraph"/>
+        <w:numPr>
+          <w:ilvl w:val="1"/>
+          <w:numId w:val="1"/>
+        </w:numPr>
+        <w:rPr>
+          <w:color w:val="A6A6A6" w:themeColor="background1" w:themeShade="A6"/>
+        </w:rPr>
+      </w:pPr>
+      <w:r>
+        <w:rPr>
+          <w:color w:val="A6A6A6" w:themeColor="background1" w:themeShade="A6"/>
+        </w:rPr>
         <w:lastRenderedPageBreak/>
-        <w:t>Sẽ cần thêm Table Order – Order Detail</w:t>
-      </w:r>
-    </w:p>
-    <w:p>
-      <w:pPr>
-        <w:pStyle w:val="ListParagraph"/>
-        <w:numPr>
-          <w:ilvl w:val="2"/>
-          <w:numId w:val="1"/>
-        </w:numPr>
-      </w:pPr>
-      <w:r>
-        <w:t>Lấy từ Project SWP – Code Javascript</w:t>
-      </w:r>
-    </w:p>
-    <w:p>
-      <w:pPr>
-        <w:pStyle w:val="ListParagraph"/>
-        <w:numPr>
-          <w:ilvl w:val="0"/>
-          <w:numId w:val="1"/>
-        </w:numPr>
-        <w:rPr>
-          <w:color w:val="A6A6A6" w:themeColor="background1" w:themeShade="A6"/>
-        </w:rPr>
-      </w:pPr>
-      <w:r>
-        <w:rPr>
-          <w:color w:val="A6A6A6" w:themeColor="background1" w:themeShade="A6"/>
-        </w:rPr>
-        <w:t>Admin:</w:t>
-      </w:r>
-    </w:p>
-    <w:p>
-      <w:pPr>
-        <w:pStyle w:val="ListParagraph"/>
-        <w:numPr>
-          <w:ilvl w:val="1"/>
-          <w:numId w:val="1"/>
-        </w:numPr>
-        <w:rPr>
-          <w:color w:val="A6A6A6" w:themeColor="background1" w:themeShade="A6"/>
-        </w:rPr>
-      </w:pPr>
-      <w:r>
-        <w:rPr>
-          <w:color w:val="A6A6A6" w:themeColor="background1" w:themeShade="A6"/>
-        </w:rPr>
-        <w:t>Manage account – CRUD</w:t>
-      </w:r>
-    </w:p>
-    <w:p>
-      <w:pPr>
-        <w:pStyle w:val="ListParagraph"/>
-        <w:numPr>
-          <w:ilvl w:val="2"/>
-          <w:numId w:val="1"/>
-        </w:numPr>
-        <w:rPr>
-          <w:color w:val="A6A6A6" w:themeColor="background1" w:themeShade="A6"/>
-        </w:rPr>
-      </w:pPr>
-      <w:r>
-        <w:rPr>
-          <w:color w:val="A6A6A6" w:themeColor="background1" w:themeShade="A6"/>
-        </w:rPr>
-        <w:t xml:space="preserve">List </w:t>
-      </w:r>
-      <w:r>
-        <w:rPr>
-          <w:rFonts w:hint="eastAsia"/>
-          <w:color w:val="A6A6A6" w:themeColor="background1" w:themeShade="A6"/>
-        </w:rPr>
-        <w:t>A</w:t>
-      </w:r>
-      <w:r>
-        <w:rPr>
-          <w:color w:val="A6A6A6" w:themeColor="background1" w:themeShade="A6"/>
-        </w:rPr>
-        <w:t>ccounts</w:t>
-      </w:r>
-    </w:p>
-    <w:p>
-      <w:pPr>
-        <w:pStyle w:val="ListParagraph"/>
-        <w:numPr>
-          <w:ilvl w:val="2"/>
-          <w:numId w:val="1"/>
-        </w:numPr>
-        <w:rPr>
-          <w:color w:val="A6A6A6" w:themeColor="background1" w:themeShade="A6"/>
-        </w:rPr>
-      </w:pPr>
-      <w:r>
-        <w:rPr>
-          <w:color w:val="A6A6A6" w:themeColor="background1" w:themeShade="A6"/>
-        </w:rPr>
-        <w:t>[Add: ko cần vì có Sign Up r]</w:t>
-      </w:r>
-    </w:p>
-    <w:p>
-      <w:pPr>
-        <w:pStyle w:val="ListParagraph"/>
-        <w:numPr>
-          <w:ilvl w:val="2"/>
-          <w:numId w:val="1"/>
-        </w:numPr>
-        <w:rPr>
-          <w:color w:val="A6A6A6" w:themeColor="background1" w:themeShade="A6"/>
-        </w:rPr>
-      </w:pPr>
-      <w:r>
-        <w:rPr>
-          <w:color w:val="A6A6A6" w:themeColor="background1" w:themeShade="A6"/>
-        </w:rPr>
-        <w:t xml:space="preserve">Update: </w:t>
-      </w:r>
-    </w:p>
-    <w:p>
-      <w:pPr>
-        <w:pStyle w:val="ListParagraph"/>
-        <w:numPr>
-          <w:ilvl w:val="3"/>
-          <w:numId w:val="1"/>
-        </w:numPr>
-        <w:rPr>
-          <w:color w:val="A6A6A6" w:themeColor="background1" w:themeShade="A6"/>
-        </w:rPr>
-      </w:pPr>
-      <w:r>
-        <w:rPr>
-          <w:color w:val="A6A6A6" w:themeColor="background1" w:themeShade="A6"/>
-        </w:rPr>
-        <w:t>ko nên cho phép Admin sửa thông tin ng dùng</w:t>
-      </w:r>
-      <w:r>
-        <w:rPr>
-          <w:color w:val="A6A6A6" w:themeColor="background1" w:themeShade="A6"/>
-        </w:rPr>
-        <w:t>, không cho nhìn mật khẩu</w:t>
-      </w:r>
-    </w:p>
-    <w:p>
-      <w:pPr>
-        <w:pStyle w:val="ListParagraph"/>
-        <w:numPr>
-          <w:ilvl w:val="3"/>
-          <w:numId w:val="1"/>
-        </w:numPr>
-        <w:rPr>
-          <w:color w:val="A6A6A6" w:themeColor="background1" w:themeShade="A6"/>
-        </w:rPr>
-      </w:pPr>
-      <w:r>
-        <w:rPr>
-          <w:color w:val="A6A6A6" w:themeColor="background1" w:themeShade="A6"/>
-        </w:rPr>
-        <w:t>chỉ được chỉnh sửa Role thôi</w:t>
-      </w:r>
-    </w:p>
-    <w:p>
-      <w:pPr>
-        <w:pStyle w:val="ListParagraph"/>
-        <w:numPr>
-          <w:ilvl w:val="2"/>
-          <w:numId w:val="1"/>
-        </w:numPr>
-        <w:rPr>
-          <w:color w:val="A6A6A6" w:themeColor="background1" w:themeShade="A6"/>
-        </w:rPr>
-      </w:pPr>
-      <w:r>
-        <w:rPr>
-          <w:color w:val="A6A6A6" w:themeColor="background1" w:themeShade="A6"/>
-        </w:rPr>
-        <w:t>Delete</w:t>
-      </w:r>
-    </w:p>
-    <w:p>
-      <w:pPr>
-        <w:pStyle w:val="ListParagraph"/>
-        <w:numPr>
-          <w:ilvl w:val="3"/>
-          <w:numId w:val="1"/>
-        </w:numPr>
-        <w:rPr>
-          <w:color w:val="A6A6A6" w:themeColor="background1" w:themeShade="A6"/>
-        </w:rPr>
-      </w:pPr>
-      <w:r>
-        <w:rPr>
-          <w:color w:val="A6A6A6" w:themeColor="background1" w:themeShade="A6"/>
-        </w:rPr>
-        <w:t>Confirm Delete</w:t>
-      </w:r>
-    </w:p>
-    <w:p>
-      <w:pPr>
-        <w:pStyle w:val="ListParagraph"/>
-        <w:numPr>
-          <w:ilvl w:val="3"/>
-          <w:numId w:val="1"/>
-        </w:numPr>
-      </w:pPr>
-      <w:r>
-        <w:t>Xóa hết những Product của User này</w:t>
-      </w:r>
-    </w:p>
-    <w:p>
-      <w:pPr>
-        <w:pStyle w:val="ListParagraph"/>
-        <w:numPr>
-          <w:ilvl w:val="3"/>
-          <w:numId w:val="1"/>
-        </w:numPr>
-      </w:pPr>
-      <w:r>
-        <w:t>Xóa hết những Cart có Product này</w:t>
-      </w:r>
-    </w:p>
-    <w:p>
-      <w:pPr>
-        <w:pStyle w:val="ListParagraph"/>
-        <w:numPr>
-          <w:ilvl w:val="3"/>
-          <w:numId w:val="1"/>
-        </w:numPr>
-      </w:pPr>
-      <w:r>
-        <w:t>Xóa UserAddress của User này</w:t>
-      </w:r>
-    </w:p>
-    <w:p>
-      <w:pPr>
-        <w:pStyle w:val="ListParagraph"/>
-        <w:numPr>
-          <w:ilvl w:val="3"/>
-          <w:numId w:val="1"/>
-        </w:numPr>
-      </w:pPr>
-      <w:r>
-        <w:t>Xóa hết những Order của User này</w:t>
-      </w:r>
-    </w:p>
-    <w:p>
-      <w:pPr>
-        <w:pStyle w:val="ListParagraph"/>
-        <w:numPr>
-          <w:ilvl w:val="4"/>
-          <w:numId w:val="1"/>
-        </w:numPr>
-      </w:pPr>
-      <w:r>
-        <w:rPr>
-          <w:rFonts w:hint="eastAsia"/>
-        </w:rPr>
-        <w:t>→</w:t>
-      </w:r>
-      <w:r>
-        <w:t xml:space="preserve"> xóa hết những OrderDetail của Order này</w:t>
-      </w:r>
-    </w:p>
-    <w:p>
-      <w:pPr>
-        <w:pStyle w:val="ListParagraph"/>
-        <w:numPr>
-          <w:ilvl w:val="4"/>
-          <w:numId w:val="1"/>
-        </w:numPr>
-      </w:pPr>
-      <w:r>
-        <w:rPr>
-          <w:rFonts w:hint="eastAsia"/>
-        </w:rPr>
-        <w:t>→</w:t>
-      </w:r>
-      <w:r>
-        <w:t xml:space="preserve"> xóa hết những ShipInfo của Order này</w:t>
-      </w:r>
-    </w:p>
-    <w:p>
-      <w:pPr>
-        <w:pStyle w:val="ListParagraph"/>
-        <w:numPr>
-          <w:ilvl w:val="0"/>
-          <w:numId w:val="1"/>
-        </w:numPr>
-        <w:rPr>
-          <w:color w:val="A6A6A6" w:themeColor="background1" w:themeShade="A6"/>
-        </w:rPr>
-      </w:pPr>
-      <w:r>
-        <w:rPr>
-          <w:color w:val="A6A6A6" w:themeColor="background1" w:themeShade="A6"/>
-        </w:rPr>
-        <w:t>Menu Bar:</w:t>
-      </w:r>
-    </w:p>
-    <w:p>
-      <w:pPr>
-        <w:pStyle w:val="ListParagraph"/>
-        <w:numPr>
-          <w:ilvl w:val="1"/>
-          <w:numId w:val="1"/>
-        </w:numPr>
-        <w:rPr>
-          <w:color w:val="A6A6A6" w:themeColor="background1" w:themeShade="A6"/>
-        </w:rPr>
-      </w:pPr>
-      <w:r>
-        <w:rPr>
-          <w:color w:val="A6A6A6" w:themeColor="background1" w:themeShade="A6"/>
-        </w:rPr>
-        <w:t xml:space="preserve">Tách ra 1 Page riêng </w:t>
-      </w:r>
-      <w:r>
-        <w:rPr>
-          <w:rFonts w:hint="eastAsia"/>
-          <w:color w:val="A6A6A6" w:themeColor="background1" w:themeShade="A6"/>
-        </w:rPr>
-        <w:t>→</w:t>
-      </w:r>
-      <w:r>
-        <w:rPr>
-          <w:color w:val="A6A6A6" w:themeColor="background1" w:themeShade="A6"/>
-        </w:rPr>
-        <w:t xml:space="preserve"> include vào từng trang = RenderPartial</w:t>
-      </w:r>
-    </w:p>
-    <w:p>
-      <w:pPr>
-        <w:pStyle w:val="ListParagraph"/>
-        <w:numPr>
-          <w:ilvl w:val="1"/>
-          <w:numId w:val="1"/>
-        </w:numPr>
-        <w:rPr>
-          <w:color w:val="A6A6A6" w:themeColor="background1" w:themeShade="A6"/>
-        </w:rPr>
-      </w:pPr>
-      <w:r>
-        <w:rPr>
-          <w:color w:val="A6A6A6" w:themeColor="background1" w:themeShade="A6"/>
-        </w:rPr>
         <w:t>2 loại:</w:t>
       </w:r>
     </w:p>
@@ -2757,11 +2990,24 @@
     <w:p/>
     <w:p/>
     <w:p/>
+    <w:p/>
+    <w:p/>
+    <w:p/>
+    <w:p/>
+    <w:p/>
+    <w:p/>
+    <w:p/>
+    <w:p/>
+    <w:p/>
+    <w:p/>
+    <w:p/>
+    <w:p/>
     <w:p>
       <w:pPr>
         <w:pStyle w:val="Heading2"/>
       </w:pPr>
       <w:r>
+        <w:lastRenderedPageBreak/>
         <w:t>Code</w:t>
       </w:r>
       <w:r>
@@ -2970,6 +3216,7 @@
         <w:pStyle w:val="Heading2"/>
       </w:pPr>
       <w:r>
+        <w:lastRenderedPageBreak/>
         <w:t>Later – Optional:</w:t>
       </w:r>
     </w:p>
@@ -3016,8 +3263,14 @@
           <w:ilvl w:val="1"/>
           <w:numId w:val="1"/>
         </w:numPr>
-      </w:pPr>
-      <w:r>
+        <w:rPr>
+          <w:color w:val="A6A6A6" w:themeColor="background1" w:themeShade="A6"/>
+        </w:rPr>
+      </w:pPr>
+      <w:r>
+        <w:rPr>
+          <w:color w:val="A6A6A6" w:themeColor="background1" w:themeShade="A6"/>
+        </w:rPr>
         <w:t>Stock trong Product:</w:t>
       </w:r>
     </w:p>
@@ -3028,8 +3281,14 @@
           <w:ilvl w:val="2"/>
           <w:numId w:val="1"/>
         </w:numPr>
-      </w:pPr>
-      <w:r>
+        <w:rPr>
+          <w:color w:val="A6A6A6" w:themeColor="background1" w:themeShade="A6"/>
+        </w:rPr>
+      </w:pPr>
+      <w:r>
+        <w:rPr>
+          <w:color w:val="A6A6A6" w:themeColor="background1" w:themeShade="A6"/>
+        </w:rPr>
         <w:t>khi ng dùng mua 1 thì giảm 1 trong stock</w:t>
       </w:r>
     </w:p>
@@ -3066,6 +3325,18 @@
           <w:t>https://www.c-sharpcorner.com/UploadFile/0c1bb2/post-data-without-whole-postback/</w:t>
         </w:r>
       </w:hyperlink>
+    </w:p>
+    <w:p>
+      <w:pPr>
+        <w:pStyle w:val="ListParagraph"/>
+        <w:numPr>
+          <w:ilvl w:val="0"/>
+          <w:numId w:val="1"/>
+        </w:numPr>
+      </w:pPr>
+      <w:r>
+        <w:t>[Buy.cshtml]: khi sửa Ship Price thì cũng sửa Total Price tương ứng</w:t>
+      </w:r>
     </w:p>
     <w:p/>
     <w:p>

</xml_diff>

<commit_message>
[Cart-ListCart]: link to ProductDetail
</commit_message>
<xml_diff>
--- a/Plan.docx
+++ b/Plan.docx
@@ -1712,8 +1712,14 @@
           <w:ilvl w:val="1"/>
           <w:numId w:val="1"/>
         </w:numPr>
-      </w:pPr>
-      <w:r>
+        <w:rPr>
+          <w:color w:val="A6A6A6" w:themeColor="background1" w:themeShade="A6"/>
+        </w:rPr>
+      </w:pPr>
+      <w:r>
+        <w:rPr>
+          <w:color w:val="A6A6A6" w:themeColor="background1" w:themeShade="A6"/>
+        </w:rPr>
         <w:t>Delete Product in Cart</w:t>
       </w:r>
     </w:p>
@@ -1721,12 +1727,18 @@
       <w:pPr>
         <w:pStyle w:val="ListParagraph"/>
         <w:numPr>
-          <w:ilvl w:val="1"/>
-          <w:numId w:val="1"/>
-        </w:numPr>
-      </w:pPr>
-      <w:r>
-        <w:t>Change amount of Product in Cart</w:t>
+          <w:ilvl w:val="2"/>
+          <w:numId w:val="1"/>
+        </w:numPr>
+        <w:rPr>
+          <w:color w:val="A6A6A6" w:themeColor="background1" w:themeShade="A6"/>
+        </w:rPr>
+      </w:pPr>
+      <w:r>
+        <w:rPr>
+          <w:color w:val="A6A6A6" w:themeColor="background1" w:themeShade="A6"/>
+        </w:rPr>
+        <w:t>xóa 1 Item đó trong List Cart</w:t>
       </w:r>
     </w:p>
     <w:p>
@@ -3441,6 +3453,30 @@
       </w:pPr>
       <w:r>
         <w:t>Thêm Cart vào Order</w:t>
+      </w:r>
+    </w:p>
+    <w:p>
+      <w:pPr>
+        <w:pStyle w:val="ListParagraph"/>
+        <w:numPr>
+          <w:ilvl w:val="0"/>
+          <w:numId w:val="1"/>
+        </w:numPr>
+      </w:pPr>
+      <w:r>
+        <w:t>List Cart:</w:t>
+      </w:r>
+    </w:p>
+    <w:p>
+      <w:pPr>
+        <w:pStyle w:val="ListParagraph"/>
+        <w:numPr>
+          <w:ilvl w:val="1"/>
+          <w:numId w:val="1"/>
+        </w:numPr>
+      </w:pPr>
+      <w:r>
+        <w:t>Change amount of Product in Cart</w:t>
       </w:r>
     </w:p>
     <w:p/>

</xml_diff>

<commit_message>
[ManageProduct]: Link to ProductDetail
</commit_message>
<xml_diff>
--- a/Plan.docx
+++ b/Plan.docx
@@ -2231,17 +2231,27 @@
           <w:ilvl w:val="3"/>
           <w:numId w:val="1"/>
         </w:numPr>
-      </w:pPr>
-      <w:r>
+        <w:rPr>
+          <w:color w:val="A6A6A6" w:themeColor="background1" w:themeShade="A6"/>
+        </w:rPr>
+      </w:pPr>
+      <w:r>
+        <w:rPr>
+          <w:color w:val="A6A6A6" w:themeColor="background1" w:themeShade="A6"/>
+        </w:rPr>
         <w:t xml:space="preserve">Bấm vào 1 Product </w:t>
       </w:r>
       <w:r>
         <w:rPr>
           <w:rFonts w:hint="eastAsia"/>
+          <w:color w:val="A6A6A6" w:themeColor="background1" w:themeShade="A6"/>
         </w:rPr>
         <w:t>→</w:t>
       </w:r>
       <w:r>
+        <w:rPr>
+          <w:color w:val="A6A6A6" w:themeColor="background1" w:themeShade="A6"/>
+        </w:rPr>
         <w:t xml:space="preserve"> Product Detail (để xem đầy đủ các thông tin product này, mà ở list ko hiển thị hết (description))</w:t>
       </w:r>
     </w:p>

</xml_diff>

<commit_message>
[ManageProduct-Edit]: Input Image (Upload file)
</commit_message>
<xml_diff>
--- a/Plan.docx
+++ b/Plan.docx
@@ -2390,17 +2390,27 @@
           <w:ilvl w:val="3"/>
           <w:numId w:val="1"/>
         </w:numPr>
-      </w:pPr>
-      <w:r>
+        <w:rPr>
+          <w:color w:val="A6A6A6" w:themeColor="background1" w:themeShade="A6"/>
+        </w:rPr>
+      </w:pPr>
+      <w:r>
+        <w:rPr>
+          <w:color w:val="A6A6A6" w:themeColor="background1" w:themeShade="A6"/>
+        </w:rPr>
         <w:t xml:space="preserve">Image: input File </w:t>
       </w:r>
       <w:r>
         <w:rPr>
           <w:rFonts w:hint="eastAsia"/>
+          <w:color w:val="A6A6A6" w:themeColor="background1" w:themeShade="A6"/>
         </w:rPr>
         <w:t>→</w:t>
       </w:r>
       <w:r>
+        <w:rPr>
+          <w:color w:val="A6A6A6" w:themeColor="background1" w:themeShade="A6"/>
+        </w:rPr>
         <w:t xml:space="preserve"> Copy vào thư mục Project</w:t>
       </w:r>
     </w:p>
@@ -2408,11 +2418,35 @@
       <w:pPr>
         <w:pStyle w:val="ListParagraph"/>
         <w:numPr>
-          <w:ilvl w:val="2"/>
-          <w:numId w:val="1"/>
-        </w:numPr>
-      </w:pPr>
-      <w:r>
+          <w:ilvl w:val="4"/>
+          <w:numId w:val="1"/>
+        </w:numPr>
+        <w:rPr>
+          <w:color w:val="A6A6A6" w:themeColor="background1" w:themeShade="A6"/>
+        </w:rPr>
+      </w:pPr>
+      <w:r>
+        <w:rPr>
+          <w:color w:val="A6A6A6" w:themeColor="background1" w:themeShade="A6"/>
+        </w:rPr>
+        <w:t>đường dẫn lưu trong JSON</w:t>
+      </w:r>
+    </w:p>
+    <w:p>
+      <w:pPr>
+        <w:pStyle w:val="ListParagraph"/>
+        <w:numPr>
+          <w:ilvl w:val="2"/>
+          <w:numId w:val="1"/>
+        </w:numPr>
+        <w:rPr>
+          <w:color w:val="A6A6A6" w:themeColor="background1" w:themeShade="A6"/>
+        </w:rPr>
+      </w:pPr>
+      <w:r>
+        <w:rPr>
+          <w:color w:val="A6A6A6" w:themeColor="background1" w:themeShade="A6"/>
+        </w:rPr>
         <w:t>Edit</w:t>
       </w:r>
     </w:p>
@@ -2449,6 +2483,7 @@
         <w:rPr>
           <w:color w:val="A6A6A6" w:themeColor="background1" w:themeShade="A6"/>
         </w:rPr>
+        <w:lastRenderedPageBreak/>
         <w:t>Seller: không sửa được</w:t>
       </w:r>
     </w:p>
@@ -2467,62 +2502,562 @@
         <w:rPr>
           <w:color w:val="A6A6A6" w:themeColor="background1" w:themeShade="A6"/>
         </w:rPr>
+        <w:t>hiển thị các giá trị cũ của Product vào Input</w:t>
+      </w:r>
+    </w:p>
+    <w:p>
+      <w:pPr>
+        <w:pStyle w:val="ListParagraph"/>
+        <w:numPr>
+          <w:ilvl w:val="4"/>
+          <w:numId w:val="1"/>
+        </w:numPr>
+        <w:rPr>
+          <w:color w:val="A6A6A6" w:themeColor="background1" w:themeShade="A6"/>
+        </w:rPr>
+      </w:pPr>
+      <w:r>
+        <w:rPr>
+          <w:color w:val="A6A6A6" w:themeColor="background1" w:themeShade="A6"/>
+        </w:rPr>
+        <w:t>&lt;select&gt; thì chọn sẵn giá trị cũ</w:t>
+      </w:r>
+    </w:p>
+    <w:p>
+      <w:pPr>
+        <w:pStyle w:val="ListParagraph"/>
+        <w:numPr>
+          <w:ilvl w:val="3"/>
+          <w:numId w:val="1"/>
+        </w:numPr>
+        <w:rPr>
+          <w:color w:val="A6A6A6" w:themeColor="background1" w:themeShade="A6"/>
+        </w:rPr>
+      </w:pPr>
+      <w:r>
+        <w:rPr>
+          <w:color w:val="A6A6A6" w:themeColor="background1" w:themeShade="A6"/>
+        </w:rPr>
+        <w:t>Bấm X / Cancel: quay lại Manage Product</w:t>
+      </w:r>
+    </w:p>
+    <w:p>
+      <w:pPr>
+        <w:pStyle w:val="ListParagraph"/>
+        <w:numPr>
+          <w:ilvl w:val="3"/>
+          <w:numId w:val="1"/>
+        </w:numPr>
+        <w:rPr>
+          <w:color w:val="A6A6A6" w:themeColor="background1" w:themeShade="A6"/>
+        </w:rPr>
+      </w:pPr>
+      <w:r>
+        <w:rPr>
+          <w:color w:val="A6A6A6" w:themeColor="background1" w:themeShade="A6"/>
+        </w:rPr>
+        <w:t xml:space="preserve">Validation: Xử lý lỗi khi Input sai: nếu xảy ra Exception </w:t>
+      </w:r>
+      <w:r>
+        <w:rPr>
+          <w:rFonts w:hint="eastAsia"/>
+          <w:color w:val="A6A6A6" w:themeColor="background1" w:themeShade="A6"/>
+        </w:rPr>
+        <w:t>→</w:t>
+      </w:r>
+      <w:r>
+        <w:rPr>
+          <w:rFonts w:hint="eastAsia"/>
+          <w:color w:val="A6A6A6" w:themeColor="background1" w:themeShade="A6"/>
+        </w:rPr>
+        <w:t xml:space="preserve"> </w:t>
+      </w:r>
+      <w:r>
+        <w:rPr>
+          <w:color w:val="A6A6A6" w:themeColor="background1" w:themeShade="A6"/>
+        </w:rPr>
+        <w:t>hiển thị alert, thông báo yêu cầu nhập lại:</w:t>
+      </w:r>
+    </w:p>
+    <w:p>
+      <w:pPr>
+        <w:pStyle w:val="ListParagraph"/>
+        <w:numPr>
+          <w:ilvl w:val="4"/>
+          <w:numId w:val="1"/>
+        </w:numPr>
+        <w:rPr>
+          <w:color w:val="A6A6A6" w:themeColor="background1" w:themeShade="A6"/>
+        </w:rPr>
+      </w:pPr>
+      <w:r>
+        <w:rPr>
+          <w:color w:val="A6A6A6" w:themeColor="background1" w:themeShade="A6"/>
+        </w:rPr>
+        <w:t>khi add vào DB</w:t>
+      </w:r>
+    </w:p>
+    <w:p>
+      <w:pPr>
+        <w:pStyle w:val="ListParagraph"/>
+        <w:numPr>
+          <w:ilvl w:val="3"/>
+          <w:numId w:val="1"/>
+        </w:numPr>
+        <w:rPr>
+          <w:color w:val="A6A6A6" w:themeColor="background1" w:themeShade="A6"/>
+        </w:rPr>
+      </w:pPr>
+      <w:r>
+        <w:rPr>
+          <w:color w:val="A6A6A6" w:themeColor="background1" w:themeShade="A6"/>
+        </w:rPr>
+        <w:t xml:space="preserve">Image: input File </w:t>
+      </w:r>
+      <w:r>
+        <w:rPr>
+          <w:rFonts w:hint="eastAsia"/>
+          <w:color w:val="A6A6A6" w:themeColor="background1" w:themeShade="A6"/>
+        </w:rPr>
+        <w:t>→</w:t>
+      </w:r>
+      <w:r>
+        <w:rPr>
+          <w:color w:val="A6A6A6" w:themeColor="background1" w:themeShade="A6"/>
+        </w:rPr>
+        <w:t xml:space="preserve"> Copy vào thư mục Project</w:t>
+      </w:r>
+    </w:p>
+    <w:p>
+      <w:pPr>
+        <w:pStyle w:val="ListParagraph"/>
+        <w:numPr>
+          <w:ilvl w:val="4"/>
+          <w:numId w:val="1"/>
+        </w:numPr>
+        <w:rPr>
+          <w:color w:val="A6A6A6" w:themeColor="background1" w:themeShade="A6"/>
+        </w:rPr>
+      </w:pPr>
+      <w:r>
+        <w:rPr>
+          <w:color w:val="A6A6A6" w:themeColor="background1" w:themeShade="A6"/>
+        </w:rPr>
+        <w:t>Nếu input rỗng thì ko sửa file cũ</w:t>
+      </w:r>
+    </w:p>
+    <w:p>
+      <w:pPr>
+        <w:pStyle w:val="ListParagraph"/>
+        <w:numPr>
+          <w:ilvl w:val="2"/>
+          <w:numId w:val="1"/>
+        </w:numPr>
+        <w:rPr>
+          <w:color w:val="A6A6A6" w:themeColor="background1" w:themeShade="A6"/>
+        </w:rPr>
+      </w:pPr>
+      <w:r>
+        <w:rPr>
+          <w:color w:val="A6A6A6" w:themeColor="background1" w:themeShade="A6"/>
+        </w:rPr>
+        <w:t>Delete</w:t>
+      </w:r>
+      <w:r>
+        <w:rPr>
+          <w:color w:val="A6A6A6" w:themeColor="background1" w:themeShade="A6"/>
+        </w:rPr>
+        <w:t>: Display Modal</w:t>
+      </w:r>
+      <w:r>
+        <w:rPr>
+          <w:color w:val="A6A6A6" w:themeColor="background1" w:themeShade="A6"/>
+        </w:rPr>
+        <w:t xml:space="preserve"> </w:t>
+      </w:r>
+      <w:r>
+        <w:rPr>
+          <w:rFonts w:hint="eastAsia"/>
+          <w:color w:val="A6A6A6" w:themeColor="background1" w:themeShade="A6"/>
+        </w:rPr>
+        <w:t>→</w:t>
+      </w:r>
+      <w:r>
+        <w:rPr>
+          <w:color w:val="A6A6A6" w:themeColor="background1" w:themeShade="A6"/>
+        </w:rPr>
+        <w:t xml:space="preserve"> Confirm Delete</w:t>
+      </w:r>
+    </w:p>
+    <w:p>
+      <w:pPr>
+        <w:pStyle w:val="ListParagraph"/>
+        <w:numPr>
+          <w:ilvl w:val="3"/>
+          <w:numId w:val="1"/>
+        </w:numPr>
+      </w:pPr>
+      <w:r>
+        <w:t>Xóa hết những Cart có Product này</w:t>
+      </w:r>
+    </w:p>
+    <w:p>
+      <w:pPr>
+        <w:pStyle w:val="ListParagraph"/>
+        <w:numPr>
+          <w:ilvl w:val="3"/>
+          <w:numId w:val="1"/>
+        </w:numPr>
+      </w:pPr>
+      <w:r>
+        <w:t>Xóa hết những OrderDetail về Product này</w:t>
+      </w:r>
+    </w:p>
+    <w:p>
+      <w:pPr>
+        <w:pStyle w:val="ListParagraph"/>
+        <w:numPr>
+          <w:ilvl w:val="1"/>
+          <w:numId w:val="1"/>
+        </w:numPr>
+      </w:pPr>
+      <w:r>
+        <w:t xml:space="preserve">Dashboard </w:t>
+      </w:r>
+      <w:r>
+        <w:rPr>
+          <w:rFonts w:hint="eastAsia"/>
+        </w:rPr>
+        <w:t>→</w:t>
+      </w:r>
+      <w:r>
+        <w:t xml:space="preserve"> Sale Statistic Report</w:t>
+      </w:r>
+    </w:p>
+    <w:p>
+      <w:pPr>
+        <w:pStyle w:val="ListParagraph"/>
+        <w:numPr>
+          <w:ilvl w:val="2"/>
+          <w:numId w:val="1"/>
+        </w:numPr>
+      </w:pPr>
+      <w:r>
+        <w:t>Sẽ cần thêm Table Order – Order Detail</w:t>
+      </w:r>
+    </w:p>
+    <w:p>
+      <w:pPr>
+        <w:pStyle w:val="ListParagraph"/>
+        <w:numPr>
+          <w:ilvl w:val="2"/>
+          <w:numId w:val="1"/>
+        </w:numPr>
+      </w:pPr>
+      <w:r>
+        <w:t>Lấy từ Project SWP – Code Javascript</w:t>
+      </w:r>
+    </w:p>
+    <w:p>
+      <w:pPr>
+        <w:pStyle w:val="ListParagraph"/>
+        <w:numPr>
+          <w:ilvl w:val="0"/>
+          <w:numId w:val="1"/>
+        </w:numPr>
+        <w:rPr>
+          <w:color w:val="A6A6A6" w:themeColor="background1" w:themeShade="A6"/>
+        </w:rPr>
+      </w:pPr>
+      <w:r>
+        <w:rPr>
+          <w:color w:val="A6A6A6" w:themeColor="background1" w:themeShade="A6"/>
+        </w:rPr>
+        <w:t>Admin:</w:t>
+      </w:r>
+    </w:p>
+    <w:p>
+      <w:pPr>
+        <w:pStyle w:val="ListParagraph"/>
+        <w:numPr>
+          <w:ilvl w:val="1"/>
+          <w:numId w:val="1"/>
+        </w:numPr>
+        <w:rPr>
+          <w:color w:val="A6A6A6" w:themeColor="background1" w:themeShade="A6"/>
+        </w:rPr>
+      </w:pPr>
+      <w:r>
+        <w:rPr>
+          <w:color w:val="A6A6A6" w:themeColor="background1" w:themeShade="A6"/>
+        </w:rPr>
+        <w:t>Manage account – CRUD</w:t>
+      </w:r>
+    </w:p>
+    <w:p>
+      <w:pPr>
+        <w:pStyle w:val="ListParagraph"/>
+        <w:numPr>
+          <w:ilvl w:val="2"/>
+          <w:numId w:val="1"/>
+        </w:numPr>
+        <w:rPr>
+          <w:color w:val="A6A6A6" w:themeColor="background1" w:themeShade="A6"/>
+        </w:rPr>
+      </w:pPr>
+      <w:r>
+        <w:rPr>
+          <w:color w:val="A6A6A6" w:themeColor="background1" w:themeShade="A6"/>
+        </w:rPr>
+        <w:t xml:space="preserve">List </w:t>
+      </w:r>
+      <w:r>
+        <w:rPr>
+          <w:rFonts w:hint="eastAsia"/>
+          <w:color w:val="A6A6A6" w:themeColor="background1" w:themeShade="A6"/>
+        </w:rPr>
+        <w:t>A</w:t>
+      </w:r>
+      <w:r>
+        <w:rPr>
+          <w:color w:val="A6A6A6" w:themeColor="background1" w:themeShade="A6"/>
+        </w:rPr>
+        <w:t>ccounts</w:t>
+      </w:r>
+    </w:p>
+    <w:p>
+      <w:pPr>
+        <w:pStyle w:val="ListParagraph"/>
+        <w:numPr>
+          <w:ilvl w:val="2"/>
+          <w:numId w:val="1"/>
+        </w:numPr>
+        <w:rPr>
+          <w:color w:val="A6A6A6" w:themeColor="background1" w:themeShade="A6"/>
+        </w:rPr>
+      </w:pPr>
+      <w:r>
+        <w:rPr>
+          <w:color w:val="A6A6A6" w:themeColor="background1" w:themeShade="A6"/>
+        </w:rPr>
+        <w:t>[Add: ko cần vì có Sign Up r]</w:t>
+      </w:r>
+    </w:p>
+    <w:p>
+      <w:pPr>
+        <w:pStyle w:val="ListParagraph"/>
+        <w:numPr>
+          <w:ilvl w:val="2"/>
+          <w:numId w:val="1"/>
+        </w:numPr>
+        <w:rPr>
+          <w:color w:val="A6A6A6" w:themeColor="background1" w:themeShade="A6"/>
+        </w:rPr>
+      </w:pPr>
+      <w:r>
+        <w:rPr>
+          <w:color w:val="A6A6A6" w:themeColor="background1" w:themeShade="A6"/>
+        </w:rPr>
+        <w:t xml:space="preserve">Update: </w:t>
+      </w:r>
+    </w:p>
+    <w:p>
+      <w:pPr>
+        <w:pStyle w:val="ListParagraph"/>
+        <w:numPr>
+          <w:ilvl w:val="3"/>
+          <w:numId w:val="1"/>
+        </w:numPr>
+        <w:rPr>
+          <w:color w:val="A6A6A6" w:themeColor="background1" w:themeShade="A6"/>
+        </w:rPr>
+      </w:pPr>
+      <w:r>
+        <w:rPr>
+          <w:color w:val="A6A6A6" w:themeColor="background1" w:themeShade="A6"/>
+        </w:rPr>
+        <w:t>ko nên cho phép Admin sửa thông tin ng dùng</w:t>
+      </w:r>
+      <w:r>
+        <w:rPr>
+          <w:color w:val="A6A6A6" w:themeColor="background1" w:themeShade="A6"/>
+        </w:rPr>
+        <w:t>, không cho nhìn mật khẩu</w:t>
+      </w:r>
+    </w:p>
+    <w:p>
+      <w:pPr>
+        <w:pStyle w:val="ListParagraph"/>
+        <w:numPr>
+          <w:ilvl w:val="3"/>
+          <w:numId w:val="1"/>
+        </w:numPr>
+        <w:rPr>
+          <w:color w:val="A6A6A6" w:themeColor="background1" w:themeShade="A6"/>
+        </w:rPr>
+      </w:pPr>
+      <w:r>
+        <w:rPr>
+          <w:color w:val="A6A6A6" w:themeColor="background1" w:themeShade="A6"/>
+        </w:rPr>
+        <w:t>chỉ được chỉnh sửa Role thôi</w:t>
+      </w:r>
+    </w:p>
+    <w:p>
+      <w:pPr>
+        <w:pStyle w:val="ListParagraph"/>
+        <w:numPr>
+          <w:ilvl w:val="2"/>
+          <w:numId w:val="1"/>
+        </w:numPr>
+        <w:rPr>
+          <w:color w:val="A6A6A6" w:themeColor="background1" w:themeShade="A6"/>
+        </w:rPr>
+      </w:pPr>
+      <w:r>
+        <w:rPr>
+          <w:color w:val="A6A6A6" w:themeColor="background1" w:themeShade="A6"/>
+        </w:rPr>
+        <w:t>Delete</w:t>
+      </w:r>
+    </w:p>
+    <w:p>
+      <w:pPr>
+        <w:pStyle w:val="ListParagraph"/>
+        <w:numPr>
+          <w:ilvl w:val="3"/>
+          <w:numId w:val="1"/>
+        </w:numPr>
+        <w:rPr>
+          <w:color w:val="A6A6A6" w:themeColor="background1" w:themeShade="A6"/>
+        </w:rPr>
+      </w:pPr>
+      <w:r>
+        <w:rPr>
+          <w:color w:val="A6A6A6" w:themeColor="background1" w:themeShade="A6"/>
+        </w:rPr>
+        <w:t>Confirm Delete</w:t>
+      </w:r>
+    </w:p>
+    <w:p>
+      <w:pPr>
+        <w:pStyle w:val="ListParagraph"/>
+        <w:numPr>
+          <w:ilvl w:val="3"/>
+          <w:numId w:val="1"/>
+        </w:numPr>
+      </w:pPr>
+      <w:r>
+        <w:t>Xóa hết những Product của User này</w:t>
+      </w:r>
+    </w:p>
+    <w:p>
+      <w:pPr>
+        <w:pStyle w:val="ListParagraph"/>
+        <w:numPr>
+          <w:ilvl w:val="3"/>
+          <w:numId w:val="1"/>
+        </w:numPr>
+      </w:pPr>
+      <w:r>
+        <w:t>Xóa hết những Cart có Product này</w:t>
+      </w:r>
+    </w:p>
+    <w:p>
+      <w:pPr>
+        <w:pStyle w:val="ListParagraph"/>
+        <w:numPr>
+          <w:ilvl w:val="3"/>
+          <w:numId w:val="1"/>
+        </w:numPr>
+      </w:pPr>
+      <w:r>
+        <w:t>Xóa UserAddress của User này</w:t>
+      </w:r>
+    </w:p>
+    <w:p>
+      <w:pPr>
+        <w:pStyle w:val="ListParagraph"/>
+        <w:numPr>
+          <w:ilvl w:val="3"/>
+          <w:numId w:val="1"/>
+        </w:numPr>
+      </w:pPr>
+      <w:r>
+        <w:t>Xóa hết những Order của User này</w:t>
+      </w:r>
+    </w:p>
+    <w:p>
+      <w:pPr>
+        <w:pStyle w:val="ListParagraph"/>
+        <w:numPr>
+          <w:ilvl w:val="4"/>
+          <w:numId w:val="1"/>
+        </w:numPr>
+      </w:pPr>
+      <w:r>
+        <w:rPr>
+          <w:rFonts w:hint="eastAsia"/>
+        </w:rPr>
+        <w:t>→</w:t>
+      </w:r>
+      <w:r>
+        <w:t xml:space="preserve"> xóa hết những OrderDetail của Order này</w:t>
+      </w:r>
+    </w:p>
+    <w:p>
+      <w:pPr>
+        <w:pStyle w:val="ListParagraph"/>
+        <w:numPr>
+          <w:ilvl w:val="4"/>
+          <w:numId w:val="1"/>
+        </w:numPr>
+      </w:pPr>
+      <w:r>
+        <w:rPr>
+          <w:rFonts w:hint="eastAsia"/>
+        </w:rPr>
+        <w:t>→</w:t>
+      </w:r>
+      <w:r>
+        <w:t xml:space="preserve"> xóa hết những ShipInfo của Order này</w:t>
+      </w:r>
+    </w:p>
+    <w:p>
+      <w:pPr>
+        <w:pStyle w:val="ListParagraph"/>
+        <w:numPr>
+          <w:ilvl w:val="0"/>
+          <w:numId w:val="1"/>
+        </w:numPr>
+        <w:rPr>
+          <w:color w:val="A6A6A6" w:themeColor="background1" w:themeShade="A6"/>
+        </w:rPr>
+      </w:pPr>
+      <w:r>
+        <w:rPr>
+          <w:color w:val="A6A6A6" w:themeColor="background1" w:themeShade="A6"/>
+        </w:rPr>
+        <w:t>Menu Bar:</w:t>
+      </w:r>
+    </w:p>
+    <w:p>
+      <w:pPr>
+        <w:pStyle w:val="ListParagraph"/>
+        <w:numPr>
+          <w:ilvl w:val="1"/>
+          <w:numId w:val="1"/>
+        </w:numPr>
+        <w:rPr>
+          <w:color w:val="A6A6A6" w:themeColor="background1" w:themeShade="A6"/>
+        </w:rPr>
+      </w:pPr>
+      <w:r>
+        <w:rPr>
+          <w:color w:val="A6A6A6" w:themeColor="background1" w:themeShade="A6"/>
+        </w:rPr>
         <w:lastRenderedPageBreak/>
-        <w:t>hiển thị các giá trị cũ của Product vào Input</w:t>
-      </w:r>
-    </w:p>
-    <w:p>
-      <w:pPr>
-        <w:pStyle w:val="ListParagraph"/>
-        <w:numPr>
-          <w:ilvl w:val="4"/>
-          <w:numId w:val="1"/>
-        </w:numPr>
-        <w:rPr>
-          <w:color w:val="A6A6A6" w:themeColor="background1" w:themeShade="A6"/>
-        </w:rPr>
-      </w:pPr>
-      <w:r>
-        <w:rPr>
-          <w:color w:val="A6A6A6" w:themeColor="background1" w:themeShade="A6"/>
-        </w:rPr>
-        <w:t>&lt;select&gt; thì chọn sẵn giá trị cũ</w:t>
-      </w:r>
-    </w:p>
-    <w:p>
-      <w:pPr>
-        <w:pStyle w:val="ListParagraph"/>
-        <w:numPr>
-          <w:ilvl w:val="3"/>
-          <w:numId w:val="1"/>
-        </w:numPr>
-        <w:rPr>
-          <w:color w:val="A6A6A6" w:themeColor="background1" w:themeShade="A6"/>
-        </w:rPr>
-      </w:pPr>
-      <w:r>
-        <w:rPr>
-          <w:color w:val="A6A6A6" w:themeColor="background1" w:themeShade="A6"/>
-        </w:rPr>
-        <w:t>Bấm X / Cancel: quay lại Manage Product</w:t>
-      </w:r>
-    </w:p>
-    <w:p>
-      <w:pPr>
-        <w:pStyle w:val="ListParagraph"/>
-        <w:numPr>
-          <w:ilvl w:val="3"/>
-          <w:numId w:val="1"/>
-        </w:numPr>
-        <w:rPr>
-          <w:color w:val="A6A6A6" w:themeColor="background1" w:themeShade="A6"/>
-        </w:rPr>
-      </w:pPr>
-      <w:r>
-        <w:rPr>
-          <w:color w:val="A6A6A6" w:themeColor="background1" w:themeShade="A6"/>
-        </w:rPr>
-        <w:t xml:space="preserve">Validation: Xử lý lỗi khi Input sai: nếu xảy ra Exception </w:t>
+        <w:t xml:space="preserve">Tách ra 1 Page riêng </w:t>
       </w:r>
       <w:r>
         <w:rPr>
@@ -2533,134 +3068,9 @@
       </w:r>
       <w:r>
         <w:rPr>
-          <w:rFonts w:hint="eastAsia"/>
-          <w:color w:val="A6A6A6" w:themeColor="background1" w:themeShade="A6"/>
-        </w:rPr>
-        <w:t xml:space="preserve"> </w:t>
-      </w:r>
-      <w:r>
-        <w:rPr>
-          <w:color w:val="A6A6A6" w:themeColor="background1" w:themeShade="A6"/>
-        </w:rPr>
-        <w:t>hiển thị alert, thông báo yêu cầu nhập lại:</w:t>
-      </w:r>
-    </w:p>
-    <w:p>
-      <w:pPr>
-        <w:pStyle w:val="ListParagraph"/>
-        <w:numPr>
-          <w:ilvl w:val="4"/>
-          <w:numId w:val="1"/>
-        </w:numPr>
-        <w:rPr>
-          <w:color w:val="A6A6A6" w:themeColor="background1" w:themeShade="A6"/>
-        </w:rPr>
-      </w:pPr>
-      <w:r>
-        <w:rPr>
-          <w:color w:val="A6A6A6" w:themeColor="background1" w:themeShade="A6"/>
-        </w:rPr>
-        <w:t>khi add vào DB</w:t>
-      </w:r>
-    </w:p>
-    <w:p>
-      <w:pPr>
-        <w:pStyle w:val="ListParagraph"/>
-        <w:numPr>
-          <w:ilvl w:val="3"/>
-          <w:numId w:val="1"/>
-        </w:numPr>
-      </w:pPr>
-      <w:r>
-        <w:t xml:space="preserve">Image: input File </w:t>
-      </w:r>
-      <w:r>
-        <w:rPr>
-          <w:rFonts w:hint="eastAsia"/>
-        </w:rPr>
-        <w:t>→</w:t>
-      </w:r>
-      <w:r>
-        <w:t xml:space="preserve"> Copy vào thư mục Project</w:t>
-      </w:r>
-    </w:p>
-    <w:p>
-      <w:pPr>
-        <w:pStyle w:val="ListParagraph"/>
-        <w:numPr>
-          <w:ilvl w:val="4"/>
-          <w:numId w:val="1"/>
-        </w:numPr>
-      </w:pPr>
-      <w:r>
-        <w:t>Nếu input rỗng thì ko sửa file cũ</w:t>
-      </w:r>
-    </w:p>
-    <w:p>
-      <w:pPr>
-        <w:pStyle w:val="ListParagraph"/>
-        <w:numPr>
-          <w:ilvl w:val="2"/>
-          <w:numId w:val="1"/>
-        </w:numPr>
-        <w:rPr>
-          <w:color w:val="A6A6A6" w:themeColor="background1" w:themeShade="A6"/>
-        </w:rPr>
-      </w:pPr>
-      <w:r>
-        <w:rPr>
-          <w:color w:val="A6A6A6" w:themeColor="background1" w:themeShade="A6"/>
-        </w:rPr>
-        <w:t>Delete</w:t>
-      </w:r>
-      <w:r>
-        <w:rPr>
-          <w:color w:val="A6A6A6" w:themeColor="background1" w:themeShade="A6"/>
-        </w:rPr>
-        <w:t>: Display Modal</w:t>
-      </w:r>
-      <w:r>
-        <w:rPr>
-          <w:color w:val="A6A6A6" w:themeColor="background1" w:themeShade="A6"/>
-        </w:rPr>
-        <w:t xml:space="preserve"> </w:t>
-      </w:r>
-      <w:r>
-        <w:rPr>
-          <w:rFonts w:hint="eastAsia"/>
-          <w:color w:val="A6A6A6" w:themeColor="background1" w:themeShade="A6"/>
-        </w:rPr>
-        <w:t>→</w:t>
-      </w:r>
-      <w:r>
-        <w:rPr>
-          <w:color w:val="A6A6A6" w:themeColor="background1" w:themeShade="A6"/>
-        </w:rPr>
-        <w:t xml:space="preserve"> Confirm Delete</w:t>
-      </w:r>
-    </w:p>
-    <w:p>
-      <w:pPr>
-        <w:pStyle w:val="ListParagraph"/>
-        <w:numPr>
-          <w:ilvl w:val="3"/>
-          <w:numId w:val="1"/>
-        </w:numPr>
-      </w:pPr>
-      <w:r>
-        <w:t>Xóa hết những Cart có Product này</w:t>
-      </w:r>
-    </w:p>
-    <w:p>
-      <w:pPr>
-        <w:pStyle w:val="ListParagraph"/>
-        <w:numPr>
-          <w:ilvl w:val="3"/>
-          <w:numId w:val="1"/>
-        </w:numPr>
-      </w:pPr>
-      <w:r>
-        <w:t>Xóa hết những OrderDetail về Product này</w:t>
+          <w:color w:val="A6A6A6" w:themeColor="background1" w:themeShade="A6"/>
+        </w:rPr>
+        <w:t xml:space="preserve"> include vào từng trang = RenderPartial</w:t>
       </w:r>
     </w:p>
     <w:p>
@@ -2670,374 +3080,14 @@
           <w:ilvl w:val="1"/>
           <w:numId w:val="1"/>
         </w:numPr>
-      </w:pPr>
-      <w:r>
-        <w:t xml:space="preserve">Dashboard </w:t>
-      </w:r>
-      <w:r>
-        <w:rPr>
-          <w:rFonts w:hint="eastAsia"/>
-        </w:rPr>
-        <w:t>→</w:t>
-      </w:r>
-      <w:r>
-        <w:t xml:space="preserve"> Sale Statistic Report</w:t>
-      </w:r>
-    </w:p>
-    <w:p>
-      <w:pPr>
-        <w:pStyle w:val="ListParagraph"/>
-        <w:numPr>
-          <w:ilvl w:val="2"/>
-          <w:numId w:val="1"/>
-        </w:numPr>
-      </w:pPr>
-      <w:r>
-        <w:t>Sẽ cần thêm Table Order – Order Detail</w:t>
-      </w:r>
-    </w:p>
-    <w:p>
-      <w:pPr>
-        <w:pStyle w:val="ListParagraph"/>
-        <w:numPr>
-          <w:ilvl w:val="2"/>
-          <w:numId w:val="1"/>
-        </w:numPr>
-      </w:pPr>
-      <w:r>
-        <w:t>Lấy từ Project SWP – Code Javascript</w:t>
-      </w:r>
-    </w:p>
-    <w:p>
-      <w:pPr>
-        <w:pStyle w:val="ListParagraph"/>
-        <w:numPr>
-          <w:ilvl w:val="0"/>
-          <w:numId w:val="1"/>
-        </w:numPr>
-        <w:rPr>
-          <w:color w:val="A6A6A6" w:themeColor="background1" w:themeShade="A6"/>
-        </w:rPr>
-      </w:pPr>
-      <w:r>
-        <w:rPr>
-          <w:color w:val="A6A6A6" w:themeColor="background1" w:themeShade="A6"/>
-        </w:rPr>
-        <w:t>Admin:</w:t>
-      </w:r>
-    </w:p>
-    <w:p>
-      <w:pPr>
-        <w:pStyle w:val="ListParagraph"/>
-        <w:numPr>
-          <w:ilvl w:val="1"/>
-          <w:numId w:val="1"/>
-        </w:numPr>
-        <w:rPr>
-          <w:color w:val="A6A6A6" w:themeColor="background1" w:themeShade="A6"/>
-        </w:rPr>
-      </w:pPr>
-      <w:r>
-        <w:rPr>
-          <w:color w:val="A6A6A6" w:themeColor="background1" w:themeShade="A6"/>
-        </w:rPr>
-        <w:t>Manage account – CRUD</w:t>
-      </w:r>
-    </w:p>
-    <w:p>
-      <w:pPr>
-        <w:pStyle w:val="ListParagraph"/>
-        <w:numPr>
-          <w:ilvl w:val="2"/>
-          <w:numId w:val="1"/>
-        </w:numPr>
-        <w:rPr>
-          <w:color w:val="A6A6A6" w:themeColor="background1" w:themeShade="A6"/>
-        </w:rPr>
-      </w:pPr>
-      <w:r>
-        <w:rPr>
-          <w:color w:val="A6A6A6" w:themeColor="background1" w:themeShade="A6"/>
-        </w:rPr>
-        <w:t xml:space="preserve">List </w:t>
-      </w:r>
-      <w:r>
-        <w:rPr>
-          <w:rFonts w:hint="eastAsia"/>
-          <w:color w:val="A6A6A6" w:themeColor="background1" w:themeShade="A6"/>
-        </w:rPr>
-        <w:t>A</w:t>
-      </w:r>
-      <w:r>
-        <w:rPr>
-          <w:color w:val="A6A6A6" w:themeColor="background1" w:themeShade="A6"/>
-        </w:rPr>
-        <w:t>ccounts</w:t>
-      </w:r>
-    </w:p>
-    <w:p>
-      <w:pPr>
-        <w:pStyle w:val="ListParagraph"/>
-        <w:numPr>
-          <w:ilvl w:val="2"/>
-          <w:numId w:val="1"/>
-        </w:numPr>
-        <w:rPr>
-          <w:color w:val="A6A6A6" w:themeColor="background1" w:themeShade="A6"/>
-        </w:rPr>
-      </w:pPr>
-      <w:r>
-        <w:rPr>
-          <w:color w:val="A6A6A6" w:themeColor="background1" w:themeShade="A6"/>
-        </w:rPr>
-        <w:t>[Add: ko cần vì có Sign Up r]</w:t>
-      </w:r>
-    </w:p>
-    <w:p>
-      <w:pPr>
-        <w:pStyle w:val="ListParagraph"/>
-        <w:numPr>
-          <w:ilvl w:val="2"/>
-          <w:numId w:val="1"/>
-        </w:numPr>
-        <w:rPr>
-          <w:color w:val="A6A6A6" w:themeColor="background1" w:themeShade="A6"/>
-        </w:rPr>
-      </w:pPr>
-      <w:r>
-        <w:rPr>
-          <w:color w:val="A6A6A6" w:themeColor="background1" w:themeShade="A6"/>
-        </w:rPr>
-        <w:t xml:space="preserve">Update: </w:t>
-      </w:r>
-    </w:p>
-    <w:p>
-      <w:pPr>
-        <w:pStyle w:val="ListParagraph"/>
-        <w:numPr>
-          <w:ilvl w:val="3"/>
-          <w:numId w:val="1"/>
-        </w:numPr>
-        <w:rPr>
-          <w:color w:val="A6A6A6" w:themeColor="background1" w:themeShade="A6"/>
-        </w:rPr>
-      </w:pPr>
-      <w:r>
-        <w:rPr>
-          <w:color w:val="A6A6A6" w:themeColor="background1" w:themeShade="A6"/>
-        </w:rPr>
-        <w:t>ko nên cho phép Admin sửa thông tin ng dùng</w:t>
-      </w:r>
-      <w:r>
-        <w:rPr>
-          <w:color w:val="A6A6A6" w:themeColor="background1" w:themeShade="A6"/>
-        </w:rPr>
-        <w:t>, không cho nhìn mật khẩu</w:t>
-      </w:r>
-    </w:p>
-    <w:p>
-      <w:pPr>
-        <w:pStyle w:val="ListParagraph"/>
-        <w:numPr>
-          <w:ilvl w:val="3"/>
-          <w:numId w:val="1"/>
-        </w:numPr>
-        <w:rPr>
-          <w:color w:val="A6A6A6" w:themeColor="background1" w:themeShade="A6"/>
-        </w:rPr>
-      </w:pPr>
-      <w:r>
-        <w:rPr>
-          <w:color w:val="A6A6A6" w:themeColor="background1" w:themeShade="A6"/>
-        </w:rPr>
-        <w:t>chỉ được chỉnh sửa Role thôi</w:t>
-      </w:r>
-    </w:p>
-    <w:p>
-      <w:pPr>
-        <w:pStyle w:val="ListParagraph"/>
-        <w:numPr>
-          <w:ilvl w:val="2"/>
-          <w:numId w:val="1"/>
-        </w:numPr>
-        <w:rPr>
-          <w:color w:val="A6A6A6" w:themeColor="background1" w:themeShade="A6"/>
-        </w:rPr>
-      </w:pPr>
-      <w:r>
-        <w:rPr>
-          <w:color w:val="A6A6A6" w:themeColor="background1" w:themeShade="A6"/>
-        </w:rPr>
-        <w:t>Delete</w:t>
-      </w:r>
-    </w:p>
-    <w:p>
-      <w:pPr>
-        <w:pStyle w:val="ListParagraph"/>
-        <w:numPr>
-          <w:ilvl w:val="3"/>
-          <w:numId w:val="1"/>
-        </w:numPr>
-        <w:rPr>
-          <w:color w:val="A6A6A6" w:themeColor="background1" w:themeShade="A6"/>
-        </w:rPr>
-      </w:pPr>
-      <w:r>
-        <w:rPr>
-          <w:color w:val="A6A6A6" w:themeColor="background1" w:themeShade="A6"/>
-        </w:rPr>
-        <w:t>Confirm Delete</w:t>
-      </w:r>
-    </w:p>
-    <w:p>
-      <w:pPr>
-        <w:pStyle w:val="ListParagraph"/>
-        <w:numPr>
-          <w:ilvl w:val="3"/>
-          <w:numId w:val="1"/>
-        </w:numPr>
-      </w:pPr>
-      <w:r>
-        <w:t>Xóa hết những Product của User này</w:t>
-      </w:r>
-    </w:p>
-    <w:p>
-      <w:pPr>
-        <w:pStyle w:val="ListParagraph"/>
-        <w:numPr>
-          <w:ilvl w:val="3"/>
-          <w:numId w:val="1"/>
-        </w:numPr>
-      </w:pPr>
-      <w:r>
-        <w:t>Xóa hết những Cart có Product này</w:t>
-      </w:r>
-    </w:p>
-    <w:p>
-      <w:pPr>
-        <w:pStyle w:val="ListParagraph"/>
-        <w:numPr>
-          <w:ilvl w:val="3"/>
-          <w:numId w:val="1"/>
-        </w:numPr>
-      </w:pPr>
-      <w:r>
-        <w:t>Xóa UserAddress của User này</w:t>
-      </w:r>
-    </w:p>
-    <w:p>
-      <w:pPr>
-        <w:pStyle w:val="ListParagraph"/>
-        <w:numPr>
-          <w:ilvl w:val="3"/>
-          <w:numId w:val="1"/>
-        </w:numPr>
-      </w:pPr>
-      <w:r>
-        <w:t>Xóa hết những Order của User này</w:t>
-      </w:r>
-    </w:p>
-    <w:p>
-      <w:pPr>
-        <w:pStyle w:val="ListParagraph"/>
-        <w:numPr>
-          <w:ilvl w:val="4"/>
-          <w:numId w:val="1"/>
-        </w:numPr>
-      </w:pPr>
-      <w:r>
-        <w:rPr>
-          <w:rFonts w:hint="eastAsia"/>
-        </w:rPr>
-        <w:t>→</w:t>
-      </w:r>
-      <w:r>
-        <w:t xml:space="preserve"> xóa hết những OrderDetail của Order này</w:t>
-      </w:r>
-    </w:p>
-    <w:p>
-      <w:pPr>
-        <w:pStyle w:val="ListParagraph"/>
-        <w:numPr>
-          <w:ilvl w:val="4"/>
-          <w:numId w:val="1"/>
-        </w:numPr>
-      </w:pPr>
-      <w:r>
-        <w:rPr>
-          <w:rFonts w:hint="eastAsia"/>
-        </w:rPr>
-        <w:t>→</w:t>
-      </w:r>
-      <w:r>
-        <w:t xml:space="preserve"> xóa hết những ShipInfo của Order này</w:t>
-      </w:r>
-    </w:p>
-    <w:p>
-      <w:pPr>
-        <w:pStyle w:val="ListParagraph"/>
-        <w:numPr>
-          <w:ilvl w:val="0"/>
-          <w:numId w:val="1"/>
-        </w:numPr>
-        <w:rPr>
-          <w:color w:val="A6A6A6" w:themeColor="background1" w:themeShade="A6"/>
-        </w:rPr>
-      </w:pPr>
-      <w:r>
-        <w:rPr>
-          <w:color w:val="A6A6A6" w:themeColor="background1" w:themeShade="A6"/>
-        </w:rPr>
-        <w:t>Menu Bar:</w:t>
-      </w:r>
-    </w:p>
-    <w:p>
-      <w:pPr>
-        <w:pStyle w:val="ListParagraph"/>
-        <w:numPr>
-          <w:ilvl w:val="1"/>
-          <w:numId w:val="1"/>
-        </w:numPr>
-        <w:rPr>
-          <w:color w:val="A6A6A6" w:themeColor="background1" w:themeShade="A6"/>
-        </w:rPr>
-      </w:pPr>
-      <w:r>
-        <w:rPr>
-          <w:color w:val="A6A6A6" w:themeColor="background1" w:themeShade="A6"/>
-        </w:rPr>
-        <w:t xml:space="preserve">Tách ra 1 Page riêng </w:t>
-      </w:r>
-      <w:r>
-        <w:rPr>
-          <w:rFonts w:hint="eastAsia"/>
-          <w:color w:val="A6A6A6" w:themeColor="background1" w:themeShade="A6"/>
-        </w:rPr>
-        <w:t>→</w:t>
-      </w:r>
-      <w:r>
-        <w:rPr>
-          <w:color w:val="A6A6A6" w:themeColor="background1" w:themeShade="A6"/>
-        </w:rPr>
-        <w:t xml:space="preserve"> include vào từng trang = RenderPartial</w:t>
-      </w:r>
-    </w:p>
-    <w:p>
-      <w:pPr>
-        <w:pStyle w:val="ListParagraph"/>
-        <w:numPr>
-          <w:ilvl w:val="1"/>
-          <w:numId w:val="1"/>
-        </w:numPr>
-        <w:rPr>
-          <w:color w:val="A6A6A6" w:themeColor="background1" w:themeShade="A6"/>
-        </w:rPr>
-      </w:pPr>
-      <w:r>
-        <w:rPr>
-          <w:color w:val="A6A6A6" w:themeColor="background1" w:themeShade="A6"/>
-        </w:rPr>
-        <w:lastRenderedPageBreak/>
+        <w:rPr>
+          <w:color w:val="A6A6A6" w:themeColor="background1" w:themeShade="A6"/>
+        </w:rPr>
+      </w:pPr>
+      <w:r>
+        <w:rPr>
+          <w:color w:val="A6A6A6" w:themeColor="background1" w:themeShade="A6"/>
+        </w:rPr>
         <w:t>2 loại:</w:t>
       </w:r>
     </w:p>

</xml_diff>

<commit_message>
[ManageProduct-Delete]: {DAO} Delete Orders of Product
</commit_message>
<xml_diff>
--- a/Plan.docx
+++ b/Plan.docx
@@ -2696,8 +2696,14 @@
           <w:ilvl w:val="3"/>
           <w:numId w:val="1"/>
         </w:numPr>
-      </w:pPr>
-      <w:r>
+        <w:rPr>
+          <w:color w:val="A6A6A6" w:themeColor="background1" w:themeShade="A6"/>
+        </w:rPr>
+      </w:pPr>
+      <w:r>
+        <w:rPr>
+          <w:color w:val="A6A6A6" w:themeColor="background1" w:themeShade="A6"/>
+        </w:rPr>
         <w:t>Xóa hết những Cart có Product này</w:t>
       </w:r>
     </w:p>
@@ -2708,8 +2714,14 @@
           <w:ilvl w:val="3"/>
           <w:numId w:val="1"/>
         </w:numPr>
-      </w:pPr>
-      <w:r>
+        <w:rPr>
+          <w:color w:val="A6A6A6" w:themeColor="background1" w:themeShade="A6"/>
+        </w:rPr>
+      </w:pPr>
+      <w:r>
+        <w:rPr>
+          <w:color w:val="A6A6A6" w:themeColor="background1" w:themeShade="A6"/>
+        </w:rPr>
         <w:t>Xóa hết những OrderDetail về Product này</w:t>
       </w:r>
     </w:p>

</xml_diff>

<commit_message>
[ManageAccount-Delete]: Only allow delete Customer
</commit_message>
<xml_diff>
--- a/Plan.docx
+++ b/Plan.docx
@@ -2182,8 +2182,14 @@
           <w:ilvl w:val="1"/>
           <w:numId w:val="1"/>
         </w:numPr>
-      </w:pPr>
-      <w:r>
+        <w:rPr>
+          <w:color w:val="A6A6A6" w:themeColor="background1" w:themeShade="A6"/>
+        </w:rPr>
+      </w:pPr>
+      <w:r>
+        <w:rPr>
+          <w:color w:val="A6A6A6" w:themeColor="background1" w:themeShade="A6"/>
+        </w:rPr>
         <w:t>Manage product – CRUD</w:t>
       </w:r>
     </w:p>
@@ -2710,6 +2716,169 @@
     <w:p>
       <w:pPr>
         <w:pStyle w:val="ListParagraph"/>
+        <w:ind w:left="2880"/>
+        <w:rPr>
+          <w:color w:val="A6A6A6" w:themeColor="background1" w:themeShade="A6"/>
+        </w:rPr>
+      </w:pPr>
+      <w:r>
+        <w:rPr>
+          <w:color w:val="A6A6A6" w:themeColor="background1" w:themeShade="A6"/>
+        </w:rPr>
+        <w:t>Xóa hết những OrderDetail về Product này</w:t>
+      </w:r>
+    </w:p>
+    <w:p>
+      <w:pPr>
+        <w:pStyle w:val="ListParagraph"/>
+        <w:numPr>
+          <w:ilvl w:val="1"/>
+          <w:numId w:val="1"/>
+        </w:numPr>
+      </w:pPr>
+      <w:r>
+        <w:t xml:space="preserve">Dashboard </w:t>
+      </w:r>
+      <w:r>
+        <w:rPr>
+          <w:rFonts w:hint="eastAsia"/>
+        </w:rPr>
+        <w:t>→</w:t>
+      </w:r>
+      <w:r>
+        <w:t xml:space="preserve"> Sale Statistic Report</w:t>
+      </w:r>
+    </w:p>
+    <w:p>
+      <w:pPr>
+        <w:pStyle w:val="ListParagraph"/>
+        <w:numPr>
+          <w:ilvl w:val="2"/>
+          <w:numId w:val="1"/>
+        </w:numPr>
+      </w:pPr>
+      <w:r>
+        <w:t>Sẽ cần thêm Table Order – Order Detail</w:t>
+      </w:r>
+    </w:p>
+    <w:p>
+      <w:pPr>
+        <w:pStyle w:val="ListParagraph"/>
+        <w:numPr>
+          <w:ilvl w:val="2"/>
+          <w:numId w:val="1"/>
+        </w:numPr>
+      </w:pPr>
+      <w:r>
+        <w:t>Lấy từ Project SWP – Code Javascript</w:t>
+      </w:r>
+    </w:p>
+    <w:p>
+      <w:pPr>
+        <w:pStyle w:val="ListParagraph"/>
+        <w:numPr>
+          <w:ilvl w:val="0"/>
+          <w:numId w:val="1"/>
+        </w:numPr>
+        <w:rPr>
+          <w:color w:val="A6A6A6" w:themeColor="background1" w:themeShade="A6"/>
+        </w:rPr>
+      </w:pPr>
+      <w:r>
+        <w:rPr>
+          <w:color w:val="A6A6A6" w:themeColor="background1" w:themeShade="A6"/>
+        </w:rPr>
+        <w:t>Admin:</w:t>
+      </w:r>
+    </w:p>
+    <w:p>
+      <w:pPr>
+        <w:pStyle w:val="ListParagraph"/>
+        <w:numPr>
+          <w:ilvl w:val="1"/>
+          <w:numId w:val="1"/>
+        </w:numPr>
+        <w:rPr>
+          <w:color w:val="A6A6A6" w:themeColor="background1" w:themeShade="A6"/>
+        </w:rPr>
+      </w:pPr>
+      <w:r>
+        <w:rPr>
+          <w:color w:val="A6A6A6" w:themeColor="background1" w:themeShade="A6"/>
+        </w:rPr>
+        <w:t>Manage account – CRUD</w:t>
+      </w:r>
+    </w:p>
+    <w:p>
+      <w:pPr>
+        <w:pStyle w:val="ListParagraph"/>
+        <w:numPr>
+          <w:ilvl w:val="2"/>
+          <w:numId w:val="1"/>
+        </w:numPr>
+        <w:rPr>
+          <w:color w:val="A6A6A6" w:themeColor="background1" w:themeShade="A6"/>
+        </w:rPr>
+      </w:pPr>
+      <w:r>
+        <w:rPr>
+          <w:color w:val="A6A6A6" w:themeColor="background1" w:themeShade="A6"/>
+        </w:rPr>
+        <w:t xml:space="preserve">List </w:t>
+      </w:r>
+      <w:r>
+        <w:rPr>
+          <w:rFonts w:hint="eastAsia"/>
+          <w:color w:val="A6A6A6" w:themeColor="background1" w:themeShade="A6"/>
+        </w:rPr>
+        <w:t>A</w:t>
+      </w:r>
+      <w:r>
+        <w:rPr>
+          <w:color w:val="A6A6A6" w:themeColor="background1" w:themeShade="A6"/>
+        </w:rPr>
+        <w:t>ccounts</w:t>
+      </w:r>
+    </w:p>
+    <w:p>
+      <w:pPr>
+        <w:pStyle w:val="ListParagraph"/>
+        <w:numPr>
+          <w:ilvl w:val="2"/>
+          <w:numId w:val="1"/>
+        </w:numPr>
+        <w:rPr>
+          <w:color w:val="A6A6A6" w:themeColor="background1" w:themeShade="A6"/>
+        </w:rPr>
+      </w:pPr>
+      <w:r>
+        <w:rPr>
+          <w:color w:val="A6A6A6" w:themeColor="background1" w:themeShade="A6"/>
+        </w:rPr>
+        <w:t>[Add: ko cần vì có Sign Up r]</w:t>
+      </w:r>
+    </w:p>
+    <w:p>
+      <w:pPr>
+        <w:pStyle w:val="ListParagraph"/>
+        <w:numPr>
+          <w:ilvl w:val="2"/>
+          <w:numId w:val="1"/>
+        </w:numPr>
+        <w:rPr>
+          <w:color w:val="A6A6A6" w:themeColor="background1" w:themeShade="A6"/>
+        </w:rPr>
+      </w:pPr>
+      <w:r>
+        <w:rPr>
+          <w:color w:val="A6A6A6" w:themeColor="background1" w:themeShade="A6"/>
+        </w:rPr>
+        <w:t xml:space="preserve">Update: </w:t>
+      </w:r>
+    </w:p>
+    <w:p>
+      <w:pPr>
+        <w:pStyle w:val="ListParagraph"/>
         <w:numPr>
           <w:ilvl w:val="3"/>
           <w:numId w:val="1"/>
@@ -2722,7 +2891,173 @@
         <w:rPr>
           <w:color w:val="A6A6A6" w:themeColor="background1" w:themeShade="A6"/>
         </w:rPr>
-        <w:t>Xóa hết những OrderDetail về Product này</w:t>
+        <w:t>ko nên cho phép Admin sửa thông tin ng dùng</w:t>
+      </w:r>
+      <w:r>
+        <w:rPr>
+          <w:color w:val="A6A6A6" w:themeColor="background1" w:themeShade="A6"/>
+        </w:rPr>
+        <w:t>, không cho nhìn mật khẩu</w:t>
+      </w:r>
+    </w:p>
+    <w:p>
+      <w:pPr>
+        <w:pStyle w:val="ListParagraph"/>
+        <w:numPr>
+          <w:ilvl w:val="3"/>
+          <w:numId w:val="1"/>
+        </w:numPr>
+        <w:rPr>
+          <w:color w:val="A6A6A6" w:themeColor="background1" w:themeShade="A6"/>
+        </w:rPr>
+      </w:pPr>
+      <w:r>
+        <w:rPr>
+          <w:color w:val="A6A6A6" w:themeColor="background1" w:themeShade="A6"/>
+        </w:rPr>
+        <w:t>chỉ được chỉnh sửa Role thôi</w:t>
+      </w:r>
+    </w:p>
+    <w:p>
+      <w:pPr>
+        <w:pStyle w:val="ListParagraph"/>
+        <w:numPr>
+          <w:ilvl w:val="2"/>
+          <w:numId w:val="1"/>
+        </w:numPr>
+        <w:rPr>
+          <w:color w:val="A6A6A6" w:themeColor="background1" w:themeShade="A6"/>
+        </w:rPr>
+      </w:pPr>
+      <w:r>
+        <w:rPr>
+          <w:color w:val="A6A6A6" w:themeColor="background1" w:themeShade="A6"/>
+        </w:rPr>
+        <w:t>Delete</w:t>
+      </w:r>
+    </w:p>
+    <w:p>
+      <w:pPr>
+        <w:pStyle w:val="ListParagraph"/>
+        <w:numPr>
+          <w:ilvl w:val="3"/>
+          <w:numId w:val="1"/>
+        </w:numPr>
+        <w:rPr>
+          <w:color w:val="A6A6A6" w:themeColor="background1" w:themeShade="A6"/>
+        </w:rPr>
+      </w:pPr>
+      <w:r>
+        <w:rPr>
+          <w:color w:val="A6A6A6" w:themeColor="background1" w:themeShade="A6"/>
+        </w:rPr>
+        <w:t>Chỉ cho phép xóa Customer thôi</w:t>
+      </w:r>
+    </w:p>
+    <w:p>
+      <w:pPr>
+        <w:pStyle w:val="ListParagraph"/>
+        <w:numPr>
+          <w:ilvl w:val="3"/>
+          <w:numId w:val="1"/>
+        </w:numPr>
+        <w:rPr>
+          <w:color w:val="A6A6A6" w:themeColor="background1" w:themeShade="A6"/>
+        </w:rPr>
+      </w:pPr>
+      <w:r>
+        <w:rPr>
+          <w:color w:val="A6A6A6" w:themeColor="background1" w:themeShade="A6"/>
+        </w:rPr>
+        <w:t>Confirm Delete</w:t>
+      </w:r>
+    </w:p>
+    <w:p>
+      <w:pPr>
+        <w:pStyle w:val="ListParagraph"/>
+        <w:numPr>
+          <w:ilvl w:val="3"/>
+          <w:numId w:val="1"/>
+        </w:numPr>
+      </w:pPr>
+      <w:r>
+        <w:t>Xóa hết những Product của User này</w:t>
+      </w:r>
+    </w:p>
+    <w:p>
+      <w:pPr>
+        <w:pStyle w:val="ListParagraph"/>
+        <w:ind w:left="2880"/>
+      </w:pPr>
+      <w:r>
+        <w:t>Xóa hết những Cart có Product này</w:t>
+      </w:r>
+    </w:p>
+    <w:p>
+      <w:pPr>
+        <w:pStyle w:val="ListParagraph"/>
+        <w:ind w:left="2880"/>
+      </w:pPr>
+      <w:r>
+        <w:t>Xóa UserAddress của User này</w:t>
+      </w:r>
+    </w:p>
+    <w:p>
+      <w:pPr>
+        <w:pStyle w:val="ListParagraph"/>
+        <w:ind w:left="2880"/>
+      </w:pPr>
+      <w:r>
+        <w:t>Xóa hết những Order của User này</w:t>
+      </w:r>
+    </w:p>
+    <w:p>
+      <w:pPr>
+        <w:pStyle w:val="ListParagraph"/>
+        <w:ind w:left="3600"/>
+      </w:pPr>
+      <w:r>
+        <w:rPr>
+          <w:rFonts w:hint="eastAsia"/>
+        </w:rPr>
+        <w:t>→</w:t>
+      </w:r>
+      <w:r>
+        <w:t xml:space="preserve"> xóa hết những OrderDetail của Order này</w:t>
+      </w:r>
+    </w:p>
+    <w:p>
+      <w:pPr>
+        <w:pStyle w:val="ListParagraph"/>
+        <w:ind w:left="3600"/>
+      </w:pPr>
+      <w:r>
+        <w:rPr>
+          <w:rFonts w:hint="eastAsia"/>
+        </w:rPr>
+        <w:t>→</w:t>
+      </w:r>
+      <w:r>
+        <w:t xml:space="preserve"> xóa hết những ShipInfo của Order này</w:t>
+      </w:r>
+    </w:p>
+    <w:p>
+      <w:pPr>
+        <w:pStyle w:val="ListParagraph"/>
+        <w:numPr>
+          <w:ilvl w:val="0"/>
+          <w:numId w:val="1"/>
+        </w:numPr>
+        <w:rPr>
+          <w:color w:val="A6A6A6" w:themeColor="background1" w:themeShade="A6"/>
+        </w:rPr>
+      </w:pPr>
+      <w:r>
+        <w:rPr>
+          <w:color w:val="A6A6A6" w:themeColor="background1" w:themeShade="A6"/>
+        </w:rPr>
+        <w:lastRenderedPageBreak/>
+        <w:t>Menu Bar:</w:t>
       </w:r>
     </w:p>
     <w:p>
@@ -2732,42 +3067,109 @@
           <w:ilvl w:val="1"/>
           <w:numId w:val="1"/>
         </w:numPr>
-      </w:pPr>
-      <w:r>
-        <w:t xml:space="preserve">Dashboard </w:t>
+        <w:rPr>
+          <w:color w:val="A6A6A6" w:themeColor="background1" w:themeShade="A6"/>
+        </w:rPr>
+      </w:pPr>
+      <w:r>
+        <w:rPr>
+          <w:color w:val="A6A6A6" w:themeColor="background1" w:themeShade="A6"/>
+        </w:rPr>
+        <w:t xml:space="preserve">Tách ra 1 Page riêng </w:t>
       </w:r>
       <w:r>
         <w:rPr>
           <w:rFonts w:hint="eastAsia"/>
+          <w:color w:val="A6A6A6" w:themeColor="background1" w:themeShade="A6"/>
         </w:rPr>
         <w:t>→</w:t>
       </w:r>
       <w:r>
-        <w:t xml:space="preserve"> Sale Statistic Report</w:t>
-      </w:r>
-    </w:p>
-    <w:p>
-      <w:pPr>
-        <w:pStyle w:val="ListParagraph"/>
-        <w:numPr>
-          <w:ilvl w:val="2"/>
-          <w:numId w:val="1"/>
-        </w:numPr>
-      </w:pPr>
-      <w:r>
-        <w:t>Sẽ cần thêm Table Order – Order Detail</w:t>
-      </w:r>
-    </w:p>
-    <w:p>
-      <w:pPr>
-        <w:pStyle w:val="ListParagraph"/>
-        <w:numPr>
-          <w:ilvl w:val="2"/>
-          <w:numId w:val="1"/>
-        </w:numPr>
-      </w:pPr>
-      <w:r>
-        <w:t>Lấy từ Project SWP – Code Javascript</w:t>
+        <w:rPr>
+          <w:color w:val="A6A6A6" w:themeColor="background1" w:themeShade="A6"/>
+        </w:rPr>
+        <w:t xml:space="preserve"> include vào từng trang = RenderPartial</w:t>
+      </w:r>
+    </w:p>
+    <w:p>
+      <w:pPr>
+        <w:pStyle w:val="ListParagraph"/>
+        <w:numPr>
+          <w:ilvl w:val="1"/>
+          <w:numId w:val="1"/>
+        </w:numPr>
+        <w:rPr>
+          <w:color w:val="A6A6A6" w:themeColor="background1" w:themeShade="A6"/>
+        </w:rPr>
+      </w:pPr>
+      <w:r>
+        <w:rPr>
+          <w:color w:val="A6A6A6" w:themeColor="background1" w:themeShade="A6"/>
+        </w:rPr>
+        <w:t>2 loại:</w:t>
+      </w:r>
+    </w:p>
+    <w:p>
+      <w:pPr>
+        <w:pStyle w:val="ListParagraph"/>
+        <w:numPr>
+          <w:ilvl w:val="2"/>
+          <w:numId w:val="1"/>
+        </w:numPr>
+        <w:rPr>
+          <w:color w:val="A6A6A6" w:themeColor="background1" w:themeShade="A6"/>
+        </w:rPr>
+      </w:pPr>
+      <w:r>
+        <w:rPr>
+          <w:color w:val="A6A6A6" w:themeColor="background1" w:themeShade="A6"/>
+        </w:rPr>
+        <w:t>có Search bar</w:t>
+      </w:r>
+    </w:p>
+    <w:p>
+      <w:pPr>
+        <w:pStyle w:val="ListParagraph"/>
+        <w:numPr>
+          <w:ilvl w:val="2"/>
+          <w:numId w:val="1"/>
+        </w:numPr>
+        <w:rPr>
+          <w:color w:val="A6A6A6" w:themeColor="background1" w:themeShade="A6"/>
+        </w:rPr>
+      </w:pPr>
+      <w:r>
+        <w:rPr>
+          <w:color w:val="A6A6A6" w:themeColor="background1" w:themeShade="A6"/>
+        </w:rPr>
+        <w:t>ko có Search bar</w:t>
+      </w:r>
+    </w:p>
+    <w:p/>
+    <w:p/>
+    <w:p/>
+    <w:p/>
+    <w:p/>
+    <w:p/>
+    <w:p/>
+    <w:p/>
+    <w:p/>
+    <w:p/>
+    <w:p/>
+    <w:p/>
+    <w:p/>
+    <w:p/>
+    <w:p/>
+    <w:p/>
+    <w:p/>
+    <w:p/>
+    <w:p/>
+    <w:p>
+      <w:pPr>
+        <w:pStyle w:val="Heading2"/>
+      </w:pPr>
+      <w:r>
+        <w:t>Later – Optional:</w:t>
       </w:r>
     </w:p>
     <w:p>
@@ -2777,15 +3179,9 @@
           <w:ilvl w:val="0"/>
           <w:numId w:val="1"/>
         </w:numPr>
-        <w:rPr>
-          <w:color w:val="A6A6A6" w:themeColor="background1" w:themeShade="A6"/>
-        </w:rPr>
-      </w:pPr>
-      <w:r>
-        <w:rPr>
-          <w:color w:val="A6A6A6" w:themeColor="background1" w:themeShade="A6"/>
-        </w:rPr>
-        <w:t>Admin:</w:t>
+      </w:pPr>
+      <w:r>
+        <w:t>Cần có được những tính năng trong Assignment:</w:t>
       </w:r>
     </w:p>
     <w:p>
@@ -2795,244 +3191,136 @@
           <w:ilvl w:val="1"/>
           <w:numId w:val="1"/>
         </w:numPr>
-        <w:rPr>
-          <w:color w:val="A6A6A6" w:themeColor="background1" w:themeShade="A6"/>
-        </w:rPr>
-      </w:pPr>
-      <w:r>
-        <w:rPr>
-          <w:color w:val="A6A6A6" w:themeColor="background1" w:themeShade="A6"/>
-        </w:rPr>
-        <w:t>Manage account – CRUD</w:t>
-      </w:r>
-    </w:p>
-    <w:p>
-      <w:pPr>
-        <w:pStyle w:val="ListParagraph"/>
-        <w:numPr>
-          <w:ilvl w:val="2"/>
-          <w:numId w:val="1"/>
-        </w:numPr>
-        <w:rPr>
-          <w:color w:val="A6A6A6" w:themeColor="background1" w:themeShade="A6"/>
-        </w:rPr>
-      </w:pPr>
-      <w:r>
-        <w:rPr>
-          <w:color w:val="A6A6A6" w:themeColor="background1" w:themeShade="A6"/>
-        </w:rPr>
-        <w:t xml:space="preserve">List </w:t>
+      </w:pPr>
+      <w:r>
+        <w:t>Order – OrderDetail</w:t>
+      </w:r>
+    </w:p>
+    <w:p>
+      <w:pPr>
+        <w:pStyle w:val="ListParagraph"/>
+        <w:numPr>
+          <w:ilvl w:val="1"/>
+          <w:numId w:val="1"/>
+        </w:numPr>
+      </w:pPr>
+      <w:r>
+        <w:t>View Order History</w:t>
+      </w:r>
+    </w:p>
+    <w:p>
+      <w:pPr>
+        <w:pStyle w:val="ListParagraph"/>
+        <w:numPr>
+          <w:ilvl w:val="1"/>
+          <w:numId w:val="1"/>
+        </w:numPr>
+        <w:rPr>
+          <w:color w:val="A6A6A6" w:themeColor="background1" w:themeShade="A6"/>
+        </w:rPr>
+      </w:pPr>
+      <w:r>
+        <w:rPr>
+          <w:color w:val="A6A6A6" w:themeColor="background1" w:themeShade="A6"/>
+        </w:rPr>
+        <w:t>Stock trong Product:</w:t>
+      </w:r>
+    </w:p>
+    <w:p>
+      <w:pPr>
+        <w:pStyle w:val="ListParagraph"/>
+        <w:numPr>
+          <w:ilvl w:val="2"/>
+          <w:numId w:val="1"/>
+        </w:numPr>
+        <w:rPr>
+          <w:color w:val="A6A6A6" w:themeColor="background1" w:themeShade="A6"/>
+        </w:rPr>
+      </w:pPr>
+      <w:r>
+        <w:rPr>
+          <w:color w:val="A6A6A6" w:themeColor="background1" w:themeShade="A6"/>
+        </w:rPr>
+        <w:t>khi ng dùng mua 1 thì giảm 1 trong stock</w:t>
+      </w:r>
+    </w:p>
+    <w:p>
+      <w:pPr>
+        <w:pStyle w:val="ListParagraph"/>
+        <w:numPr>
+          <w:ilvl w:val="0"/>
+          <w:numId w:val="1"/>
+        </w:numPr>
+      </w:pPr>
+      <w:r>
+        <w:t>Sử dụng Ajax cho AddToCart</w:t>
+      </w:r>
+    </w:p>
+    <w:p>
+      <w:pPr>
+        <w:pStyle w:val="ListParagraph"/>
+        <w:numPr>
+          <w:ilvl w:val="1"/>
+          <w:numId w:val="1"/>
+        </w:numPr>
+        <w:rPr>
+          <w:rStyle w:val="Hyperlink"/>
+          <w:color w:val="auto"/>
+          <w:u w:val="none"/>
+        </w:rPr>
+      </w:pPr>
+      <w:hyperlink r:id="rId6" w:history="1">
+        <w:r>
+          <w:rPr>
+            <w:rStyle w:val="Hyperlink"/>
+          </w:rPr>
+          <w:t>https://www.c-sharpcorner.com/UploadFile/0c1bb2/post-data-without-whole-postback/</w:t>
+        </w:r>
+      </w:hyperlink>
+    </w:p>
+    <w:p>
+      <w:pPr>
+        <w:pStyle w:val="ListParagraph"/>
+        <w:numPr>
+          <w:ilvl w:val="0"/>
+          <w:numId w:val="1"/>
+        </w:numPr>
+      </w:pPr>
+      <w:r>
+        <w:t>[Buy.cshtml]: khi sửa Ship Price thì cũng sửa Total Price tương ứng</w:t>
+      </w:r>
+    </w:p>
+    <w:p>
+      <w:pPr>
+        <w:pStyle w:val="ListParagraph"/>
+        <w:numPr>
+          <w:ilvl w:val="0"/>
+          <w:numId w:val="1"/>
+        </w:numPr>
+      </w:pPr>
+      <w:r>
+        <w:t xml:space="preserve">Sau khi Checkout </w:t>
       </w:r>
       <w:r>
         <w:rPr>
           <w:rFonts w:hint="eastAsia"/>
-          <w:color w:val="A6A6A6" w:themeColor="background1" w:themeShade="A6"/>
-        </w:rPr>
-        <w:t>A</w:t>
-      </w:r>
-      <w:r>
-        <w:rPr>
-          <w:color w:val="A6A6A6" w:themeColor="background1" w:themeShade="A6"/>
-        </w:rPr>
-        <w:t>ccounts</w:t>
-      </w:r>
-    </w:p>
-    <w:p>
-      <w:pPr>
-        <w:pStyle w:val="ListParagraph"/>
-        <w:numPr>
-          <w:ilvl w:val="2"/>
-          <w:numId w:val="1"/>
-        </w:numPr>
-        <w:rPr>
-          <w:color w:val="A6A6A6" w:themeColor="background1" w:themeShade="A6"/>
-        </w:rPr>
-      </w:pPr>
-      <w:r>
-        <w:rPr>
-          <w:color w:val="A6A6A6" w:themeColor="background1" w:themeShade="A6"/>
-        </w:rPr>
-        <w:t>[Add: ko cần vì có Sign Up r]</w:t>
-      </w:r>
-    </w:p>
-    <w:p>
-      <w:pPr>
-        <w:pStyle w:val="ListParagraph"/>
-        <w:numPr>
-          <w:ilvl w:val="2"/>
-          <w:numId w:val="1"/>
-        </w:numPr>
-        <w:rPr>
-          <w:color w:val="A6A6A6" w:themeColor="background1" w:themeShade="A6"/>
-        </w:rPr>
-      </w:pPr>
-      <w:r>
-        <w:rPr>
-          <w:color w:val="A6A6A6" w:themeColor="background1" w:themeShade="A6"/>
-        </w:rPr>
-        <w:t xml:space="preserve">Update: </w:t>
-      </w:r>
-    </w:p>
-    <w:p>
-      <w:pPr>
-        <w:pStyle w:val="ListParagraph"/>
-        <w:numPr>
-          <w:ilvl w:val="3"/>
-          <w:numId w:val="1"/>
-        </w:numPr>
-        <w:rPr>
-          <w:color w:val="A6A6A6" w:themeColor="background1" w:themeShade="A6"/>
-        </w:rPr>
-      </w:pPr>
-      <w:r>
-        <w:rPr>
-          <w:color w:val="A6A6A6" w:themeColor="background1" w:themeShade="A6"/>
-        </w:rPr>
-        <w:t>ko nên cho phép Admin sửa thông tin ng dùng</w:t>
-      </w:r>
-      <w:r>
-        <w:rPr>
-          <w:color w:val="A6A6A6" w:themeColor="background1" w:themeShade="A6"/>
-        </w:rPr>
-        <w:t>, không cho nhìn mật khẩu</w:t>
-      </w:r>
-    </w:p>
-    <w:p>
-      <w:pPr>
-        <w:pStyle w:val="ListParagraph"/>
-        <w:numPr>
-          <w:ilvl w:val="3"/>
-          <w:numId w:val="1"/>
-        </w:numPr>
-        <w:rPr>
-          <w:color w:val="A6A6A6" w:themeColor="background1" w:themeShade="A6"/>
-        </w:rPr>
-      </w:pPr>
-      <w:r>
-        <w:rPr>
-          <w:color w:val="A6A6A6" w:themeColor="background1" w:themeShade="A6"/>
-        </w:rPr>
-        <w:t>chỉ được chỉnh sửa Role thôi</w:t>
-      </w:r>
-    </w:p>
-    <w:p>
-      <w:pPr>
-        <w:pStyle w:val="ListParagraph"/>
-        <w:numPr>
-          <w:ilvl w:val="2"/>
-          <w:numId w:val="1"/>
-        </w:numPr>
-        <w:rPr>
-          <w:color w:val="A6A6A6" w:themeColor="background1" w:themeShade="A6"/>
-        </w:rPr>
-      </w:pPr>
-      <w:r>
-        <w:rPr>
-          <w:color w:val="A6A6A6" w:themeColor="background1" w:themeShade="A6"/>
-        </w:rPr>
-        <w:t>Delete</w:t>
-      </w:r>
-    </w:p>
-    <w:p>
-      <w:pPr>
-        <w:pStyle w:val="ListParagraph"/>
-        <w:numPr>
-          <w:ilvl w:val="3"/>
-          <w:numId w:val="1"/>
-        </w:numPr>
-        <w:rPr>
-          <w:color w:val="A6A6A6" w:themeColor="background1" w:themeShade="A6"/>
-        </w:rPr>
-      </w:pPr>
-      <w:r>
-        <w:rPr>
-          <w:color w:val="A6A6A6" w:themeColor="background1" w:themeShade="A6"/>
-        </w:rPr>
-        <w:t>Confirm Delete</w:t>
-      </w:r>
-    </w:p>
-    <w:p>
-      <w:pPr>
-        <w:pStyle w:val="ListParagraph"/>
-        <w:numPr>
-          <w:ilvl w:val="3"/>
-          <w:numId w:val="1"/>
-        </w:numPr>
-      </w:pPr>
-      <w:r>
-        <w:t>Xóa hết những Product của User này</w:t>
-      </w:r>
-    </w:p>
-    <w:p>
-      <w:pPr>
-        <w:pStyle w:val="ListParagraph"/>
-        <w:numPr>
-          <w:ilvl w:val="3"/>
-          <w:numId w:val="1"/>
-        </w:numPr>
-      </w:pPr>
-      <w:r>
-        <w:t>Xóa hết những Cart có Product này</w:t>
-      </w:r>
-    </w:p>
-    <w:p>
-      <w:pPr>
-        <w:pStyle w:val="ListParagraph"/>
-        <w:numPr>
-          <w:ilvl w:val="3"/>
-          <w:numId w:val="1"/>
-        </w:numPr>
-      </w:pPr>
-      <w:r>
-        <w:t>Xóa UserAddress của User này</w:t>
-      </w:r>
-    </w:p>
-    <w:p>
-      <w:pPr>
-        <w:pStyle w:val="ListParagraph"/>
-        <w:numPr>
-          <w:ilvl w:val="3"/>
-          <w:numId w:val="1"/>
-        </w:numPr>
-      </w:pPr>
-      <w:r>
-        <w:t>Xóa hết những Order của User này</w:t>
-      </w:r>
-    </w:p>
-    <w:p>
-      <w:pPr>
-        <w:pStyle w:val="ListParagraph"/>
-        <w:numPr>
-          <w:ilvl w:val="4"/>
-          <w:numId w:val="1"/>
-        </w:numPr>
-      </w:pPr>
-      <w:r>
-        <w:rPr>
-          <w:rFonts w:hint="eastAsia"/>
         </w:rPr>
         <w:t>→</w:t>
       </w:r>
       <w:r>
-        <w:t xml:space="preserve"> xóa hết những OrderDetail của Order này</w:t>
-      </w:r>
-    </w:p>
-    <w:p>
-      <w:pPr>
-        <w:pStyle w:val="ListParagraph"/>
-        <w:numPr>
-          <w:ilvl w:val="4"/>
-          <w:numId w:val="1"/>
-        </w:numPr>
-      </w:pPr>
-      <w:r>
-        <w:rPr>
-          <w:rFonts w:hint="eastAsia"/>
-        </w:rPr>
-        <w:t>→</w:t>
-      </w:r>
-      <w:r>
-        <w:t xml:space="preserve"> xóa hết những ShipInfo của Order này</w:t>
+        <w:t xml:space="preserve"> Finish</w:t>
+      </w:r>
+    </w:p>
+    <w:p>
+      <w:pPr>
+        <w:pStyle w:val="ListParagraph"/>
+        <w:numPr>
+          <w:ilvl w:val="1"/>
+          <w:numId w:val="1"/>
+        </w:numPr>
+      </w:pPr>
+      <w:r>
+        <w:t>Thêm Cart vào Order</w:t>
       </w:r>
     </w:p>
     <w:p>
@@ -3042,15 +3330,9 @@
           <w:ilvl w:val="0"/>
           <w:numId w:val="1"/>
         </w:numPr>
-        <w:rPr>
-          <w:color w:val="A6A6A6" w:themeColor="background1" w:themeShade="A6"/>
-        </w:rPr>
-      </w:pPr>
-      <w:r>
-        <w:rPr>
-          <w:color w:val="A6A6A6" w:themeColor="background1" w:themeShade="A6"/>
-        </w:rPr>
-        <w:t>Menu Bar:</w:t>
+      </w:pPr>
+      <w:r>
+        <w:t>List Cart:</w:t>
       </w:r>
     </w:p>
     <w:p>
@@ -3060,29 +3342,162 @@
           <w:ilvl w:val="1"/>
           <w:numId w:val="1"/>
         </w:numPr>
-        <w:rPr>
-          <w:color w:val="A6A6A6" w:themeColor="background1" w:themeShade="A6"/>
-        </w:rPr>
-      </w:pPr>
-      <w:r>
-        <w:rPr>
-          <w:color w:val="A6A6A6" w:themeColor="background1" w:themeShade="A6"/>
-        </w:rPr>
+      </w:pPr>
+      <w:r>
+        <w:t>Change amount of Product in Cart</w:t>
+      </w:r>
+    </w:p>
+    <w:p>
+      <w:pPr>
+        <w:pStyle w:val="ListParagraph"/>
+        <w:numPr>
+          <w:ilvl w:val="0"/>
+          <w:numId w:val="1"/>
+        </w:numPr>
+      </w:pPr>
+      <w:r>
+        <w:t>Seller – Manager Product:</w:t>
+      </w:r>
+    </w:p>
+    <w:p>
+      <w:pPr>
+        <w:pStyle w:val="ListParagraph"/>
+        <w:numPr>
+          <w:ilvl w:val="1"/>
+          <w:numId w:val="1"/>
+        </w:numPr>
+      </w:pPr>
+      <w:r>
+        <w:t>Search Produc</w:t>
+      </w:r>
+      <w:r>
+        <w:t>t</w:t>
+      </w:r>
+    </w:p>
+    <w:p/>
+    <w:p>
+      <w:pPr>
+        <w:pStyle w:val="ListParagraph"/>
+        <w:numPr>
+          <w:ilvl w:val="0"/>
+          <w:numId w:val="1"/>
+        </w:numPr>
+      </w:pPr>
+      <w:r>
+        <w:t xml:space="preserve">Sử dụng </w:t>
+      </w:r>
+      <w:r>
+        <w:rPr>
+          <w:b/>
+          <w:bCs/>
+          <w:color w:val="00B050"/>
+        </w:rPr>
+        <w:t>Filter</w:t>
+      </w:r>
+      <w:r>
+        <w:t>:</w:t>
+      </w:r>
+    </w:p>
+    <w:p>
+      <w:pPr>
+        <w:pStyle w:val="ListParagraph"/>
+        <w:numPr>
+          <w:ilvl w:val="1"/>
+          <w:numId w:val="1"/>
+        </w:numPr>
+      </w:pPr>
+      <w:hyperlink r:id="rId7" w:history="1">
+        <w:r>
+          <w:rPr>
+            <w:rStyle w:val="Hyperlink"/>
+          </w:rPr>
+          <w:t>https://www.tutorialsteacher.com/mvc/filters-in-asp.net-mvc</w:t>
+        </w:r>
+      </w:hyperlink>
+    </w:p>
+    <w:p>
+      <w:pPr>
+        <w:pStyle w:val="ListParagraph"/>
+        <w:numPr>
+          <w:ilvl w:val="0"/>
+          <w:numId w:val="1"/>
+        </w:numPr>
+      </w:pPr>
+      <w:r>
+        <w:t>Hiển thị số sản phẩm trong Cart ở Button Cart trên Menu</w:t>
+      </w:r>
+    </w:p>
+    <w:p>
+      <w:pPr>
+        <w:pStyle w:val="ListParagraph"/>
+        <w:numPr>
+          <w:ilvl w:val="0"/>
+          <w:numId w:val="1"/>
+        </w:numPr>
+      </w:pPr>
+      <w:r>
+        <w:t>Paging với các List:</w:t>
+      </w:r>
+    </w:p>
+    <w:p>
+      <w:pPr>
+        <w:pStyle w:val="ListParagraph"/>
+        <w:numPr>
+          <w:ilvl w:val="1"/>
+          <w:numId w:val="1"/>
+        </w:numPr>
+      </w:pPr>
+      <w:r>
+        <w:t>List Product in Home Page</w:t>
+      </w:r>
+    </w:p>
+    <w:p>
+      <w:pPr>
+        <w:pStyle w:val="ListParagraph"/>
+        <w:numPr>
+          <w:ilvl w:val="1"/>
+          <w:numId w:val="1"/>
+        </w:numPr>
+      </w:pPr>
+      <w:r>
+        <w:t>List Product in Manager</w:t>
+      </w:r>
+    </w:p>
+    <w:p>
+      <w:pPr>
+        <w:pStyle w:val="ListParagraph"/>
+        <w:numPr>
+          <w:ilvl w:val="1"/>
+          <w:numId w:val="1"/>
+        </w:numPr>
+      </w:pPr>
+      <w:r>
+        <w:t>List Account in Manager</w:t>
+      </w:r>
+    </w:p>
+    <w:p/>
+    <w:p/>
+    <w:p/>
+    <w:p/>
+    <w:p>
+      <w:pPr>
+        <w:pStyle w:val="Heading2"/>
+      </w:pPr>
+      <w:r>
         <w:lastRenderedPageBreak/>
-        <w:t xml:space="preserve">Tách ra 1 Page riêng </w:t>
-      </w:r>
-      <w:r>
-        <w:rPr>
-          <w:rFonts w:hint="eastAsia"/>
-          <w:color w:val="A6A6A6" w:themeColor="background1" w:themeShade="A6"/>
-        </w:rPr>
-        <w:t>→</w:t>
-      </w:r>
-      <w:r>
-        <w:rPr>
-          <w:color w:val="A6A6A6" w:themeColor="background1" w:themeShade="A6"/>
-        </w:rPr>
-        <w:t xml:space="preserve"> include vào từng trang = RenderPartial</w:t>
+        <w:t>Code – Help from Đạt:</w:t>
+      </w:r>
+    </w:p>
+    <w:p>
+      <w:pPr>
+        <w:pStyle w:val="ListParagraph"/>
+        <w:numPr>
+          <w:ilvl w:val="0"/>
+          <w:numId w:val="1"/>
+        </w:numPr>
+      </w:pPr>
+      <w:r>
+        <w:t>Sử dụng Session/Cookie cho Authentication:</w:t>
       </w:r>
     </w:p>
     <w:p>
@@ -3092,112 +3507,6 @@
           <w:ilvl w:val="1"/>
           <w:numId w:val="1"/>
         </w:numPr>
-        <w:rPr>
-          <w:color w:val="A6A6A6" w:themeColor="background1" w:themeShade="A6"/>
-        </w:rPr>
-      </w:pPr>
-      <w:r>
-        <w:rPr>
-          <w:color w:val="A6A6A6" w:themeColor="background1" w:themeShade="A6"/>
-        </w:rPr>
-        <w:t>2 loại:</w:t>
-      </w:r>
-    </w:p>
-    <w:p>
-      <w:pPr>
-        <w:pStyle w:val="ListParagraph"/>
-        <w:numPr>
-          <w:ilvl w:val="2"/>
-          <w:numId w:val="1"/>
-        </w:numPr>
-        <w:rPr>
-          <w:color w:val="A6A6A6" w:themeColor="background1" w:themeShade="A6"/>
-        </w:rPr>
-      </w:pPr>
-      <w:r>
-        <w:rPr>
-          <w:color w:val="A6A6A6" w:themeColor="background1" w:themeShade="A6"/>
-        </w:rPr>
-        <w:t>có Search bar</w:t>
-      </w:r>
-    </w:p>
-    <w:p>
-      <w:pPr>
-        <w:pStyle w:val="ListParagraph"/>
-        <w:numPr>
-          <w:ilvl w:val="2"/>
-          <w:numId w:val="1"/>
-        </w:numPr>
-        <w:rPr>
-          <w:color w:val="A6A6A6" w:themeColor="background1" w:themeShade="A6"/>
-        </w:rPr>
-      </w:pPr>
-      <w:r>
-        <w:rPr>
-          <w:color w:val="A6A6A6" w:themeColor="background1" w:themeShade="A6"/>
-        </w:rPr>
-        <w:t>ko có Search bar</w:t>
-      </w:r>
-    </w:p>
-    <w:p/>
-    <w:p/>
-    <w:p/>
-    <w:p/>
-    <w:p/>
-    <w:p/>
-    <w:p/>
-    <w:p/>
-    <w:p/>
-    <w:p/>
-    <w:p/>
-    <w:p/>
-    <w:p/>
-    <w:p/>
-    <w:p/>
-    <w:p/>
-    <w:p/>
-    <w:p/>
-    <w:p/>
-    <w:p>
-      <w:pPr>
-        <w:pStyle w:val="Heading2"/>
-      </w:pPr>
-      <w:r>
-        <w:lastRenderedPageBreak/>
-        <w:t>Code</w:t>
-      </w:r>
-      <w:r>
-        <w:t xml:space="preserve"> – Help from Đạt</w:t>
-      </w:r>
-      <w:r>
-        <w:t>:</w:t>
-      </w:r>
-    </w:p>
-    <w:p>
-      <w:pPr>
-        <w:pStyle w:val="ListParagraph"/>
-        <w:numPr>
-          <w:ilvl w:val="0"/>
-          <w:numId w:val="1"/>
-        </w:numPr>
-      </w:pPr>
-      <w:r>
-        <w:t>Sử dụng Session</w:t>
-      </w:r>
-      <w:r>
-        <w:t>/Cookie</w:t>
-      </w:r>
-      <w:r>
-        <w:t xml:space="preserve"> cho Authentication:</w:t>
-      </w:r>
-    </w:p>
-    <w:p>
-      <w:pPr>
-        <w:pStyle w:val="ListParagraph"/>
-        <w:numPr>
-          <w:ilvl w:val="1"/>
-          <w:numId w:val="1"/>
-        </w:numPr>
       </w:pPr>
       <w:r>
         <w:t>Session:</w:t>
@@ -3211,7 +3520,7 @@
           <w:numId w:val="1"/>
         </w:numPr>
       </w:pPr>
-      <w:hyperlink r:id="rId6" w:history="1">
+      <w:hyperlink r:id="rId8" w:history="1">
         <w:r>
           <w:rPr>
             <w:rStyle w:val="Hyperlink"/>
@@ -3228,7 +3537,7 @@
           <w:numId w:val="1"/>
         </w:numPr>
       </w:pPr>
-      <w:hyperlink r:id="rId7" w:history="1">
+      <w:hyperlink r:id="rId9" w:history="1">
         <w:r>
           <w:rPr>
             <w:rStyle w:val="Hyperlink"/>
@@ -3257,7 +3566,7 @@
           <w:numId w:val="1"/>
         </w:numPr>
       </w:pPr>
-      <w:hyperlink r:id="rId8" w:history="1">
+      <w:hyperlink r:id="rId10" w:history="1">
         <w:r>
           <w:rPr>
             <w:rStyle w:val="Hyperlink"/>
@@ -3286,7 +3595,7 @@
           <w:numId w:val="1"/>
         </w:numPr>
       </w:pPr>
-      <w:hyperlink r:id="rId9" w:history="1">
+      <w:hyperlink r:id="rId11" w:history="1">
         <w:r>
           <w:rPr>
             <w:rStyle w:val="Hyperlink"/>
@@ -3320,7 +3629,7 @@
           <w:noProof/>
         </w:rPr>
         <w:drawing>
-          <wp:inline distT="0" distB="0" distL="0" distR="0" wp14:anchorId="04CE3518" wp14:editId="17C3FBF5">
+          <wp:inline distT="0" distB="0" distL="0" distR="0" wp14:anchorId="2B566693" wp14:editId="2CA9EFD8">
             <wp:extent cx="2759921" cy="1123950"/>
             <wp:effectExtent l="0" t="0" r="2540" b="0"/>
             <wp:docPr id="2" name="Picture 2"/>
@@ -3335,7 +3644,7 @@
                     <pic:cNvPicPr/>
                   </pic:nvPicPr>
                   <pic:blipFill>
-                    <a:blip r:embed="rId10"/>
+                    <a:blip r:embed="rId12"/>
                     <a:stretch>
                       <a:fillRect/>
                     </a:stretch>
@@ -3359,327 +3668,6 @@
         <w:t xml:space="preserve"> </w:t>
       </w:r>
     </w:p>
-    <w:p/>
-    <w:p/>
-    <w:p/>
-    <w:p/>
-    <w:p/>
-    <w:p/>
-    <w:p/>
-    <w:p/>
-    <w:p>
-      <w:pPr>
-        <w:pStyle w:val="Heading2"/>
-      </w:pPr>
-      <w:r>
-        <w:lastRenderedPageBreak/>
-        <w:t>Later – Optional:</w:t>
-      </w:r>
-    </w:p>
-    <w:p>
-      <w:pPr>
-        <w:pStyle w:val="ListParagraph"/>
-        <w:numPr>
-          <w:ilvl w:val="0"/>
-          <w:numId w:val="1"/>
-        </w:numPr>
-      </w:pPr>
-      <w:r>
-        <w:t>Cần có được những tính năng trong Assignment:</w:t>
-      </w:r>
-    </w:p>
-    <w:p>
-      <w:pPr>
-        <w:pStyle w:val="ListParagraph"/>
-        <w:numPr>
-          <w:ilvl w:val="1"/>
-          <w:numId w:val="1"/>
-        </w:numPr>
-      </w:pPr>
-      <w:r>
-        <w:t>Order – OrderDetail</w:t>
-      </w:r>
-    </w:p>
-    <w:p>
-      <w:pPr>
-        <w:pStyle w:val="ListParagraph"/>
-        <w:numPr>
-          <w:ilvl w:val="1"/>
-          <w:numId w:val="1"/>
-        </w:numPr>
-      </w:pPr>
-      <w:r>
-        <w:t>View Order History</w:t>
-      </w:r>
-    </w:p>
-    <w:p>
-      <w:pPr>
-        <w:pStyle w:val="ListParagraph"/>
-        <w:numPr>
-          <w:ilvl w:val="1"/>
-          <w:numId w:val="1"/>
-        </w:numPr>
-        <w:rPr>
-          <w:color w:val="A6A6A6" w:themeColor="background1" w:themeShade="A6"/>
-        </w:rPr>
-      </w:pPr>
-      <w:r>
-        <w:rPr>
-          <w:color w:val="A6A6A6" w:themeColor="background1" w:themeShade="A6"/>
-        </w:rPr>
-        <w:t>Stock trong Product:</w:t>
-      </w:r>
-    </w:p>
-    <w:p>
-      <w:pPr>
-        <w:pStyle w:val="ListParagraph"/>
-        <w:numPr>
-          <w:ilvl w:val="2"/>
-          <w:numId w:val="1"/>
-        </w:numPr>
-        <w:rPr>
-          <w:color w:val="A6A6A6" w:themeColor="background1" w:themeShade="A6"/>
-        </w:rPr>
-      </w:pPr>
-      <w:r>
-        <w:rPr>
-          <w:color w:val="A6A6A6" w:themeColor="background1" w:themeShade="A6"/>
-        </w:rPr>
-        <w:t>khi ng dùng mua 1 thì giảm 1 trong stock</w:t>
-      </w:r>
-    </w:p>
-    <w:p>
-      <w:pPr>
-        <w:pStyle w:val="ListParagraph"/>
-        <w:numPr>
-          <w:ilvl w:val="0"/>
-          <w:numId w:val="1"/>
-        </w:numPr>
-      </w:pPr>
-      <w:r>
-        <w:t>Sử dụng Ajax cho AddToCart</w:t>
-      </w:r>
-    </w:p>
-    <w:p>
-      <w:pPr>
-        <w:pStyle w:val="ListParagraph"/>
-        <w:numPr>
-          <w:ilvl w:val="1"/>
-          <w:numId w:val="1"/>
-        </w:numPr>
-        <w:rPr>
-          <w:rStyle w:val="Hyperlink"/>
-          <w:color w:val="auto"/>
-          <w:u w:val="none"/>
-        </w:rPr>
-      </w:pPr>
-      <w:hyperlink r:id="rId11" w:history="1">
-        <w:r>
-          <w:rPr>
-            <w:rStyle w:val="Hyperlink"/>
-          </w:rPr>
-          <w:t>https://www.c-sharpcorner.com/UploadFile/0c1bb2/post-data-without-whole-postback/</w:t>
-        </w:r>
-      </w:hyperlink>
-    </w:p>
-    <w:p>
-      <w:pPr>
-        <w:pStyle w:val="ListParagraph"/>
-        <w:numPr>
-          <w:ilvl w:val="0"/>
-          <w:numId w:val="1"/>
-        </w:numPr>
-      </w:pPr>
-      <w:r>
-        <w:t>[Buy.cshtml]: khi sửa Ship Price thì cũng sửa Total Price tương ứng</w:t>
-      </w:r>
-    </w:p>
-    <w:p>
-      <w:pPr>
-        <w:pStyle w:val="ListParagraph"/>
-        <w:numPr>
-          <w:ilvl w:val="0"/>
-          <w:numId w:val="1"/>
-        </w:numPr>
-      </w:pPr>
-      <w:r>
-        <w:t xml:space="preserve">Sau khi Checkout </w:t>
-      </w:r>
-      <w:r>
-        <w:rPr>
-          <w:rFonts w:hint="eastAsia"/>
-        </w:rPr>
-        <w:t>→</w:t>
-      </w:r>
-      <w:r>
-        <w:t xml:space="preserve"> Finish</w:t>
-      </w:r>
-    </w:p>
-    <w:p>
-      <w:pPr>
-        <w:pStyle w:val="ListParagraph"/>
-        <w:numPr>
-          <w:ilvl w:val="1"/>
-          <w:numId w:val="1"/>
-        </w:numPr>
-      </w:pPr>
-      <w:r>
-        <w:t>Thêm Cart vào Order</w:t>
-      </w:r>
-    </w:p>
-    <w:p>
-      <w:pPr>
-        <w:pStyle w:val="ListParagraph"/>
-        <w:numPr>
-          <w:ilvl w:val="0"/>
-          <w:numId w:val="1"/>
-        </w:numPr>
-      </w:pPr>
-      <w:r>
-        <w:t>List Cart:</w:t>
-      </w:r>
-    </w:p>
-    <w:p>
-      <w:pPr>
-        <w:pStyle w:val="ListParagraph"/>
-        <w:numPr>
-          <w:ilvl w:val="1"/>
-          <w:numId w:val="1"/>
-        </w:numPr>
-      </w:pPr>
-      <w:r>
-        <w:t>Change amount of Product in Cart</w:t>
-      </w:r>
-    </w:p>
-    <w:p>
-      <w:pPr>
-        <w:pStyle w:val="ListParagraph"/>
-        <w:numPr>
-          <w:ilvl w:val="0"/>
-          <w:numId w:val="1"/>
-        </w:numPr>
-      </w:pPr>
-      <w:r>
-        <w:t>Seller – Manager Product:</w:t>
-      </w:r>
-    </w:p>
-    <w:p>
-      <w:pPr>
-        <w:pStyle w:val="ListParagraph"/>
-        <w:numPr>
-          <w:ilvl w:val="1"/>
-          <w:numId w:val="1"/>
-        </w:numPr>
-      </w:pPr>
-      <w:r>
-        <w:t>Search Produc</w:t>
-      </w:r>
-      <w:r>
-        <w:t>t</w:t>
-      </w:r>
-    </w:p>
-    <w:p/>
-    <w:p>
-      <w:pPr>
-        <w:pStyle w:val="ListParagraph"/>
-        <w:numPr>
-          <w:ilvl w:val="0"/>
-          <w:numId w:val="1"/>
-        </w:numPr>
-      </w:pPr>
-      <w:r>
-        <w:t xml:space="preserve">Sử dụng </w:t>
-      </w:r>
-      <w:r>
-        <w:rPr>
-          <w:b/>
-          <w:bCs/>
-          <w:color w:val="00B050"/>
-        </w:rPr>
-        <w:t>Filter</w:t>
-      </w:r>
-      <w:r>
-        <w:t>:</w:t>
-      </w:r>
-    </w:p>
-    <w:p>
-      <w:pPr>
-        <w:pStyle w:val="ListParagraph"/>
-        <w:numPr>
-          <w:ilvl w:val="1"/>
-          <w:numId w:val="1"/>
-        </w:numPr>
-      </w:pPr>
-      <w:hyperlink r:id="rId12" w:history="1">
-        <w:r>
-          <w:rPr>
-            <w:rStyle w:val="Hyperlink"/>
-          </w:rPr>
-          <w:t>https://www.tutorialsteacher.com/mvc/filters-in-asp.net-mvc</w:t>
-        </w:r>
-      </w:hyperlink>
-    </w:p>
-    <w:p>
-      <w:pPr>
-        <w:pStyle w:val="ListParagraph"/>
-        <w:numPr>
-          <w:ilvl w:val="0"/>
-          <w:numId w:val="1"/>
-        </w:numPr>
-      </w:pPr>
-      <w:r>
-        <w:t>Hiển thị số sản phẩm trong Cart ở Button Cart trên Menu</w:t>
-      </w:r>
-    </w:p>
-    <w:p>
-      <w:pPr>
-        <w:pStyle w:val="ListParagraph"/>
-        <w:numPr>
-          <w:ilvl w:val="0"/>
-          <w:numId w:val="1"/>
-        </w:numPr>
-      </w:pPr>
-      <w:r>
-        <w:t>Paging với các List:</w:t>
-      </w:r>
-    </w:p>
-    <w:p>
-      <w:pPr>
-        <w:pStyle w:val="ListParagraph"/>
-        <w:numPr>
-          <w:ilvl w:val="1"/>
-          <w:numId w:val="1"/>
-        </w:numPr>
-      </w:pPr>
-      <w:r>
-        <w:t>List Product in Home Page</w:t>
-      </w:r>
-    </w:p>
-    <w:p>
-      <w:pPr>
-        <w:pStyle w:val="ListParagraph"/>
-        <w:numPr>
-          <w:ilvl w:val="1"/>
-          <w:numId w:val="1"/>
-        </w:numPr>
-      </w:pPr>
-      <w:r>
-        <w:t>List Product in Manager</w:t>
-      </w:r>
-    </w:p>
-    <w:p>
-      <w:pPr>
-        <w:pStyle w:val="ListParagraph"/>
-        <w:numPr>
-          <w:ilvl w:val="1"/>
-          <w:numId w:val="1"/>
-        </w:numPr>
-      </w:pPr>
-      <w:r>
-        <w:t>List Account in Manager</w:t>
-      </w:r>
-    </w:p>
-    <w:p/>
     <w:p/>
     <w:p/>
     <w:sectPr>

</xml_diff>

<commit_message>
Change DashBoard to Admin
</commit_message>
<xml_diff>
--- a/Plan.docx
+++ b/Plan.docx
@@ -2975,22 +2975,22 @@
     <w:p>
       <w:pPr>
         <w:pStyle w:val="ListParagraph"/>
-        <w:numPr>
-          <w:ilvl w:val="3"/>
-          <w:numId w:val="1"/>
-        </w:numPr>
-      </w:pPr>
-      <w:r>
-        <w:t>Xóa hết những Product của User này</w:t>
-      </w:r>
-    </w:p>
-    <w:p>
-      <w:pPr>
-        <w:pStyle w:val="ListParagraph"/>
         <w:ind w:left="2880"/>
       </w:pPr>
       <w:r>
-        <w:t>Xóa hết những Cart có Product này</w:t>
+        <w:t xml:space="preserve">Xóa hết những Cart </w:t>
+      </w:r>
+      <w:r>
+        <w:t>của</w:t>
+      </w:r>
+      <w:r>
+        <w:t xml:space="preserve"> User</w:t>
+      </w:r>
+      <w:r>
+        <w:t xml:space="preserve"> </w:t>
+      </w:r>
+      <w:r>
+        <w:t>này</w:t>
       </w:r>
     </w:p>
     <w:p>
@@ -3056,8 +3056,39 @@
         <w:rPr>
           <w:color w:val="A6A6A6" w:themeColor="background1" w:themeShade="A6"/>
         </w:rPr>
+        <w:t>Menu Bar:</w:t>
+      </w:r>
+    </w:p>
+    <w:p>
+      <w:pPr>
+        <w:pStyle w:val="ListParagraph"/>
+        <w:numPr>
+          <w:ilvl w:val="1"/>
+          <w:numId w:val="1"/>
+        </w:numPr>
+        <w:rPr>
+          <w:color w:val="A6A6A6" w:themeColor="background1" w:themeShade="A6"/>
+        </w:rPr>
+      </w:pPr>
+      <w:r>
+        <w:rPr>
+          <w:color w:val="A6A6A6" w:themeColor="background1" w:themeShade="A6"/>
+        </w:rPr>
         <w:lastRenderedPageBreak/>
-        <w:t>Menu Bar:</w:t>
+        <w:t xml:space="preserve">Tách ra 1 Page riêng </w:t>
+      </w:r>
+      <w:r>
+        <w:rPr>
+          <w:rFonts w:hint="eastAsia"/>
+          <w:color w:val="A6A6A6" w:themeColor="background1" w:themeShade="A6"/>
+        </w:rPr>
+        <w:t>→</w:t>
+      </w:r>
+      <w:r>
+        <w:rPr>
+          <w:color w:val="A6A6A6" w:themeColor="background1" w:themeShade="A6"/>
+        </w:rPr>
+        <w:t xml:space="preserve"> include vào từng trang = RenderPartial</w:t>
       </w:r>
     </w:p>
     <w:p>
@@ -3075,37 +3106,6 @@
         <w:rPr>
           <w:color w:val="A6A6A6" w:themeColor="background1" w:themeShade="A6"/>
         </w:rPr>
-        <w:t xml:space="preserve">Tách ra 1 Page riêng </w:t>
-      </w:r>
-      <w:r>
-        <w:rPr>
-          <w:rFonts w:hint="eastAsia"/>
-          <w:color w:val="A6A6A6" w:themeColor="background1" w:themeShade="A6"/>
-        </w:rPr>
-        <w:t>→</w:t>
-      </w:r>
-      <w:r>
-        <w:rPr>
-          <w:color w:val="A6A6A6" w:themeColor="background1" w:themeShade="A6"/>
-        </w:rPr>
-        <w:t xml:space="preserve"> include vào từng trang = RenderPartial</w:t>
-      </w:r>
-    </w:p>
-    <w:p>
-      <w:pPr>
-        <w:pStyle w:val="ListParagraph"/>
-        <w:numPr>
-          <w:ilvl w:val="1"/>
-          <w:numId w:val="1"/>
-        </w:numPr>
-        <w:rPr>
-          <w:color w:val="A6A6A6" w:themeColor="background1" w:themeShade="A6"/>
-        </w:rPr>
-      </w:pPr>
-      <w:r>
-        <w:rPr>
-          <w:color w:val="A6A6A6" w:themeColor="background1" w:themeShade="A6"/>
-        </w:rPr>
         <w:t>2 loại:</w:t>
       </w:r>
     </w:p>
@@ -3169,6 +3169,7 @@
         <w:pStyle w:val="Heading2"/>
       </w:pPr>
       <w:r>
+        <w:lastRenderedPageBreak/>
         <w:t>Later – Optional:</w:t>
       </w:r>
     </w:p>

</xml_diff>